<commit_message>
Updates to testing pages and Documentation
</commit_message>
<xml_diff>
--- a/External_docs/Documentation.docx
+++ b/External_docs/Documentation.docx
@@ -330,7 +330,13 @@
         <w:ind w:left="720"/>
       </w:pPr>
       <w:r>
-        <w:t>An Administrator can add Cap Items, including selecting a Cap Category and providing all required details of the Cap Item.</w:t>
+        <w:t xml:space="preserve">An Administrator can add Cap Items, including selecting a Cap Category </w:t>
+      </w:r>
+      <w:r>
+        <w:t xml:space="preserve">and Supplier </w:t>
+      </w:r>
+      <w:r>
+        <w:t>and providing all required details of the Cap Item.</w:t>
       </w:r>
     </w:p>
     <w:p>
@@ -444,7 +450,13 @@
         <w:ind w:left="720"/>
       </w:pPr>
       <w:r>
-        <w:t xml:space="preserve">If a Customer is logged in, then when clicking Checkout, their Order is recorded to the database. A notice is given </w:t>
+        <w:t xml:space="preserve">If a Customer is logged in, then when </w:t>
+      </w:r>
+      <w:r>
+        <w:t>completing</w:t>
+      </w:r>
+      <w:r>
+        <w:t xml:space="preserve"> Checkout, their Order is recorded to the database. A notice is given </w:t>
       </w:r>
       <w:r>
         <w:t>that the order has been completed.</w:t>
@@ -538,10 +550,35 @@
         <w:ind w:left="720"/>
       </w:pPr>
       <w:r>
-        <w:t>After registration, the Customer is automatically logged in.</w:t>
-      </w:r>
-      <w:r>
-        <w:t xml:space="preserve"> (Affects the original requirements).</w:t>
+        <w:t xml:space="preserve">After registration, the Customer </w:t>
+      </w:r>
+      <w:r>
+        <w:t>will still need to log in</w:t>
+      </w:r>
+      <w:r>
+        <w:t>.</w:t>
+      </w:r>
+    </w:p>
+    <w:p>
+      <w:pPr>
+        <w:ind w:left="720"/>
+      </w:pPr>
+      <w:r>
+        <w:t>When not logged in, a customer cannot click Checkout from the shopping Cart.</w:t>
+      </w:r>
+    </w:p>
+    <w:p>
+      <w:pPr>
+        <w:ind w:left="720"/>
+      </w:pPr>
+      <w:r>
+        <w:t xml:space="preserve">The Administrator cannot add </w:t>
+      </w:r>
+      <w:r>
+        <w:t>Cap Items</w:t>
+      </w:r>
+      <w:r>
+        <w:t xml:space="preserve"> when there exist no Suppliers or Categories.</w:t>
       </w:r>
     </w:p>
     <w:p>
@@ -573,6 +610,14 @@
         <w:ind w:left="720"/>
       </w:pPr>
       <w:r>
+        <w:t>A customer can remove a Cap Item from the Shopping cart while viewing cap items or a cap item details.</w:t>
+      </w:r>
+    </w:p>
+    <w:p>
+      <w:pPr>
+        <w:ind w:left="720"/>
+      </w:pPr>
+      <w:r>
         <w:t>A customer can select the desired colour of a Cap Item while viewing the Item Details, before adding it to the cart.</w:t>
       </w:r>
     </w:p>
@@ -581,6 +626,14 @@
         <w:ind w:left="720"/>
       </w:pPr>
       <w:r>
+        <w:t>A customer can select the desired amount of a Cap Item while viewing the Item Details, before adding it to the cart.</w:t>
+      </w:r>
+    </w:p>
+    <w:p>
+      <w:pPr>
+        <w:ind w:left="720"/>
+      </w:pPr>
+      <w:r>
         <w:t>At Checkout, a customer has the opportunity to modify the qu</w:t>
       </w:r>
       <w:r>
@@ -600,6 +653,7 @@
         <w:ind w:left="720"/>
       </w:pPr>
       <w:r>
+        <w:lastRenderedPageBreak/>
         <w:t>At Checkout, a customer has the opportunity to remove any Cap Item in the cart.</w:t>
       </w:r>
     </w:p>
@@ -640,22 +694,13 @@
         <w:ind w:left="720"/>
       </w:pPr>
       <w:r>
-        <w:lastRenderedPageBreak/>
-        <w:t xml:space="preserve">The Administrator can assign </w:t>
-      </w:r>
-      <w:r>
-        <w:t xml:space="preserve">permitted </w:t>
-      </w:r>
-      <w:r>
-        <w:t>colours to individual products.</w:t>
-      </w:r>
-    </w:p>
-    <w:p>
-      <w:pPr>
-        <w:ind w:left="720"/>
-      </w:pPr>
-      <w:r>
-        <w:t>The Administrator can modify Category names.</w:t>
+        <w:t>The A</w:t>
+      </w:r>
+      <w:r>
+        <w:t>dministrator can add new or modify existing Categories</w:t>
+      </w:r>
+      <w:r>
+        <w:t>.</w:t>
       </w:r>
     </w:p>
     <w:p>
@@ -779,10 +824,10 @@
             <v:path o:extrusionok="f" gradientshapeok="t" o:connecttype="rect"/>
             <o:lock v:ext="edit" aspectratio="t"/>
           </v:shapetype>
-          <v:shape id="_x0000_i1036" type="#_x0000_t75" style="width:450.6pt;height:326.4pt" o:ole="">
+          <v:shape id="_x0000_i1031" type="#_x0000_t75" style="width:450.6pt;height:326.4pt" o:ole="">
             <v:imagedata r:id="rId7" o:title=""/>
           </v:shape>
-          <o:OLEObject Type="Embed" ProgID="Visio.Drawing.15" ShapeID="_x0000_i1036" DrawAspect="Content" ObjectID="_1533371811" r:id="rId8"/>
+          <o:OLEObject Type="Embed" ProgID="Visio.Drawing.15" ShapeID="_x0000_i1031" DrawAspect="Content" ObjectID="_1535096897" r:id="rId8"/>
         </w:object>
       </w:r>
     </w:p>
@@ -845,11 +890,11 @@
         <w:tab/>
       </w:r>
       <w:r>
-        <w:object w:dxaOrig="16152" w:dyaOrig="11220">
-          <v:shape id="_x0000_i1037" type="#_x0000_t75" style="width:450.6pt;height:313.2pt" o:ole="">
+        <w:object w:dxaOrig="16153" w:dyaOrig="11221">
+          <v:shape id="_x0000_i1032" type="#_x0000_t75" style="width:450.6pt;height:313.2pt" o:ole="">
             <v:imagedata r:id="rId9" o:title=""/>
           </v:shape>
-          <o:OLEObject Type="Embed" ProgID="Visio.Drawing.15" ShapeID="_x0000_i1037" DrawAspect="Content" ObjectID="_1533371812" r:id="rId10"/>
+          <o:OLEObject Type="Embed" ProgID="Visio.Drawing.15" ShapeID="_x0000_i1032" DrawAspect="Content" ObjectID="_1535096898" r:id="rId10"/>
         </w:object>
       </w:r>
       <w:r>
@@ -925,11 +970,11 @@
     <w:p/>
     <w:p>
       <w:r>
-        <w:object w:dxaOrig="16152" w:dyaOrig="11220">
-          <v:shape id="_x0000_i1038" type="#_x0000_t75" style="width:450.6pt;height:313.2pt" o:ole="">
+        <w:object w:dxaOrig="16153" w:dyaOrig="11221">
+          <v:shape id="_x0000_i1033" type="#_x0000_t75" style="width:450.6pt;height:313.2pt" o:ole="">
             <v:imagedata r:id="rId11" o:title=""/>
           </v:shape>
-          <o:OLEObject Type="Embed" ProgID="Visio.Drawing.15" ShapeID="_x0000_i1038" DrawAspect="Content" ObjectID="_1533371813" r:id="rId12"/>
+          <o:OLEObject Type="Embed" ProgID="Visio.Drawing.15" ShapeID="_x0000_i1033" DrawAspect="Content" ObjectID="_1535096899" r:id="rId12"/>
         </w:object>
       </w:r>
     </w:p>
@@ -978,11 +1023,11 @@
         </w:rPr>
       </w:pPr>
       <w:r>
-        <w:object w:dxaOrig="16152" w:dyaOrig="11220">
-          <v:shape id="_x0000_i1039" type="#_x0000_t75" style="width:422.4pt;height:293.4pt" o:ole="">
+        <w:object w:dxaOrig="16153" w:dyaOrig="11221">
+          <v:shape id="_x0000_i1034" type="#_x0000_t75" style="width:404.4pt;height:281.4pt" o:ole="">
             <v:imagedata r:id="rId13" o:title=""/>
           </v:shape>
-          <o:OLEObject Type="Embed" ProgID="Visio.Drawing.15" ShapeID="_x0000_i1039" DrawAspect="Content" ObjectID="_1533371814" r:id="rId14"/>
+          <o:OLEObject Type="Embed" ProgID="Visio.Drawing.15" ShapeID="_x0000_i1034" DrawAspect="Content" ObjectID="_1535096900" r:id="rId14"/>
         </w:object>
       </w:r>
     </w:p>
@@ -1002,11 +1047,11 @@
     <w:p/>
     <w:p>
       <w:r>
-        <w:object w:dxaOrig="16152" w:dyaOrig="11220">
-          <v:shape id="_x0000_i1040" type="#_x0000_t75" style="width:422.4pt;height:294pt" o:ole="">
+        <w:object w:dxaOrig="16153" w:dyaOrig="11221">
+          <v:shape id="_x0000_i1035" type="#_x0000_t75" style="width:408pt;height:284.4pt" o:ole="">
             <v:imagedata r:id="rId15" o:title=""/>
           </v:shape>
-          <o:OLEObject Type="Embed" ProgID="Visio.Drawing.15" ShapeID="_x0000_i1040" DrawAspect="Content" ObjectID="_1533371815" r:id="rId16"/>
+          <o:OLEObject Type="Embed" ProgID="Visio.Drawing.15" ShapeID="_x0000_i1035" DrawAspect="Content" ObjectID="_1535096901" r:id="rId16"/>
         </w:object>
       </w:r>
     </w:p>
@@ -1026,11 +1071,11 @@
     <w:p/>
     <w:p>
       <w:r>
-        <w:object w:dxaOrig="16152" w:dyaOrig="11220">
-          <v:shape id="_x0000_i1025" type="#_x0000_t75" style="width:421.8pt;height:293.4pt" o:ole="">
+        <w:object w:dxaOrig="16153" w:dyaOrig="11221">
+          <v:shape id="_x0000_i1036" type="#_x0000_t75" style="width:406.2pt;height:281.4pt" o:ole="">
             <v:imagedata r:id="rId17" o:title=""/>
           </v:shape>
-          <o:OLEObject Type="Embed" ProgID="Visio.Drawing.15" ShapeID="_x0000_i1025" DrawAspect="Content" ObjectID="_1533371816" r:id="rId18"/>
+          <o:OLEObject Type="Embed" ProgID="Visio.Drawing.15" ShapeID="_x0000_i1036" DrawAspect="Content" ObjectID="_1535096902" r:id="rId18"/>
         </w:object>
       </w:r>
     </w:p>
@@ -1057,11 +1102,11 @@
     <w:p/>
     <w:p>
       <w:r>
-        <w:object w:dxaOrig="16152" w:dyaOrig="11220">
-          <v:shape id="_x0000_i1026" type="#_x0000_t75" style="width:423pt;height:294.6pt" o:ole="">
+        <w:object w:dxaOrig="16153" w:dyaOrig="11221">
+          <v:shape id="_x0000_i1037" type="#_x0000_t75" style="width:406.8pt;height:283.2pt" o:ole="">
             <v:imagedata r:id="rId19" o:title=""/>
           </v:shape>
-          <o:OLEObject Type="Embed" ProgID="Visio.Drawing.15" ShapeID="_x0000_i1026" DrawAspect="Content" ObjectID="_1533371817" r:id="rId20"/>
+          <o:OLEObject Type="Embed" ProgID="Visio.Drawing.15" ShapeID="_x0000_i1037" DrawAspect="Content" ObjectID="_1535096903" r:id="rId20"/>
         </w:object>
       </w:r>
     </w:p>
@@ -1084,11 +1129,11 @@
     <w:p/>
     <w:p>
       <w:r>
-        <w:object w:dxaOrig="16152" w:dyaOrig="11220">
-          <v:shape id="_x0000_i1041" type="#_x0000_t75" style="width:391.8pt;height:271.8pt" o:ole="">
+        <w:object w:dxaOrig="16153" w:dyaOrig="11221">
+          <v:shape id="_x0000_i1038" type="#_x0000_t75" style="width:427.8pt;height:297.6pt" o:ole="">
             <v:imagedata r:id="rId21" o:title=""/>
           </v:shape>
-          <o:OLEObject Type="Embed" ProgID="Visio.Drawing.15" ShapeID="_x0000_i1041" DrawAspect="Content" ObjectID="_1533371818" r:id="rId22"/>
+          <o:OLEObject Type="Embed" ProgID="Visio.Drawing.15" ShapeID="_x0000_i1038" DrawAspect="Content" ObjectID="_1535096904" r:id="rId22"/>
         </w:object>
       </w:r>
     </w:p>
@@ -1146,10 +1191,10 @@
       </w:pPr>
       <w:r>
         <w:object w:dxaOrig="16153" w:dyaOrig="11221">
-          <v:shape id="_x0000_i1027" type="#_x0000_t75" style="width:396pt;height:274.2pt" o:ole="">
+          <v:shape id="_x0000_i1039" type="#_x0000_t75" style="width:391.2pt;height:272.4pt" o:ole="">
             <v:imagedata r:id="rId23" o:title=""/>
           </v:shape>
-          <o:OLEObject Type="Embed" ProgID="Visio.Drawing.15" ShapeID="_x0000_i1027" DrawAspect="Content" ObjectID="_1533371819" r:id="rId24"/>
+          <o:OLEObject Type="Embed" ProgID="Visio.Drawing.15" ShapeID="_x0000_i1039" DrawAspect="Content" ObjectID="_1535096905" r:id="rId24"/>
         </w:object>
       </w:r>
     </w:p>
@@ -1186,10 +1231,10 @@
     <w:p>
       <w:r>
         <w:object w:dxaOrig="16153" w:dyaOrig="11221">
-          <v:shape id="_x0000_i1028" type="#_x0000_t75" style="width:396pt;height:274.8pt" o:ole="">
+          <v:shape id="_x0000_i1025" type="#_x0000_t75" style="width:396pt;height:274.8pt" o:ole="">
             <v:imagedata r:id="rId25" o:title=""/>
           </v:shape>
-          <o:OLEObject Type="Embed" ProgID="Visio.Drawing.15" ShapeID="_x0000_i1028" DrawAspect="Content" ObjectID="_1533371820" r:id="rId26"/>
+          <o:OLEObject Type="Embed" ProgID="Visio.Drawing.15" ShapeID="_x0000_i1025" DrawAspect="Content" ObjectID="_1535096906" r:id="rId26"/>
         </w:object>
       </w:r>
     </w:p>
@@ -1228,10 +1273,10 @@
       </w:r>
       <w:r>
         <w:object w:dxaOrig="16152" w:dyaOrig="11220">
-          <v:shape id="_x0000_i1029" type="#_x0000_t75" style="width:417.6pt;height:289.8pt" o:ole="">
+          <v:shape id="_x0000_i1026" type="#_x0000_t75" style="width:417.6pt;height:289.8pt" o:ole="">
             <v:imagedata r:id="rId27" o:title=""/>
           </v:shape>
-          <o:OLEObject Type="Embed" ProgID="Visio.Drawing.15" ShapeID="_x0000_i1029" DrawAspect="Content" ObjectID="_1533371821" r:id="rId28"/>
+          <o:OLEObject Type="Embed" ProgID="Visio.Drawing.15" ShapeID="_x0000_i1026" DrawAspect="Content" ObjectID="_1535096907" r:id="rId28"/>
         </w:object>
       </w:r>
     </w:p>
@@ -1335,10 +1380,10 @@
     <w:p>
       <w:r>
         <w:object w:dxaOrig="16152" w:dyaOrig="11220">
-          <v:shape id="_x0000_i1030" type="#_x0000_t75" style="width:417pt;height:289.8pt" o:ole="">
+          <v:shape id="_x0000_i1027" type="#_x0000_t75" style="width:417pt;height:289.8pt" o:ole="">
             <v:imagedata r:id="rId29" o:title=""/>
           </v:shape>
-          <o:OLEObject Type="Embed" ProgID="Visio.Drawing.15" ShapeID="_x0000_i1030" DrawAspect="Content" ObjectID="_1533371822" r:id="rId30"/>
+          <o:OLEObject Type="Embed" ProgID="Visio.Drawing.15" ShapeID="_x0000_i1027" DrawAspect="Content" ObjectID="_1535096908" r:id="rId30"/>
         </w:object>
       </w:r>
     </w:p>
@@ -1355,309 +1400,300 @@
       <w:r>
         <w:t>10. Customer Administration</w:t>
       </w:r>
+    </w:p>
+    <w:p/>
+    <w:p>
+      <w:r>
+        <w:object w:dxaOrig="16152" w:dyaOrig="11220">
+          <v:shape id="_x0000_i1028" type="#_x0000_t75" style="width:420.6pt;height:292.2pt" o:ole="">
+            <v:imagedata r:id="rId31" o:title=""/>
+          </v:shape>
+          <o:OLEObject Type="Embed" ProgID="Visio.Drawing.15" ShapeID="_x0000_i1028" DrawAspect="Content" ObjectID="_1535096909" r:id="rId32"/>
+        </w:object>
+      </w:r>
+    </w:p>
+    <w:p>
+      <w:pPr>
+        <w:pStyle w:val="Heading3"/>
+      </w:pPr>
+      <w:r>
+        <w:lastRenderedPageBreak/>
+        <w:tab/>
+      </w:r>
+      <w:r>
+        <w:tab/>
+        <w:t>11. Caps Administration</w:t>
+      </w:r>
+    </w:p>
+    <w:p/>
+    <w:p>
+      <w:r>
+        <w:object w:dxaOrig="16152" w:dyaOrig="11220">
+          <v:shape id="_x0000_i1040" type="#_x0000_t75" style="width:420pt;height:291.6pt" o:ole="">
+            <v:imagedata r:id="rId33" o:title=""/>
+          </v:shape>
+          <o:OLEObject Type="Embed" ProgID="Visio.Drawing.15" ShapeID="_x0000_i1040" DrawAspect="Content" ObjectID="_1535096910" r:id="rId34"/>
+        </w:object>
+      </w:r>
+    </w:p>
+    <w:p>
+      <w:pPr>
+        <w:pStyle w:val="Heading3"/>
+      </w:pPr>
+    </w:p>
+    <w:p>
+      <w:pPr>
+        <w:pStyle w:val="Heading3"/>
+      </w:pPr>
+      <w:r>
+        <w:tab/>
+      </w:r>
+      <w:r>
+        <w:tab/>
+        <w:t>12. Orders Administration</w:t>
+      </w:r>
+    </w:p>
+    <w:p/>
+    <w:p>
+      <w:r>
+        <w:object w:dxaOrig="16152" w:dyaOrig="11220">
+          <v:shape id="_x0000_i1029" type="#_x0000_t75" style="width:417pt;height:289.8pt" o:ole="">
+            <v:imagedata r:id="rId35" o:title=""/>
+          </v:shape>
+          <o:OLEObject Type="Embed" ProgID="Visio.Drawing.15" ShapeID="_x0000_i1029" DrawAspect="Content" ObjectID="_1535096911" r:id="rId36"/>
+        </w:object>
+      </w:r>
+    </w:p>
+    <w:p>
+      <w:pPr>
+        <w:pStyle w:val="Heading3"/>
+      </w:pPr>
+      <w:r>
+        <w:lastRenderedPageBreak/>
+        <w:tab/>
+      </w:r>
+      <w:r>
+        <w:tab/>
+        <w:t>13. Colours Administration</w:t>
+      </w:r>
+    </w:p>
+    <w:p/>
+    <w:p>
+      <w:r>
+        <w:object w:dxaOrig="16152" w:dyaOrig="11220">
+          <v:shape id="_x0000_i1030" type="#_x0000_t75" style="width:413.4pt;height:287.4pt" o:ole="">
+            <v:imagedata r:id="rId37" o:title=""/>
+          </v:shape>
+          <o:OLEObject Type="Embed" ProgID="Visio.Drawing.15" ShapeID="_x0000_i1030" DrawAspect="Content" ObjectID="_1535096912" r:id="rId38"/>
+        </w:object>
+      </w:r>
+    </w:p>
+    <w:p>
+      <w:pPr>
+        <w:pStyle w:val="Heading3"/>
+      </w:pPr>
+      <w:r>
+        <w:tab/>
+      </w:r>
+      <w:r>
+        <w:tab/>
+      </w:r>
+    </w:p>
+    <w:p/>
+    <w:p/>
+    <w:p>
+      <w:pPr>
+        <w:pStyle w:val="Heading3"/>
+        <w:ind w:firstLine="720"/>
+      </w:pPr>
+      <w:r>
+        <w:br w:type="page"/>
+      </w:r>
+      <w:r>
+        <w:lastRenderedPageBreak/>
+        <w:t>3. Database Design</w:t>
+      </w:r>
+    </w:p>
+    <w:p/>
+    <w:p>
+      <w:pPr>
+        <w:pStyle w:val="Heading2"/>
+      </w:pPr>
+      <w:r>
+        <w:tab/>
+        <w:t>1. ERD</w:t>
+      </w:r>
+    </w:p>
+    <w:p/>
+    <w:p>
+      <w:r>
+        <w:tab/>
+      </w:r>
+      <w:r>
+        <w:object w:dxaOrig="10896" w:dyaOrig="12480">
+          <v:shape id="_x0000_i1041" type="#_x0000_t75" style="width:451.2pt;height:516.6pt" o:ole="">
+            <v:imagedata r:id="rId39" o:title=""/>
+          </v:shape>
+          <o:OLEObject Type="Embed" ProgID="Visio.Drawing.15" ShapeID="_x0000_i1041" DrawAspect="Content" ObjectID="_1535096913" r:id="rId40"/>
+        </w:object>
+      </w:r>
+    </w:p>
+    <w:p/>
+    <w:p>
+      <w:r>
+        <w:br w:type="page"/>
+      </w:r>
+    </w:p>
+    <w:p>
+      <w:pPr>
+        <w:pStyle w:val="Heading1"/>
+      </w:pPr>
+      <w:r>
+        <w:lastRenderedPageBreak/>
+        <w:t>4. System Design Rationale</w:t>
+      </w:r>
+    </w:p>
+    <w:p/>
+    <w:p>
+      <w:pPr>
+        <w:pStyle w:val="Heading2"/>
+      </w:pPr>
+      <w:r>
+        <w:tab/>
+        <w:t>1. Client Side Techniques</w:t>
+      </w:r>
+    </w:p>
+    <w:p/>
+    <w:p>
+      <w:pPr>
+        <w:ind w:left="720"/>
+      </w:pPr>
+      <w:r>
+        <w:t xml:space="preserve">HTML / CSS / JavaScript </w:t>
+      </w:r>
+      <w:r>
+        <w:t>will be used. Where possible, templates will be created using these technologies for content which is static, or event-driven but without database or server interaction. This will</w:t>
+      </w:r>
+      <w:r>
+        <w:t xml:space="preserve"> have faster performance and</w:t>
+      </w:r>
+      <w:r>
+        <w:t xml:space="preserve"> web-form response.</w:t>
+      </w:r>
+    </w:p>
+    <w:p>
+      <w:pPr>
+        <w:ind w:left="720"/>
+      </w:pPr>
+      <w:r>
+        <w:t xml:space="preserve">JavaScript will be used for </w:t>
+      </w:r>
+      <w:r>
+        <w:t xml:space="preserve">some </w:t>
+      </w:r>
+      <w:r>
+        <w:t>data validation too.</w:t>
+      </w:r>
+    </w:p>
+    <w:p/>
+    <w:p>
+      <w:pPr>
+        <w:pStyle w:val="Heading2"/>
+      </w:pPr>
+      <w:r>
+        <w:tab/>
+        <w:t>2. Server Side Techniques</w:t>
+      </w:r>
+    </w:p>
+    <w:p/>
+    <w:p>
+      <w:pPr>
+        <w:ind w:left="720"/>
+      </w:pPr>
+      <w:r>
+        <w:t>Some parts of w</w:t>
+      </w:r>
+      <w:r>
+        <w:t>eb-form responses will require information from the database. For this, ASP.NET sections and server controls will be used within we</w:t>
+      </w:r>
+      <w:r>
+        <w:t>b-forms</w:t>
+      </w:r>
+      <w:r>
+        <w:t>.</w:t>
+      </w:r>
+    </w:p>
+    <w:p>
+      <w:pPr>
+        <w:ind w:left="720"/>
+      </w:pPr>
+      <w:r>
+        <w:t xml:space="preserve">As Server-side updates can be slow, AJAX will be used to </w:t>
+      </w:r>
+      <w:r>
+        <w:t xml:space="preserve">only update parts of web-forms, instead of entire web-forms. This will be done using </w:t>
+      </w:r>
+      <w:proofErr w:type="spellStart"/>
+      <w:r>
+        <w:t>UpdatePanels</w:t>
+      </w:r>
+      <w:proofErr w:type="spellEnd"/>
+      <w:r>
+        <w:t xml:space="preserve">, with Triggers and </w:t>
+      </w:r>
+      <w:proofErr w:type="spellStart"/>
+      <w:r>
+        <w:t>ContentTemplates</w:t>
+      </w:r>
+      <w:proofErr w:type="spellEnd"/>
+      <w:r>
+        <w:t>.</w:t>
+      </w:r>
+    </w:p>
+    <w:p>
+      <w:pPr>
+        <w:ind w:left="720"/>
+      </w:pPr>
+      <w:r>
+        <w:t xml:space="preserve">Validation controls will be used in Administration forms to validate data entry. This will be slower, but valid data entry is more important than </w:t>
+      </w:r>
+      <w:r>
+        <w:t>Response time</w:t>
+      </w:r>
+      <w:r>
+        <w:t xml:space="preserve"> for </w:t>
+      </w:r>
+      <w:r>
+        <w:t>the Administration section.</w:t>
+      </w:r>
+    </w:p>
+    <w:p>
+      <w:pPr>
+        <w:ind w:left="720"/>
+      </w:pPr>
+      <w:r>
+        <w:t>Some information which is common</w:t>
+      </w:r>
+      <w:r>
+        <w:t>ly</w:t>
+      </w:r>
+      <w:r>
+        <w:t xml:space="preserve"> to all pages (such as the percent cost of GST) will be refactored into common access Resource</w:t>
+      </w:r>
+      <w:r>
+        <w:t xml:space="preserve">s (e.g. </w:t>
+      </w:r>
+      <w:r>
+        <w:t>shared static class</w:t>
+      </w:r>
+      <w:r>
+        <w:t>es</w:t>
+      </w:r>
+      <w:r>
+        <w:t>).</w:t>
+      </w:r>
       <w:bookmarkStart w:id="0" w:name="_GoBack"/>
       <w:bookmarkEnd w:id="0"/>
-    </w:p>
-    <w:p/>
-    <w:p>
-      <w:r>
-        <w:object w:dxaOrig="16152" w:dyaOrig="11220">
-          <v:shape id="_x0000_i1031" type="#_x0000_t75" style="width:420.6pt;height:292.2pt" o:ole="">
-            <v:imagedata r:id="rId31" o:title=""/>
-          </v:shape>
-          <o:OLEObject Type="Embed" ProgID="Visio.Drawing.15" ShapeID="_x0000_i1031" DrawAspect="Content" ObjectID="_1533371823" r:id="rId32"/>
-        </w:object>
-      </w:r>
-    </w:p>
-    <w:p>
-      <w:pPr>
-        <w:pStyle w:val="Heading3"/>
-      </w:pPr>
-      <w:r>
-        <w:lastRenderedPageBreak/>
-        <w:tab/>
-      </w:r>
-      <w:r>
-        <w:tab/>
-        <w:t>11. Caps Administration</w:t>
-      </w:r>
-    </w:p>
-    <w:p/>
-    <w:p>
-      <w:r>
-        <w:object w:dxaOrig="16152" w:dyaOrig="11220">
-          <v:shape id="_x0000_i1032" type="#_x0000_t75" style="width:420pt;height:291.6pt" o:ole="">
-            <v:imagedata r:id="rId33" o:title=""/>
-          </v:shape>
-          <o:OLEObject Type="Embed" ProgID="Visio.Drawing.15" ShapeID="_x0000_i1032" DrawAspect="Content" ObjectID="_1533371824" r:id="rId34"/>
-        </w:object>
-      </w:r>
-    </w:p>
-    <w:p>
-      <w:pPr>
-        <w:pStyle w:val="Heading3"/>
-      </w:pPr>
-    </w:p>
-    <w:p>
-      <w:pPr>
-        <w:pStyle w:val="Heading3"/>
-      </w:pPr>
-      <w:r>
-        <w:tab/>
-      </w:r>
-      <w:r>
-        <w:tab/>
-        <w:t>12. Orders Administration</w:t>
-      </w:r>
-    </w:p>
-    <w:p/>
-    <w:p>
-      <w:r>
-        <w:object w:dxaOrig="16152" w:dyaOrig="11220">
-          <v:shape id="_x0000_i1033" type="#_x0000_t75" style="width:417pt;height:289.8pt" o:ole="">
-            <v:imagedata r:id="rId35" o:title=""/>
-          </v:shape>
-          <o:OLEObject Type="Embed" ProgID="Visio.Drawing.15" ShapeID="_x0000_i1033" DrawAspect="Content" ObjectID="_1533371825" r:id="rId36"/>
-        </w:object>
-      </w:r>
-    </w:p>
-    <w:p>
-      <w:pPr>
-        <w:pStyle w:val="Heading3"/>
-      </w:pPr>
-      <w:r>
-        <w:lastRenderedPageBreak/>
-        <w:tab/>
-      </w:r>
-      <w:r>
-        <w:tab/>
-        <w:t>13. Colours Administration</w:t>
-      </w:r>
-    </w:p>
-    <w:p/>
-    <w:p>
-      <w:r>
-        <w:object w:dxaOrig="16152" w:dyaOrig="11220">
-          <v:shape id="_x0000_i1034" type="#_x0000_t75" style="width:413.4pt;height:287.4pt" o:ole="">
-            <v:imagedata r:id="rId37" o:title=""/>
-          </v:shape>
-          <o:OLEObject Type="Embed" ProgID="Visio.Drawing.15" ShapeID="_x0000_i1034" DrawAspect="Content" ObjectID="_1533371826" r:id="rId38"/>
-        </w:object>
-      </w:r>
-    </w:p>
-    <w:p>
-      <w:pPr>
-        <w:pStyle w:val="Heading3"/>
-      </w:pPr>
-      <w:r>
-        <w:tab/>
-      </w:r>
-      <w:r>
-        <w:tab/>
-      </w:r>
-    </w:p>
-    <w:p>
-      <w:pPr>
-        <w:pStyle w:val="Heading3"/>
-      </w:pPr>
-      <w:r>
-        <w:tab/>
-      </w:r>
-      <w:r>
-        <w:tab/>
-        <w:t>14. Administrator User Administration</w:t>
-      </w:r>
-    </w:p>
-    <w:p/>
-    <w:p>
-      <w:r>
-        <w:object w:dxaOrig="16153" w:dyaOrig="11221">
-          <v:shape id="_x0000_i1042" type="#_x0000_t75" style="width:412.2pt;height:286.8pt" o:ole="">
-            <v:imagedata r:id="rId39" o:title=""/>
-          </v:shape>
-          <o:OLEObject Type="Embed" ProgID="Visio.Drawing.15" ShapeID="_x0000_i1042" DrawAspect="Content" ObjectID="_1533371827" r:id="rId40"/>
-        </w:object>
-      </w:r>
-    </w:p>
-    <w:p>
-      <w:pPr>
-        <w:pStyle w:val="Heading3"/>
-        <w:ind w:firstLine="720"/>
-      </w:pPr>
-      <w:r>
-        <w:br w:type="page"/>
-      </w:r>
-      <w:r>
-        <w:lastRenderedPageBreak/>
-        <w:t>3. Database Design</w:t>
-      </w:r>
-    </w:p>
-    <w:p/>
-    <w:p>
-      <w:pPr>
-        <w:pStyle w:val="Heading2"/>
-      </w:pPr>
-      <w:r>
-        <w:tab/>
-        <w:t>1. ERD</w:t>
-      </w:r>
-    </w:p>
-    <w:p/>
-    <w:p>
-      <w:r>
-        <w:tab/>
-      </w:r>
-      <w:r>
-        <w:object w:dxaOrig="10896" w:dyaOrig="12480">
-          <v:shape id="_x0000_i1035" type="#_x0000_t75" style="width:451.2pt;height:516.6pt" o:ole="">
-            <v:imagedata r:id="rId41" o:title=""/>
-          </v:shape>
-          <o:OLEObject Type="Embed" ProgID="Visio.Drawing.15" ShapeID="_x0000_i1035" DrawAspect="Content" ObjectID="_1533371828" r:id="rId42"/>
-        </w:object>
-      </w:r>
-    </w:p>
-    <w:p/>
-    <w:p>
-      <w:r>
-        <w:br w:type="page"/>
-      </w:r>
-    </w:p>
-    <w:p>
-      <w:pPr>
-        <w:pStyle w:val="Heading1"/>
-      </w:pPr>
-      <w:r>
-        <w:lastRenderedPageBreak/>
-        <w:t>4. System Design Rationale</w:t>
-      </w:r>
-    </w:p>
-    <w:p/>
-    <w:p>
-      <w:pPr>
-        <w:pStyle w:val="Heading2"/>
-      </w:pPr>
-      <w:r>
-        <w:tab/>
-        <w:t>1. Client Side Techniques</w:t>
-      </w:r>
-    </w:p>
-    <w:p/>
-    <w:p>
-      <w:pPr>
-        <w:ind w:left="720"/>
-      </w:pPr>
-      <w:r>
-        <w:t xml:space="preserve">HTML / CSS / JavaScript </w:t>
-      </w:r>
-      <w:r>
-        <w:t>will be used. Where possible, templates will be created using these technologies for content which is static, or event-driven but without database or server interaction. This will</w:t>
-      </w:r>
-      <w:r>
-        <w:t xml:space="preserve"> have faster performance and</w:t>
-      </w:r>
-      <w:r>
-        <w:t xml:space="preserve"> web-form response.</w:t>
-      </w:r>
-    </w:p>
-    <w:p>
-      <w:pPr>
-        <w:ind w:left="720"/>
-      </w:pPr>
-      <w:r>
-        <w:t>JavaScript will be used for data validation too.</w:t>
-      </w:r>
-    </w:p>
-    <w:p/>
-    <w:p>
-      <w:pPr>
-        <w:pStyle w:val="Heading2"/>
-      </w:pPr>
-      <w:r>
-        <w:tab/>
-        <w:t>2. Server Side Techniques</w:t>
-      </w:r>
-    </w:p>
-    <w:p/>
-    <w:p>
-      <w:pPr>
-        <w:ind w:left="720"/>
-      </w:pPr>
-      <w:r>
-        <w:t>Some parts of w</w:t>
-      </w:r>
-      <w:r>
-        <w:t>eb-form responses will require information from the database. For this, ASP.NET sections and server controls will be used within we</w:t>
-      </w:r>
-      <w:r>
-        <w:t>b-forms</w:t>
-      </w:r>
-      <w:r>
-        <w:t>.</w:t>
-      </w:r>
-    </w:p>
-    <w:p>
-      <w:pPr>
-        <w:ind w:left="720"/>
-      </w:pPr>
-      <w:r>
-        <w:t xml:space="preserve">As Server-side updates can be slow, AJAX will be used to </w:t>
-      </w:r>
-      <w:r>
-        <w:t xml:space="preserve">only update parts of web-forms, instead of entire web-forms. This will be done using </w:t>
-      </w:r>
-      <w:proofErr w:type="spellStart"/>
-      <w:r>
-        <w:t>UpdatePanels</w:t>
-      </w:r>
-      <w:proofErr w:type="spellEnd"/>
-      <w:r>
-        <w:t xml:space="preserve">, with Triggers and </w:t>
-      </w:r>
-      <w:proofErr w:type="spellStart"/>
-      <w:r>
-        <w:t>ContentTemplates</w:t>
-      </w:r>
-      <w:proofErr w:type="spellEnd"/>
-      <w:r>
-        <w:t>.</w:t>
-      </w:r>
-    </w:p>
-    <w:p>
-      <w:pPr>
-        <w:ind w:left="720"/>
-      </w:pPr>
-      <w:r>
-        <w:t xml:space="preserve">Validation controls will be used in Administration forms to validate data entry. This will be slower, but valid data entry is more important than </w:t>
-      </w:r>
-      <w:r>
-        <w:t>Response time</w:t>
-      </w:r>
-      <w:r>
-        <w:t xml:space="preserve"> for </w:t>
-      </w:r>
-      <w:r>
-        <w:t>the Administration section.</w:t>
-      </w:r>
-    </w:p>
-    <w:p>
-      <w:pPr>
-        <w:ind w:left="720"/>
-      </w:pPr>
-      <w:r>
-        <w:t>Some information which is common</w:t>
-      </w:r>
-      <w:r>
-        <w:t>ly</w:t>
-      </w:r>
-      <w:r>
-        <w:t xml:space="preserve"> to all pages (such as the percent cost of GST) will be refactored into common access Resource</w:t>
-      </w:r>
-      <w:r>
-        <w:t xml:space="preserve">s (e.g. </w:t>
-      </w:r>
-      <w:r>
-        <w:t>shared static class).</w:t>
-      </w:r>
     </w:p>
     <w:p>
       <w:pPr>
@@ -5752,7 +5788,7 @@
     </w:p>
     <w:p/>
     <w:sectPr>
-      <w:footerReference w:type="default" r:id="rId43"/>
+      <w:footerReference w:type="default" r:id="rId41"/>
       <w:pgSz w:w="11906" w:h="16838"/>
       <w:pgMar w:top="1440" w:right="1440" w:bottom="1440" w:left="1440" w:header="708" w:footer="708" w:gutter="0"/>
       <w:cols w:space="708"/>
@@ -6694,7 +6730,7 @@
 </file>
 
 <file path=customXml/itemProps1.xml><?xml version="1.0" encoding="utf-8"?>
-<ds:datastoreItem xmlns:ds="http://schemas.openxmlformats.org/officeDocument/2006/customXml" ds:itemID="{396E3928-9133-401E-BFBA-835FC63124C7}">
+<ds:datastoreItem xmlns:ds="http://schemas.openxmlformats.org/officeDocument/2006/customXml" ds:itemID="{195AB8D4-D233-4168-8DA5-3F81D2122AC7}">
   <ds:schemaRefs>
     <ds:schemaRef ds:uri="http://schemas.openxmlformats.org/officeDocument/2006/bibliography"/>
   </ds:schemaRefs>

</xml_diff>

<commit_message>
Updates to a few files, update to login page to prevent suspended account use.
</commit_message>
<xml_diff>
--- a/External_docs/Documentation.docx
+++ b/External_docs/Documentation.docx
@@ -198,33 +198,17 @@
           </w:r>
         </w:p>
         <w:p>
-          <w:r>
-            <w:fldChar w:fldCharType="begin"/>
-          </w:r>
-          <w:r>
-            <w:instrText xml:space="preserve"> TOC \o "1-3" \h \z \u </w:instrText>
-          </w:r>
-          <w:r>
-            <w:fldChar w:fldCharType="separate"/>
-          </w:r>
-          <w:r>
-            <w:rPr>
-              <w:b/>
-              <w:bCs/>
-              <w:noProof/>
-              <w:lang w:val="en-US"/>
-            </w:rPr>
-            <w:t>No table of contents entries found.</w:t>
-          </w:r>
-          <w:r>
-            <w:rPr>
-              <w:b/>
-              <w:bCs/>
-              <w:noProof/>
-              <w:lang w:val="en-US"/>
-            </w:rPr>
-            <w:fldChar w:fldCharType="end"/>
-          </w:r>
+          <w:fldSimple w:instr=" TOC \o &quot;1-3&quot; \h \z \u ">
+            <w:r>
+              <w:rPr>
+                <w:b/>
+                <w:bCs/>
+                <w:noProof/>
+                <w:lang w:val="en-US"/>
+              </w:rPr>
+              <w:t>No table of contents entries found.</w:t>
+            </w:r>
+          </w:fldSimple>
         </w:p>
       </w:sdtContent>
     </w:sdt>
@@ -547,7 +531,19 @@
         <w:ind w:left="720"/>
       </w:pPr>
       <w:r>
-        <w:t>A Supplier has an Email Address, Name and Contact Number.</w:t>
+        <w:t>A Supplier</w:t>
+      </w:r>
+      <w:r>
+        <w:t xml:space="preserve"> has an Email Address, Name, Home </w:t>
+      </w:r>
+      <w:r>
+        <w:t>Number</w:t>
+      </w:r>
+      <w:r>
+        <w:t>, Work Number, and Mobile Number</w:t>
+      </w:r>
+      <w:r>
+        <w:t>.</w:t>
       </w:r>
     </w:p>
     <w:p/>
@@ -585,18 +581,18 @@
     </w:p>
     <w:p>
       <w:pPr>
+        <w:ind w:firstLine="720"/>
+      </w:pPr>
+      <w:r>
+        <w:t>Whether or not they are logged in, the Customer may select a category to view cap items.</w:t>
+      </w:r>
+    </w:p>
+    <w:p>
+      <w:pPr>
         <w:ind w:left="720"/>
       </w:pPr>
       <w:r>
-        <w:t>The Administrator cannot add Cap Items when there exist no Suppliers or Categories.</w:t>
-      </w:r>
-    </w:p>
-    <w:p>
-      <w:pPr>
-        <w:ind w:firstLine="720"/>
-      </w:pPr>
-      <w:r>
-        <w:t>Whether or not they are logged in, the Customer may select a category to view cap items.</w:t>
+        <w:t>Whether or not they are logged in, the Customer may select a shown cap item to view the cap item details.</w:t>
       </w:r>
     </w:p>
     <w:p>
@@ -604,7 +600,7 @@
         <w:ind w:left="720"/>
       </w:pPr>
       <w:r>
-        <w:t>Whether or not they are logged in, the Customer may select a shown cap item to view the cap item details.</w:t>
+        <w:t>A customer can add a Cap Item to the Shopping cart while viewing the Cap Item details.</w:t>
       </w:r>
     </w:p>
     <w:p>
@@ -612,7 +608,7 @@
         <w:ind w:left="720"/>
       </w:pPr>
       <w:r>
-        <w:t>A customer can add a Cap Item to the Shopping cart while viewing the Cap Item details.</w:t>
+        <w:t>A customer can remove a Cap Item from the Shopping cart while viewing cap items or a cap item details.</w:t>
       </w:r>
     </w:p>
     <w:p>
@@ -620,7 +616,7 @@
         <w:ind w:left="720"/>
       </w:pPr>
       <w:r>
-        <w:t>A customer can remove a Cap Item from the Shopping cart while viewing cap items or a cap item details.</w:t>
+        <w:t>A customer can select the desired colour of a Cap Item while viewing the Item Details, before adding it to the cart.</w:t>
       </w:r>
     </w:p>
     <w:p>
@@ -628,7 +624,7 @@
         <w:ind w:left="720"/>
       </w:pPr>
       <w:r>
-        <w:t>A customer can select the desired colour of a Cap Item while viewing the Item Details, before adding it to the cart.</w:t>
+        <w:t>A customer can select the desired amount of a Cap Item while viewing the Item Details, before adding it to the cart.</w:t>
       </w:r>
     </w:p>
     <w:p>
@@ -636,7 +632,7 @@
         <w:ind w:left="720"/>
       </w:pPr>
       <w:r>
-        <w:t>A customer can select the desired amount of a Cap Item while viewing the Item Details, before adding it to the cart.</w:t>
+        <w:t>A customer can remove items from the shopping cart.</w:t>
       </w:r>
     </w:p>
     <w:p>
@@ -761,6 +757,19 @@
         <w:t>Categories cannot be deleted.</w:t>
       </w:r>
     </w:p>
+    <w:p>
+      <w:pPr>
+        <w:ind w:left="720"/>
+      </w:pPr>
+      <w:r>
+        <w:t>Products can only be added or changed if there is at least one supplier and at least one category.</w:t>
+      </w:r>
+      <w:r>
+        <w:softHyphen/>
+      </w:r>
+      <w:bookmarkStart w:id="0" w:name="_GoBack"/>
+      <w:bookmarkEnd w:id="0"/>
+    </w:p>
     <w:p/>
     <w:p>
       <w:pPr>
@@ -783,8 +792,32 @@
         <w:tab/>
       </w:r>
       <w:r>
-        <w:t>http://dochyper.unitec.ac.nz/AskewR04/AspAssignment1_ZZZZZ</w:t>
-      </w:r>
+        <w:t>http://</w:t>
+      </w:r>
+      <w:proofErr w:type="spellStart"/>
+      <w:r>
+        <w:t>dochyper.unitec.ac.</w:t>
+      </w:r>
+      <w:r>
+        <w:t>nz</w:t>
+      </w:r>
+      <w:proofErr w:type="spellEnd"/>
+      <w:r>
+        <w:t>/</w:t>
+      </w:r>
+      <w:proofErr w:type="spellStart"/>
+      <w:r>
+        <w:t>AskewR04</w:t>
+      </w:r>
+      <w:proofErr w:type="spellEnd"/>
+      <w:r>
+        <w:t>/</w:t>
+      </w:r>
+      <w:proofErr w:type="spellStart"/>
+      <w:r>
+        <w:t>asp_assignment</w:t>
+      </w:r>
+      <w:proofErr w:type="spellEnd"/>
     </w:p>
     <w:p/>
     <w:p>
@@ -834,10 +867,10 @@
             <v:path o:extrusionok="f" gradientshapeok="t" o:connecttype="rect"/>
             <o:lock v:ext="edit" aspectratio="t"/>
           </v:shapetype>
-          <v:shape id="_x0000_i1025" type="#_x0000_t75" style="width:450.6pt;height:326.4pt" o:ole="">
+          <v:shape id="_x0000_i1025" type="#_x0000_t75" style="width:450.9pt;height:326.1pt" o:ole="">
             <v:imagedata r:id="rId7" o:title=""/>
           </v:shape>
-          <o:OLEObject Type="Embed" ProgID="Visio.Drawing.15" ShapeID="_x0000_i1025" DrawAspect="Content" ObjectID="_1535370897" r:id="rId8"/>
+          <o:OLEObject Type="Embed" ProgID="Visio.Drawing.15" ShapeID="_x0000_i1025" DrawAspect="Content" ObjectID="_1536238442" r:id="rId8"/>
         </w:object>
       </w:r>
     </w:p>
@@ -904,7 +937,7 @@
           <v:shape id="_x0000_i1026" type="#_x0000_t75" style="width:450.6pt;height:313.2pt" o:ole="">
             <v:imagedata r:id="rId9" o:title=""/>
           </v:shape>
-          <o:OLEObject Type="Embed" ProgID="Visio.Drawing.15" ShapeID="_x0000_i1026" DrawAspect="Content" ObjectID="_1535370898" r:id="rId10"/>
+          <o:OLEObject Type="Embed" ProgID="Visio.Drawing.15" ShapeID="_x0000_i1026" DrawAspect="Content" ObjectID="_1536238443" r:id="rId10"/>
         </w:object>
       </w:r>
       <w:r>
@@ -984,7 +1017,7 @@
           <v:shape id="_x0000_i1027" type="#_x0000_t75" style="width:450.6pt;height:313.2pt" o:ole="">
             <v:imagedata r:id="rId11" o:title=""/>
           </v:shape>
-          <o:OLEObject Type="Embed" ProgID="Visio.Drawing.15" ShapeID="_x0000_i1027" DrawAspect="Content" ObjectID="_1535370899" r:id="rId12"/>
+          <o:OLEObject Type="Embed" ProgID="Visio.Drawing.15" ShapeID="_x0000_i1027" DrawAspect="Content" ObjectID="_1536238444" r:id="rId12"/>
         </w:object>
       </w:r>
     </w:p>
@@ -1034,10 +1067,10 @@
       </w:pPr>
       <w:r>
         <w:object w:dxaOrig="16153" w:dyaOrig="11221">
-          <v:shape id="_x0000_i1028" type="#_x0000_t75" style="width:404.4pt;height:281.4pt" o:ole="">
+          <v:shape id="_x0000_i1028" type="#_x0000_t75" style="width:404.7pt;height:281.7pt" o:ole="">
             <v:imagedata r:id="rId13" o:title=""/>
           </v:shape>
-          <o:OLEObject Type="Embed" ProgID="Visio.Drawing.15" ShapeID="_x0000_i1028" DrawAspect="Content" ObjectID="_1535370900" r:id="rId14"/>
+          <o:OLEObject Type="Embed" ProgID="Visio.Drawing.15" ShapeID="_x0000_i1028" DrawAspect="Content" ObjectID="_1536238445" r:id="rId14"/>
         </w:object>
       </w:r>
     </w:p>
@@ -1061,7 +1094,7 @@
           <v:shape id="_x0000_i1029" type="#_x0000_t75" style="width:408pt;height:284.4pt" o:ole="">
             <v:imagedata r:id="rId15" o:title=""/>
           </v:shape>
-          <o:OLEObject Type="Embed" ProgID="Visio.Drawing.15" ShapeID="_x0000_i1029" DrawAspect="Content" ObjectID="_1535370901" r:id="rId16"/>
+          <o:OLEObject Type="Embed" ProgID="Visio.Drawing.15" ShapeID="_x0000_i1029" DrawAspect="Content" ObjectID="_1536238446" r:id="rId16"/>
         </w:object>
       </w:r>
     </w:p>
@@ -1082,10 +1115,10 @@
     <w:p>
       <w:r>
         <w:object w:dxaOrig="16153" w:dyaOrig="11221">
-          <v:shape id="_x0000_i1039" type="#_x0000_t75" style="width:450.6pt;height:313.2pt" o:ole="">
+          <v:shape id="_x0000_i1030" type="#_x0000_t75" style="width:450.6pt;height:313.2pt" o:ole="">
             <v:imagedata r:id="rId17" o:title=""/>
           </v:shape>
-          <o:OLEObject Type="Embed" ProgID="Visio.Drawing.15" ShapeID="_x0000_i1039" DrawAspect="Content" ObjectID="_1535370902" r:id="rId18"/>
+          <o:OLEObject Type="Embed" ProgID="Visio.Drawing.15" ShapeID="_x0000_i1030" DrawAspect="Content" ObjectID="_1536238447" r:id="rId18"/>
         </w:object>
       </w:r>
     </w:p>
@@ -1200,10 +1233,10 @@
     <w:p>
       <w:r>
         <w:object w:dxaOrig="16153" w:dyaOrig="11221">
-          <v:shape id="_x0000_i1030" type="#_x0000_t75" style="width:427.8pt;height:297.6pt" o:ole="">
+          <v:shape id="_x0000_i1031" type="#_x0000_t75" style="width:428.1pt;height:297.3pt" o:ole="">
             <v:imagedata r:id="rId19" o:title=""/>
           </v:shape>
-          <o:OLEObject Type="Embed" ProgID="Visio.Drawing.15" ShapeID="_x0000_i1030" DrawAspect="Content" ObjectID="_1535370903" r:id="rId20"/>
+          <o:OLEObject Type="Embed" ProgID="Visio.Drawing.15" ShapeID="_x0000_i1031" DrawAspect="Content" ObjectID="_1536238448" r:id="rId20"/>
         </w:object>
       </w:r>
     </w:p>
@@ -1274,8 +1307,6 @@
       <w:r>
         <w:t xml:space="preserve"> customer is redirected to their profile page.</w:t>
       </w:r>
-      <w:bookmarkStart w:id="0" w:name="_GoBack"/>
-      <w:bookmarkEnd w:id="0"/>
     </w:p>
     <w:p>
       <w:pPr>
@@ -1310,10 +1341,10 @@
     <w:p>
       <w:r>
         <w:object w:dxaOrig="16153" w:dyaOrig="11221">
-          <v:shape id="_x0000_i1031" type="#_x0000_t75" style="width:396pt;height:274.8pt" o:ole="">
+          <v:shape id="_x0000_i1032" type="#_x0000_t75" style="width:395.7pt;height:274.8pt" o:ole="">
             <v:imagedata r:id="rId21" o:title=""/>
           </v:shape>
-          <o:OLEObject Type="Embed" ProgID="Visio.Drawing.15" ShapeID="_x0000_i1031" DrawAspect="Content" ObjectID="_1535370904" r:id="rId22"/>
+          <o:OLEObject Type="Embed" ProgID="Visio.Drawing.15" ShapeID="_x0000_i1032" DrawAspect="Content" ObjectID="_1536238449" r:id="rId22"/>
         </w:object>
       </w:r>
     </w:p>
@@ -1352,10 +1383,10 @@
       </w:r>
       <w:r>
         <w:object w:dxaOrig="16152" w:dyaOrig="11220">
-          <v:shape id="_x0000_i1032" type="#_x0000_t75" style="width:417.6pt;height:289.8pt" o:ole="">
+          <v:shape id="_x0000_i1033" type="#_x0000_t75" style="width:417.6pt;height:290.1pt" o:ole="">
             <v:imagedata r:id="rId23" o:title=""/>
           </v:shape>
-          <o:OLEObject Type="Embed" ProgID="Visio.Drawing.15" ShapeID="_x0000_i1032" DrawAspect="Content" ObjectID="_1535370905" r:id="rId24"/>
+          <o:OLEObject Type="Embed" ProgID="Visio.Drawing.15" ShapeID="_x0000_i1033" DrawAspect="Content" ObjectID="_1536238450" r:id="rId24"/>
         </w:object>
       </w:r>
     </w:p>
@@ -1459,10 +1490,10 @@
     <w:p>
       <w:r>
         <w:object w:dxaOrig="16152" w:dyaOrig="11220">
-          <v:shape id="_x0000_i1033" type="#_x0000_t75" style="width:417pt;height:289.8pt" o:ole="">
+          <v:shape id="_x0000_i1034" type="#_x0000_t75" style="width:416.7pt;height:290.1pt" o:ole="">
             <v:imagedata r:id="rId25" o:title=""/>
           </v:shape>
-          <o:OLEObject Type="Embed" ProgID="Visio.Drawing.15" ShapeID="_x0000_i1033" DrawAspect="Content" ObjectID="_1535370906" r:id="rId26"/>
+          <o:OLEObject Type="Embed" ProgID="Visio.Drawing.15" ShapeID="_x0000_i1034" DrawAspect="Content" ObjectID="_1536238451" r:id="rId26"/>
         </w:object>
       </w:r>
     </w:p>
@@ -1484,10 +1515,10 @@
     <w:p>
       <w:r>
         <w:object w:dxaOrig="16152" w:dyaOrig="11220">
-          <v:shape id="_x0000_i1034" type="#_x0000_t75" style="width:420.6pt;height:292.2pt" o:ole="">
+          <v:shape id="_x0000_i1035" type="#_x0000_t75" style="width:420.9pt;height:292.2pt" o:ole="">
             <v:imagedata r:id="rId27" o:title=""/>
           </v:shape>
-          <o:OLEObject Type="Embed" ProgID="Visio.Drawing.15" ShapeID="_x0000_i1034" DrawAspect="Content" ObjectID="_1535370907" r:id="rId28"/>
+          <o:OLEObject Type="Embed" ProgID="Visio.Drawing.15" ShapeID="_x0000_i1035" DrawAspect="Content" ObjectID="_1536238452" r:id="rId28"/>
         </w:object>
       </w:r>
     </w:p>
@@ -1508,10 +1539,10 @@
     <w:p>
       <w:r>
         <w:object w:dxaOrig="16152" w:dyaOrig="11220">
-          <v:shape id="_x0000_i1035" type="#_x0000_t75" style="width:420pt;height:291.6pt" o:ole="">
+          <v:shape id="_x0000_i1036" type="#_x0000_t75" style="width:420pt;height:291.6pt" o:ole="">
             <v:imagedata r:id="rId29" o:title=""/>
           </v:shape>
-          <o:OLEObject Type="Embed" ProgID="Visio.Drawing.15" ShapeID="_x0000_i1035" DrawAspect="Content" ObjectID="_1535370908" r:id="rId30"/>
+          <o:OLEObject Type="Embed" ProgID="Visio.Drawing.15" ShapeID="_x0000_i1036" DrawAspect="Content" ObjectID="_1536238453" r:id="rId30"/>
         </w:object>
       </w:r>
     </w:p>
@@ -1536,10 +1567,10 @@
     <w:p>
       <w:r>
         <w:object w:dxaOrig="16152" w:dyaOrig="11220">
-          <v:shape id="_x0000_i1036" type="#_x0000_t75" style="width:417pt;height:289.8pt" o:ole="">
+          <v:shape id="_x0000_i1037" type="#_x0000_t75" style="width:416.7pt;height:290.1pt" o:ole="">
             <v:imagedata r:id="rId31" o:title=""/>
           </v:shape>
-          <o:OLEObject Type="Embed" ProgID="Visio.Drawing.15" ShapeID="_x0000_i1036" DrawAspect="Content" ObjectID="_1535370909" r:id="rId32"/>
+          <o:OLEObject Type="Embed" ProgID="Visio.Drawing.15" ShapeID="_x0000_i1037" DrawAspect="Content" ObjectID="_1536238454" r:id="rId32"/>
         </w:object>
       </w:r>
     </w:p>
@@ -1560,10 +1591,10 @@
     <w:p>
       <w:r>
         <w:object w:dxaOrig="16152" w:dyaOrig="11220">
-          <v:shape id="_x0000_i1037" type="#_x0000_t75" style="width:413.4pt;height:287.4pt" o:ole="">
+          <v:shape id="_x0000_i1038" type="#_x0000_t75" style="width:413.4pt;height:287.1pt" o:ole="">
             <v:imagedata r:id="rId33" o:title=""/>
           </v:shape>
-          <o:OLEObject Type="Embed" ProgID="Visio.Drawing.15" ShapeID="_x0000_i1037" DrawAspect="Content" ObjectID="_1535370910" r:id="rId34"/>
+          <o:OLEObject Type="Embed" ProgID="Visio.Drawing.15" ShapeID="_x0000_i1038" DrawAspect="Content" ObjectID="_1536238455" r:id="rId34"/>
         </w:object>
       </w:r>
     </w:p>
@@ -1610,10 +1641,10 @@
       </w:r>
       <w:r>
         <w:object w:dxaOrig="10896" w:dyaOrig="12480">
-          <v:shape id="_x0000_i1038" type="#_x0000_t75" style="width:451.2pt;height:516.6pt" o:ole="">
+          <v:shape id="_x0000_i1039" type="#_x0000_t75" style="width:451.2pt;height:516.6pt" o:ole="">
             <v:imagedata r:id="rId35" o:title=""/>
           </v:shape>
-          <o:OLEObject Type="Embed" ProgID="Visio.Drawing.15" ShapeID="_x0000_i1038" DrawAspect="Content" ObjectID="_1535370911" r:id="rId36"/>
+          <o:OLEObject Type="Embed" ProgID="Visio.Drawing.15" ShapeID="_x0000_i1039" DrawAspect="Content" ObjectID="_1536238456" r:id="rId36"/>
         </w:object>
       </w:r>
     </w:p>
@@ -6816,7 +6847,7 @@
 </file>
 
 <file path=customXml/itemProps1.xml><?xml version="1.0" encoding="utf-8"?>
-<ds:datastoreItem xmlns:ds="http://schemas.openxmlformats.org/officeDocument/2006/customXml" ds:itemID="{FDE7C8A7-1D97-446E-A70F-8A63E4B9B94E}">
+<ds:datastoreItem xmlns:ds="http://schemas.openxmlformats.org/officeDocument/2006/customXml" ds:itemID="{62A48A2F-6609-432A-A1EB-D2D65A031642}">
   <ds:schemaRefs>
     <ds:schemaRef ds:uri="http://schemas.openxmlformats.org/officeDocument/2006/bibliography"/>
   </ds:schemaRefs>

</xml_diff>

<commit_message>
Fixed error in DataManager SQL syntax.
</commit_message>
<xml_diff>
--- a/External_docs/Documentation.docx
+++ b/External_docs/Documentation.docx
@@ -198,33 +198,17 @@
           </w:r>
         </w:p>
         <w:p>
-          <w:r>
-            <w:fldChar w:fldCharType="begin"/>
-          </w:r>
-          <w:r>
-            <w:instrText xml:space="preserve"> TOC \o "1-3" \h \z \u </w:instrText>
-          </w:r>
-          <w:r>
-            <w:fldChar w:fldCharType="separate"/>
-          </w:r>
-          <w:r>
-            <w:rPr>
-              <w:b/>
-              <w:bCs/>
-              <w:noProof/>
-              <w:lang w:val="en-US"/>
-            </w:rPr>
-            <w:t>No table of contents entries found.</w:t>
-          </w:r>
-          <w:r>
-            <w:rPr>
-              <w:b/>
-              <w:bCs/>
-              <w:noProof/>
-              <w:lang w:val="en-US"/>
-            </w:rPr>
-            <w:fldChar w:fldCharType="end"/>
-          </w:r>
+          <w:fldSimple w:instr=" TOC \o &quot;1-3&quot; \h \z \u ">
+            <w:r>
+              <w:rPr>
+                <w:b/>
+                <w:bCs/>
+                <w:noProof/>
+                <w:lang w:val="en-US"/>
+              </w:rPr>
+              <w:t>No table of contents entries found.</w:t>
+            </w:r>
+          </w:fldSimple>
         </w:p>
       </w:sdtContent>
     </w:sdt>
@@ -390,15 +374,7 @@
         <w:ind w:left="720"/>
       </w:pPr>
       <w:r>
-        <w:t xml:space="preserve">The Administrator can change an Order Status from waiting to </w:t>
-      </w:r>
-      <w:proofErr w:type="gramStart"/>
-      <w:r>
-        <w:t>shipped</w:t>
-      </w:r>
-      <w:proofErr w:type="gramEnd"/>
-      <w:r>
-        <w:t xml:space="preserve"> in the Order subsection.</w:t>
+        <w:t>The Administrator can change an Order Status from waiting to shipped in the Order subsection.</w:t>
       </w:r>
     </w:p>
     <w:p>
@@ -806,32 +782,11 @@
         <w:tab/>
       </w:r>
       <w:r>
-        <w:t>http://</w:t>
-      </w:r>
-      <w:proofErr w:type="spellStart"/>
-      <w:r>
-        <w:t>dochyper.unitec.ac.</w:t>
-      </w:r>
-      <w:r>
-        <w:t>nz</w:t>
-      </w:r>
-      <w:proofErr w:type="spellEnd"/>
-      <w:r>
-        <w:t>/</w:t>
-      </w:r>
-      <w:proofErr w:type="spellStart"/>
-      <w:r>
-        <w:t>AskewR04</w:t>
-      </w:r>
-      <w:proofErr w:type="spellEnd"/>
-      <w:r>
-        <w:t>/</w:t>
-      </w:r>
-      <w:proofErr w:type="spellStart"/>
-      <w:r>
-        <w:t>asp_assignment</w:t>
-      </w:r>
-      <w:proofErr w:type="spellEnd"/>
+        <w:t>http://dochyper.unitec.ac.</w:t>
+      </w:r>
+      <w:r>
+        <w:t>nz/AskewR04/asp_assignment</w:t>
+      </w:r>
     </w:p>
     <w:p/>
     <w:p>
@@ -884,7 +839,7 @@
           <v:shape id="_x0000_i1025" type="#_x0000_t75" style="width:450.65pt;height:326pt" o:ole="">
             <v:imagedata r:id="rId7" o:title=""/>
           </v:shape>
-          <o:OLEObject Type="Embed" ProgID="Visio.Drawing.15" ShapeID="_x0000_i1025" DrawAspect="Content" ObjectID="_1536827860" r:id="rId8"/>
+          <o:OLEObject Type="Embed" ProgID="Visio.Drawing.15" ShapeID="_x0000_i1025" DrawAspect="Content" ObjectID="_1536829592" r:id="rId8"/>
         </w:object>
       </w:r>
     </w:p>
@@ -951,7 +906,7 @@
           <v:shape id="_x0000_i1026" type="#_x0000_t75" style="width:450.65pt;height:313.35pt" o:ole="">
             <v:imagedata r:id="rId9" o:title=""/>
           </v:shape>
-          <o:OLEObject Type="Embed" ProgID="Visio.Drawing.15" ShapeID="_x0000_i1026" DrawAspect="Content" ObjectID="_1536827861" r:id="rId10"/>
+          <o:OLEObject Type="Embed" ProgID="Visio.Drawing.15" ShapeID="_x0000_i1026" DrawAspect="Content" ObjectID="_1536829593" r:id="rId10"/>
         </w:object>
       </w:r>
       <w:r>
@@ -1031,7 +986,7 @@
           <v:shape id="_x0000_i1027" type="#_x0000_t75" style="width:450.65pt;height:313.35pt" o:ole="">
             <v:imagedata r:id="rId11" o:title=""/>
           </v:shape>
-          <o:OLEObject Type="Embed" ProgID="Visio.Drawing.15" ShapeID="_x0000_i1027" DrawAspect="Content" ObjectID="_1536827862" r:id="rId12"/>
+          <o:OLEObject Type="Embed" ProgID="Visio.Drawing.15" ShapeID="_x0000_i1027" DrawAspect="Content" ObjectID="_1536829594" r:id="rId12"/>
         </w:object>
       </w:r>
     </w:p>
@@ -1084,7 +1039,7 @@
           <v:shape id="_x0000_i1028" type="#_x0000_t75" style="width:404.65pt;height:281.35pt" o:ole="">
             <v:imagedata r:id="rId13" o:title=""/>
           </v:shape>
-          <o:OLEObject Type="Embed" ProgID="Visio.Drawing.15" ShapeID="_x0000_i1028" DrawAspect="Content" ObjectID="_1536827863" r:id="rId14"/>
+          <o:OLEObject Type="Embed" ProgID="Visio.Drawing.15" ShapeID="_x0000_i1028" DrawAspect="Content" ObjectID="_1536829595" r:id="rId14"/>
         </w:object>
       </w:r>
     </w:p>
@@ -1108,7 +1063,7 @@
           <v:shape id="_x0000_i1029" type="#_x0000_t75" style="width:408pt;height:284.65pt" o:ole="">
             <v:imagedata r:id="rId15" o:title=""/>
           </v:shape>
-          <o:OLEObject Type="Embed" ProgID="Visio.Drawing.15" ShapeID="_x0000_i1029" DrawAspect="Content" ObjectID="_1536827864" r:id="rId16"/>
+          <o:OLEObject Type="Embed" ProgID="Visio.Drawing.15" ShapeID="_x0000_i1029" DrawAspect="Content" ObjectID="_1536829596" r:id="rId16"/>
         </w:object>
       </w:r>
     </w:p>
@@ -1132,7 +1087,7 @@
           <v:shape id="_x0000_i1030" type="#_x0000_t75" style="width:450.65pt;height:313.35pt" o:ole="">
             <v:imagedata r:id="rId17" o:title=""/>
           </v:shape>
-          <o:OLEObject Type="Embed" ProgID="Visio.Drawing.15" ShapeID="_x0000_i1030" DrawAspect="Content" ObjectID="_1536827865" r:id="rId18"/>
+          <o:OLEObject Type="Embed" ProgID="Visio.Drawing.15" ShapeID="_x0000_i1030" DrawAspect="Content" ObjectID="_1536829597" r:id="rId18"/>
         </w:object>
       </w:r>
     </w:p>
@@ -1250,7 +1205,7 @@
           <v:shape id="_x0000_i1031" type="#_x0000_t75" style="width:428pt;height:297.35pt" o:ole="">
             <v:imagedata r:id="rId19" o:title=""/>
           </v:shape>
-          <o:OLEObject Type="Embed" ProgID="Visio.Drawing.15" ShapeID="_x0000_i1031" DrawAspect="Content" ObjectID="_1536827866" r:id="rId20"/>
+          <o:OLEObject Type="Embed" ProgID="Visio.Drawing.15" ShapeID="_x0000_i1031" DrawAspect="Content" ObjectID="_1536829598" r:id="rId20"/>
         </w:object>
       </w:r>
     </w:p>
@@ -1311,15 +1266,7 @@
       </w:r>
       <w:r>
         <w:tab/>
-        <w:t xml:space="preserve">After logging in, </w:t>
-      </w:r>
-      <w:proofErr w:type="gramStart"/>
-      <w:r>
-        <w:t>The</w:t>
-      </w:r>
-      <w:proofErr w:type="gramEnd"/>
-      <w:r>
-        <w:t xml:space="preserve"> customer is redirected to their profile page.</w:t>
+        <w:t>After logging in, The customer is redirected to their profile page.</w:t>
       </w:r>
     </w:p>
     <w:p>
@@ -1358,7 +1305,7 @@
           <v:shape id="_x0000_i1032" type="#_x0000_t75" style="width:396pt;height:274.65pt" o:ole="">
             <v:imagedata r:id="rId21" o:title=""/>
           </v:shape>
-          <o:OLEObject Type="Embed" ProgID="Visio.Drawing.15" ShapeID="_x0000_i1032" DrawAspect="Content" ObjectID="_1536827867" r:id="rId22"/>
+          <o:OLEObject Type="Embed" ProgID="Visio.Drawing.15" ShapeID="_x0000_i1032" DrawAspect="Content" ObjectID="_1536829599" r:id="rId22"/>
         </w:object>
       </w:r>
     </w:p>
@@ -1400,7 +1347,7 @@
           <v:shape id="_x0000_i1033" type="#_x0000_t75" style="width:417.35pt;height:290pt" o:ole="">
             <v:imagedata r:id="rId23" o:title=""/>
           </v:shape>
-          <o:OLEObject Type="Embed" ProgID="Visio.Drawing.15" ShapeID="_x0000_i1033" DrawAspect="Content" ObjectID="_1536827868" r:id="rId24"/>
+          <o:OLEObject Type="Embed" ProgID="Visio.Drawing.15" ShapeID="_x0000_i1033" DrawAspect="Content" ObjectID="_1536829600" r:id="rId24"/>
         </w:object>
       </w:r>
     </w:p>
@@ -1507,7 +1454,7 @@
           <v:shape id="_x0000_i1034" type="#_x0000_t75" style="width:416.65pt;height:290pt" o:ole="">
             <v:imagedata r:id="rId25" o:title=""/>
           </v:shape>
-          <o:OLEObject Type="Embed" ProgID="Visio.Drawing.15" ShapeID="_x0000_i1034" DrawAspect="Content" ObjectID="_1536827869" r:id="rId26"/>
+          <o:OLEObject Type="Embed" ProgID="Visio.Drawing.15" ShapeID="_x0000_i1034" DrawAspect="Content" ObjectID="_1536829601" r:id="rId26"/>
         </w:object>
       </w:r>
     </w:p>
@@ -1532,7 +1479,7 @@
           <v:shape id="_x0000_i1035" type="#_x0000_t75" style="width:420.65pt;height:292pt" o:ole="">
             <v:imagedata r:id="rId27" o:title=""/>
           </v:shape>
-          <o:OLEObject Type="Embed" ProgID="Visio.Drawing.15" ShapeID="_x0000_i1035" DrawAspect="Content" ObjectID="_1536827870" r:id="rId28"/>
+          <o:OLEObject Type="Embed" ProgID="Visio.Drawing.15" ShapeID="_x0000_i1035" DrawAspect="Content" ObjectID="_1536829602" r:id="rId28"/>
         </w:object>
       </w:r>
     </w:p>
@@ -1556,7 +1503,7 @@
           <v:shape id="_x0000_i1036" type="#_x0000_t75" style="width:420pt;height:292pt" o:ole="">
             <v:imagedata r:id="rId29" o:title=""/>
           </v:shape>
-          <o:OLEObject Type="Embed" ProgID="Visio.Drawing.15" ShapeID="_x0000_i1036" DrawAspect="Content" ObjectID="_1536827871" r:id="rId30"/>
+          <o:OLEObject Type="Embed" ProgID="Visio.Drawing.15" ShapeID="_x0000_i1036" DrawAspect="Content" ObjectID="_1536829603" r:id="rId30"/>
         </w:object>
       </w:r>
     </w:p>
@@ -1584,7 +1531,7 @@
           <v:shape id="_x0000_i1037" type="#_x0000_t75" style="width:416.65pt;height:290pt" o:ole="">
             <v:imagedata r:id="rId31" o:title=""/>
           </v:shape>
-          <o:OLEObject Type="Embed" ProgID="Visio.Drawing.15" ShapeID="_x0000_i1037" DrawAspect="Content" ObjectID="_1536827872" r:id="rId32"/>
+          <o:OLEObject Type="Embed" ProgID="Visio.Drawing.15" ShapeID="_x0000_i1037" DrawAspect="Content" ObjectID="_1536829604" r:id="rId32"/>
         </w:object>
       </w:r>
     </w:p>
@@ -1608,7 +1555,7 @@
           <v:shape id="_x0000_i1038" type="#_x0000_t75" style="width:413.35pt;height:287.35pt" o:ole="">
             <v:imagedata r:id="rId33" o:title=""/>
           </v:shape>
-          <o:OLEObject Type="Embed" ProgID="Visio.Drawing.15" ShapeID="_x0000_i1038" DrawAspect="Content" ObjectID="_1536827873" r:id="rId34"/>
+          <o:OLEObject Type="Embed" ProgID="Visio.Drawing.15" ShapeID="_x0000_i1038" DrawAspect="Content" ObjectID="_1536829605" r:id="rId34"/>
         </w:object>
       </w:r>
     </w:p>
@@ -1658,7 +1605,7 @@
           <v:shape id="_x0000_i1039" type="#_x0000_t75" style="width:451.35pt;height:516.65pt" o:ole="">
             <v:imagedata r:id="rId35" o:title=""/>
           </v:shape>
-          <o:OLEObject Type="Embed" ProgID="Visio.Drawing.15" ShapeID="_x0000_i1039" DrawAspect="Content" ObjectID="_1536827874" r:id="rId36"/>
+          <o:OLEObject Type="Embed" ProgID="Visio.Drawing.15" ShapeID="_x0000_i1039" DrawAspect="Content" ObjectID="_1536829606" r:id="rId36"/>
         </w:object>
       </w:r>
     </w:p>
@@ -1755,23 +1702,7 @@
         <w:t xml:space="preserve">As Server-side updates can be slow, AJAX will be used to </w:t>
       </w:r>
       <w:r>
-        <w:t xml:space="preserve">only update parts of web-forms, instead of entire web-forms. This will be done using </w:t>
-      </w:r>
-      <w:proofErr w:type="spellStart"/>
-      <w:r>
-        <w:t>UpdatePanels</w:t>
-      </w:r>
-      <w:proofErr w:type="spellEnd"/>
-      <w:r>
-        <w:t xml:space="preserve">, with Triggers and </w:t>
-      </w:r>
-      <w:proofErr w:type="spellStart"/>
-      <w:r>
-        <w:t>ContentTemplates</w:t>
-      </w:r>
-      <w:proofErr w:type="spellEnd"/>
-      <w:r>
-        <w:t>.</w:t>
+        <w:t>only update parts of web-forms, instead of entire web-forms. This will be done using UpdatePanels, with Triggers and ContentTemplates.</w:t>
       </w:r>
     </w:p>
     <w:p>
@@ -1845,15 +1776,15 @@
         <w:tblLook w:val="04A0" w:firstRow="1" w:lastRow="0" w:firstColumn="1" w:lastColumn="0" w:noHBand="0" w:noVBand="1"/>
       </w:tblPr>
       <w:tblGrid>
-        <w:gridCol w:w="2254"/>
-        <w:gridCol w:w="2254"/>
-        <w:gridCol w:w="2254"/>
-        <w:gridCol w:w="2254"/>
+        <w:gridCol w:w="2253"/>
+        <w:gridCol w:w="2255"/>
+        <w:gridCol w:w="2255"/>
+        <w:gridCol w:w="2253"/>
       </w:tblGrid>
       <w:tr>
         <w:tc>
           <w:tcPr>
-            <w:tcW w:w="2254" w:type="dxa"/>
+            <w:tcW w:w="2253" w:type="dxa"/>
           </w:tcPr>
           <w:p>
             <w:r>
@@ -1863,7 +1794,7 @@
         </w:tc>
         <w:tc>
           <w:tcPr>
-            <w:tcW w:w="2254" w:type="dxa"/>
+            <w:tcW w:w="2255" w:type="dxa"/>
           </w:tcPr>
           <w:p>
             <w:r>
@@ -1873,7 +1804,7 @@
         </w:tc>
         <w:tc>
           <w:tcPr>
-            <w:tcW w:w="2254" w:type="dxa"/>
+            <w:tcW w:w="2255" w:type="dxa"/>
           </w:tcPr>
           <w:p>
             <w:r>
@@ -1883,7 +1814,7 @@
         </w:tc>
         <w:tc>
           <w:tcPr>
-            <w:tcW w:w="2254" w:type="dxa"/>
+            <w:tcW w:w="2253" w:type="dxa"/>
           </w:tcPr>
           <w:p>
             <w:r>
@@ -1895,7 +1826,7 @@
       <w:tr>
         <w:tc>
           <w:tcPr>
-            <w:tcW w:w="2254" w:type="dxa"/>
+            <w:tcW w:w="2253" w:type="dxa"/>
           </w:tcPr>
           <w:p>
             <w:r>
@@ -1905,7 +1836,7 @@
         </w:tc>
         <w:tc>
           <w:tcPr>
-            <w:tcW w:w="2254" w:type="dxa"/>
+            <w:tcW w:w="2255" w:type="dxa"/>
           </w:tcPr>
           <w:p>
             <w:r>
@@ -1918,47 +1849,47 @@
         </w:tc>
         <w:tc>
           <w:tcPr>
-            <w:tcW w:w="2254" w:type="dxa"/>
-          </w:tcPr>
-          <w:p>
-            <w:r>
-              <w:t>The home page appears.</w:t>
-            </w:r>
-          </w:p>
-        </w:tc>
-        <w:tc>
-          <w:tcPr>
-            <w:tcW w:w="2254" w:type="dxa"/>
-          </w:tcPr>
-          <w:p>
-            <w:r>
-              <w:t>The home page appears.</w:t>
-            </w:r>
-          </w:p>
-        </w:tc>
-      </w:tr>
-      <w:tr>
-        <w:tc>
-          <w:tcPr>
-            <w:tcW w:w="2254" w:type="dxa"/>
-          </w:tcPr>
-          <w:p/>
-        </w:tc>
-        <w:tc>
-          <w:tcPr>
-            <w:tcW w:w="2254" w:type="dxa"/>
-          </w:tcPr>
-          <w:p/>
-        </w:tc>
-        <w:tc>
-          <w:tcPr>
-            <w:tcW w:w="2254" w:type="dxa"/>
-          </w:tcPr>
-          <w:p/>
-        </w:tc>
-        <w:tc>
-          <w:tcPr>
-            <w:tcW w:w="2254" w:type="dxa"/>
+            <w:tcW w:w="2255" w:type="dxa"/>
+          </w:tcPr>
+          <w:p>
+            <w:r>
+              <w:t>The home page appears.</w:t>
+            </w:r>
+          </w:p>
+        </w:tc>
+        <w:tc>
+          <w:tcPr>
+            <w:tcW w:w="2253" w:type="dxa"/>
+          </w:tcPr>
+          <w:p>
+            <w:r>
+              <w:t>The home page appears.</w:t>
+            </w:r>
+          </w:p>
+        </w:tc>
+      </w:tr>
+      <w:tr>
+        <w:tc>
+          <w:tcPr>
+            <w:tcW w:w="2253" w:type="dxa"/>
+          </w:tcPr>
+          <w:p/>
+        </w:tc>
+        <w:tc>
+          <w:tcPr>
+            <w:tcW w:w="2255" w:type="dxa"/>
+          </w:tcPr>
+          <w:p/>
+        </w:tc>
+        <w:tc>
+          <w:tcPr>
+            <w:tcW w:w="2255" w:type="dxa"/>
+          </w:tcPr>
+          <w:p/>
+        </w:tc>
+        <w:tc>
+          <w:tcPr>
+            <w:tcW w:w="2253" w:type="dxa"/>
           </w:tcPr>
           <w:p/>
         </w:tc>
@@ -2712,25 +2643,253 @@
           <w:tcPr>
             <w:tcW w:w="2254" w:type="dxa"/>
           </w:tcPr>
-          <w:p/>
-        </w:tc>
-        <w:tc>
-          <w:tcPr>
-            <w:tcW w:w="2254" w:type="dxa"/>
-          </w:tcPr>
-          <w:p/>
-        </w:tc>
-        <w:tc>
-          <w:tcPr>
-            <w:tcW w:w="2254" w:type="dxa"/>
-          </w:tcPr>
-          <w:p/>
-        </w:tc>
-      </w:tr>
-      <w:tr>
-        <w:tc>
-          <w:tcPr>
-            <w:tcW w:w="2254" w:type="dxa"/>
+          <w:p>
+            <w:r>
+              <w:t>Click “Login” at top menu.</w:t>
+            </w:r>
+          </w:p>
+        </w:tc>
+        <w:tc>
+          <w:tcPr>
+            <w:tcW w:w="2254" w:type="dxa"/>
+          </w:tcPr>
+          <w:p>
+            <w:r>
+              <w:t>The login page appears.</w:t>
+            </w:r>
+          </w:p>
+        </w:tc>
+        <w:tc>
+          <w:tcPr>
+            <w:tcW w:w="2254" w:type="dxa"/>
+          </w:tcPr>
+          <w:p>
+            <w:r>
+              <w:t>The login page appears.</w:t>
+            </w:r>
+          </w:p>
+        </w:tc>
+      </w:tr>
+      <w:tr>
+        <w:tc>
+          <w:tcPr>
+            <w:tcW w:w="2254" w:type="dxa"/>
+          </w:tcPr>
+          <w:p/>
+        </w:tc>
+        <w:tc>
+          <w:tcPr>
+            <w:tcW w:w="2254" w:type="dxa"/>
+          </w:tcPr>
+          <w:p>
+            <w:r>
+              <w:t>Type “Customer111” into login textbox.</w:t>
+            </w:r>
+            <w:r>
+              <w:br/>
+              <w:t>Type “passwordpassword” into password textbox.</w:t>
+            </w:r>
+          </w:p>
+        </w:tc>
+        <w:tc>
+          <w:tcPr>
+            <w:tcW w:w="2254" w:type="dxa"/>
+          </w:tcPr>
+          <w:p>
+            <w:r>
+              <w:t>Login control shows “Customer111” and “passwordpassword” in relevant textboxes.</w:t>
+            </w:r>
+          </w:p>
+        </w:tc>
+        <w:tc>
+          <w:tcPr>
+            <w:tcW w:w="2254" w:type="dxa"/>
+          </w:tcPr>
+          <w:p>
+            <w:r>
+              <w:t>Login control matches the expected outcome.</w:t>
+            </w:r>
+          </w:p>
+        </w:tc>
+      </w:tr>
+      <w:tr>
+        <w:tc>
+          <w:tcPr>
+            <w:tcW w:w="2253" w:type="dxa"/>
+          </w:tcPr>
+          <w:p/>
+        </w:tc>
+        <w:tc>
+          <w:tcPr>
+            <w:tcW w:w="2255" w:type="dxa"/>
+          </w:tcPr>
+          <w:p>
+            <w:r>
+              <w:t>Click Login button.</w:t>
+            </w:r>
+          </w:p>
+        </w:tc>
+        <w:tc>
+          <w:tcPr>
+            <w:tcW w:w="2255" w:type="dxa"/>
+          </w:tcPr>
+          <w:p>
+            <w:r>
+              <w:t>Profile page appears. The first and last names are “Harry” and “Bloggs”.</w:t>
+            </w:r>
+          </w:p>
+        </w:tc>
+        <w:tc>
+          <w:tcPr>
+            <w:tcW w:w="2253" w:type="dxa"/>
+          </w:tcPr>
+          <w:p>
+            <w:r>
+              <w:t>Profile page appears. First and last names match what is expected.</w:t>
+            </w:r>
+          </w:p>
+        </w:tc>
+      </w:tr>
+      <w:tr>
+        <w:tc>
+          <w:tcPr>
+            <w:tcW w:w="2253" w:type="dxa"/>
+          </w:tcPr>
+          <w:p/>
+        </w:tc>
+        <w:tc>
+          <w:tcPr>
+            <w:tcW w:w="2255" w:type="dxa"/>
+          </w:tcPr>
+          <w:p>
+            <w:r>
+              <w:t>Examine the Top Menu.</w:t>
+            </w:r>
+          </w:p>
+        </w:tc>
+        <w:tc>
+          <w:tcPr>
+            <w:tcW w:w="2255" w:type="dxa"/>
+          </w:tcPr>
+          <w:p>
+            <w:r>
+              <w:t>Top Menu shows the logo at left, the links Contact Us and Profile, a grey Logout link, and “</w:t>
+            </w:r>
+            <w:r>
+              <w:t>You are logged in as Customer005.”</w:t>
+            </w:r>
+          </w:p>
+        </w:tc>
+        <w:tc>
+          <w:tcPr>
+            <w:tcW w:w="2253" w:type="dxa"/>
+          </w:tcPr>
+          <w:p>
+            <w:r>
+              <w:t>Top menu matches the expected outcome.</w:t>
+            </w:r>
+          </w:p>
+        </w:tc>
+      </w:tr>
+      <w:tr>
+        <w:tc>
+          <w:tcPr>
+            <w:tcW w:w="2253" w:type="dxa"/>
+          </w:tcPr>
+          <w:p/>
+        </w:tc>
+        <w:tc>
+          <w:tcPr>
+            <w:tcW w:w="2255" w:type="dxa"/>
+          </w:tcPr>
+          <w:p>
+            <w:r>
+              <w:t>Click Logout button.</w:t>
+            </w:r>
+          </w:p>
+        </w:tc>
+        <w:tc>
+          <w:tcPr>
+            <w:tcW w:w="2255" w:type="dxa"/>
+          </w:tcPr>
+          <w:p>
+            <w:r>
+              <w:t>The home Page shows. The top menu says “Greetings Visitor!”</w:t>
+            </w:r>
+          </w:p>
+        </w:tc>
+        <w:tc>
+          <w:tcPr>
+            <w:tcW w:w="2253" w:type="dxa"/>
+          </w:tcPr>
+          <w:p>
+            <w:r>
+              <w:t>The home pag</w:t>
+            </w:r>
+            <w:bookmarkStart w:id="0" w:name="_GoBack"/>
+            <w:bookmarkEnd w:id="0"/>
+            <w:r>
+              <w:t>e shows as expected.</w:t>
+            </w:r>
+          </w:p>
+        </w:tc>
+      </w:tr>
+      <w:tr>
+        <w:tc>
+          <w:tcPr>
+            <w:tcW w:w="2253" w:type="dxa"/>
+          </w:tcPr>
+          <w:p/>
+        </w:tc>
+        <w:tc>
+          <w:tcPr>
+            <w:tcW w:w="2255" w:type="dxa"/>
+          </w:tcPr>
+          <w:p/>
+        </w:tc>
+        <w:tc>
+          <w:tcPr>
+            <w:tcW w:w="2255" w:type="dxa"/>
+          </w:tcPr>
+          <w:p/>
+        </w:tc>
+        <w:tc>
+          <w:tcPr>
+            <w:tcW w:w="2253" w:type="dxa"/>
+          </w:tcPr>
+          <w:p/>
+        </w:tc>
+      </w:tr>
+      <w:tr>
+        <w:tc>
+          <w:tcPr>
+            <w:tcW w:w="2253" w:type="dxa"/>
+          </w:tcPr>
+          <w:p/>
+        </w:tc>
+        <w:tc>
+          <w:tcPr>
+            <w:tcW w:w="2255" w:type="dxa"/>
+          </w:tcPr>
+          <w:p/>
+        </w:tc>
+        <w:tc>
+          <w:tcPr>
+            <w:tcW w:w="2255" w:type="dxa"/>
+          </w:tcPr>
+          <w:p/>
+        </w:tc>
+        <w:tc>
+          <w:tcPr>
+            <w:tcW w:w="2253" w:type="dxa"/>
+          </w:tcPr>
+          <w:p/>
+        </w:tc>
+      </w:tr>
+      <w:tr>
+        <w:tc>
+          <w:tcPr>
+            <w:tcW w:w="2253" w:type="dxa"/>
           </w:tcPr>
           <w:p>
             <w:r>
@@ -2740,7 +2899,7 @@
         </w:tc>
         <w:tc>
           <w:tcPr>
-            <w:tcW w:w="2254" w:type="dxa"/>
+            <w:tcW w:w="2255" w:type="dxa"/>
           </w:tcPr>
           <w:p>
             <w:r>
@@ -2750,55 +2909,55 @@
         </w:tc>
         <w:tc>
           <w:tcPr>
-            <w:tcW w:w="2254" w:type="dxa"/>
-          </w:tcPr>
-          <w:p>
-            <w:r>
-              <w:t>The home page appears.</w:t>
-            </w:r>
-          </w:p>
-        </w:tc>
-        <w:tc>
-          <w:tcPr>
-            <w:tcW w:w="2254" w:type="dxa"/>
-          </w:tcPr>
-          <w:p>
-            <w:r>
-              <w:t>The home page appears.</w:t>
-            </w:r>
-          </w:p>
-        </w:tc>
-      </w:tr>
-      <w:tr>
-        <w:tc>
-          <w:tcPr>
-            <w:tcW w:w="2254" w:type="dxa"/>
-          </w:tcPr>
-          <w:p/>
-        </w:tc>
-        <w:tc>
-          <w:tcPr>
-            <w:tcW w:w="2254" w:type="dxa"/>
-          </w:tcPr>
-          <w:p/>
-        </w:tc>
-        <w:tc>
-          <w:tcPr>
-            <w:tcW w:w="2254" w:type="dxa"/>
-          </w:tcPr>
-          <w:p/>
-        </w:tc>
-        <w:tc>
-          <w:tcPr>
-            <w:tcW w:w="2254" w:type="dxa"/>
-          </w:tcPr>
-          <w:p/>
-        </w:tc>
-      </w:tr>
-      <w:tr>
-        <w:tc>
-          <w:tcPr>
-            <w:tcW w:w="2254" w:type="dxa"/>
+            <w:tcW w:w="2255" w:type="dxa"/>
+          </w:tcPr>
+          <w:p>
+            <w:r>
+              <w:t>The home page appears.</w:t>
+            </w:r>
+          </w:p>
+        </w:tc>
+        <w:tc>
+          <w:tcPr>
+            <w:tcW w:w="2253" w:type="dxa"/>
+          </w:tcPr>
+          <w:p>
+            <w:r>
+              <w:t>The home page appears.</w:t>
+            </w:r>
+          </w:p>
+        </w:tc>
+      </w:tr>
+      <w:tr>
+        <w:tc>
+          <w:tcPr>
+            <w:tcW w:w="2253" w:type="dxa"/>
+          </w:tcPr>
+          <w:p/>
+        </w:tc>
+        <w:tc>
+          <w:tcPr>
+            <w:tcW w:w="2255" w:type="dxa"/>
+          </w:tcPr>
+          <w:p/>
+        </w:tc>
+        <w:tc>
+          <w:tcPr>
+            <w:tcW w:w="2255" w:type="dxa"/>
+          </w:tcPr>
+          <w:p/>
+        </w:tc>
+        <w:tc>
+          <w:tcPr>
+            <w:tcW w:w="2253" w:type="dxa"/>
+          </w:tcPr>
+          <w:p/>
+        </w:tc>
+      </w:tr>
+      <w:tr>
+        <w:tc>
+          <w:tcPr>
+            <w:tcW w:w="2253" w:type="dxa"/>
           </w:tcPr>
           <w:p>
             <w:r>
@@ -2808,7 +2967,7 @@
         </w:tc>
         <w:tc>
           <w:tcPr>
-            <w:tcW w:w="2254" w:type="dxa"/>
+            <w:tcW w:w="2255" w:type="dxa"/>
           </w:tcPr>
           <w:p>
             <w:r>
@@ -2818,55 +2977,55 @@
         </w:tc>
         <w:tc>
           <w:tcPr>
-            <w:tcW w:w="2254" w:type="dxa"/>
-          </w:tcPr>
-          <w:p>
-            <w:r>
-              <w:t>The home page appears.</w:t>
-            </w:r>
-          </w:p>
-        </w:tc>
-        <w:tc>
-          <w:tcPr>
-            <w:tcW w:w="2254" w:type="dxa"/>
-          </w:tcPr>
-          <w:p>
-            <w:r>
-              <w:t>The home page appears.</w:t>
-            </w:r>
-          </w:p>
-        </w:tc>
-      </w:tr>
-      <w:tr>
-        <w:tc>
-          <w:tcPr>
-            <w:tcW w:w="2254" w:type="dxa"/>
-          </w:tcPr>
-          <w:p/>
-        </w:tc>
-        <w:tc>
-          <w:tcPr>
-            <w:tcW w:w="2254" w:type="dxa"/>
-          </w:tcPr>
-          <w:p/>
-        </w:tc>
-        <w:tc>
-          <w:tcPr>
-            <w:tcW w:w="2254" w:type="dxa"/>
-          </w:tcPr>
-          <w:p/>
-        </w:tc>
-        <w:tc>
-          <w:tcPr>
-            <w:tcW w:w="2254" w:type="dxa"/>
-          </w:tcPr>
-          <w:p/>
-        </w:tc>
-      </w:tr>
-      <w:tr>
-        <w:tc>
-          <w:tcPr>
-            <w:tcW w:w="2254" w:type="dxa"/>
+            <w:tcW w:w="2255" w:type="dxa"/>
+          </w:tcPr>
+          <w:p>
+            <w:r>
+              <w:t>The home page appears.</w:t>
+            </w:r>
+          </w:p>
+        </w:tc>
+        <w:tc>
+          <w:tcPr>
+            <w:tcW w:w="2253" w:type="dxa"/>
+          </w:tcPr>
+          <w:p>
+            <w:r>
+              <w:t>The home page appears.</w:t>
+            </w:r>
+          </w:p>
+        </w:tc>
+      </w:tr>
+      <w:tr>
+        <w:tc>
+          <w:tcPr>
+            <w:tcW w:w="2253" w:type="dxa"/>
+          </w:tcPr>
+          <w:p/>
+        </w:tc>
+        <w:tc>
+          <w:tcPr>
+            <w:tcW w:w="2255" w:type="dxa"/>
+          </w:tcPr>
+          <w:p/>
+        </w:tc>
+        <w:tc>
+          <w:tcPr>
+            <w:tcW w:w="2255" w:type="dxa"/>
+          </w:tcPr>
+          <w:p/>
+        </w:tc>
+        <w:tc>
+          <w:tcPr>
+            <w:tcW w:w="2253" w:type="dxa"/>
+          </w:tcPr>
+          <w:p/>
+        </w:tc>
+      </w:tr>
+      <w:tr>
+        <w:tc>
+          <w:tcPr>
+            <w:tcW w:w="2253" w:type="dxa"/>
           </w:tcPr>
           <w:p>
             <w:r>
@@ -2876,7 +3035,7 @@
         </w:tc>
         <w:tc>
           <w:tcPr>
-            <w:tcW w:w="2254" w:type="dxa"/>
+            <w:tcW w:w="2255" w:type="dxa"/>
           </w:tcPr>
           <w:p>
             <w:r>
@@ -2886,55 +3045,55 @@
         </w:tc>
         <w:tc>
           <w:tcPr>
-            <w:tcW w:w="2254" w:type="dxa"/>
-          </w:tcPr>
-          <w:p>
-            <w:r>
-              <w:t>The home page appears.</w:t>
-            </w:r>
-          </w:p>
-        </w:tc>
-        <w:tc>
-          <w:tcPr>
-            <w:tcW w:w="2254" w:type="dxa"/>
-          </w:tcPr>
-          <w:p>
-            <w:r>
-              <w:t>The home page appears.</w:t>
-            </w:r>
-          </w:p>
-        </w:tc>
-      </w:tr>
-      <w:tr>
-        <w:tc>
-          <w:tcPr>
-            <w:tcW w:w="2254" w:type="dxa"/>
-          </w:tcPr>
-          <w:p/>
-        </w:tc>
-        <w:tc>
-          <w:tcPr>
-            <w:tcW w:w="2254" w:type="dxa"/>
-          </w:tcPr>
-          <w:p/>
-        </w:tc>
-        <w:tc>
-          <w:tcPr>
-            <w:tcW w:w="2254" w:type="dxa"/>
-          </w:tcPr>
-          <w:p/>
-        </w:tc>
-        <w:tc>
-          <w:tcPr>
-            <w:tcW w:w="2254" w:type="dxa"/>
-          </w:tcPr>
-          <w:p/>
-        </w:tc>
-      </w:tr>
-      <w:tr>
-        <w:tc>
-          <w:tcPr>
-            <w:tcW w:w="2254" w:type="dxa"/>
+            <w:tcW w:w="2255" w:type="dxa"/>
+          </w:tcPr>
+          <w:p>
+            <w:r>
+              <w:t>The home page appears.</w:t>
+            </w:r>
+          </w:p>
+        </w:tc>
+        <w:tc>
+          <w:tcPr>
+            <w:tcW w:w="2253" w:type="dxa"/>
+          </w:tcPr>
+          <w:p>
+            <w:r>
+              <w:t>The home page appears.</w:t>
+            </w:r>
+          </w:p>
+        </w:tc>
+      </w:tr>
+      <w:tr>
+        <w:tc>
+          <w:tcPr>
+            <w:tcW w:w="2253" w:type="dxa"/>
+          </w:tcPr>
+          <w:p/>
+        </w:tc>
+        <w:tc>
+          <w:tcPr>
+            <w:tcW w:w="2255" w:type="dxa"/>
+          </w:tcPr>
+          <w:p/>
+        </w:tc>
+        <w:tc>
+          <w:tcPr>
+            <w:tcW w:w="2255" w:type="dxa"/>
+          </w:tcPr>
+          <w:p/>
+        </w:tc>
+        <w:tc>
+          <w:tcPr>
+            <w:tcW w:w="2253" w:type="dxa"/>
+          </w:tcPr>
+          <w:p/>
+        </w:tc>
+      </w:tr>
+      <w:tr>
+        <w:tc>
+          <w:tcPr>
+            <w:tcW w:w="2253" w:type="dxa"/>
           </w:tcPr>
           <w:p>
             <w:r>
@@ -2944,7 +3103,7 @@
         </w:tc>
         <w:tc>
           <w:tcPr>
-            <w:tcW w:w="2254" w:type="dxa"/>
+            <w:tcW w:w="2255" w:type="dxa"/>
           </w:tcPr>
           <w:p>
             <w:r>
@@ -2954,55 +3113,55 @@
         </w:tc>
         <w:tc>
           <w:tcPr>
-            <w:tcW w:w="2254" w:type="dxa"/>
-          </w:tcPr>
-          <w:p>
-            <w:r>
-              <w:t>The home page appears.</w:t>
-            </w:r>
-          </w:p>
-        </w:tc>
-        <w:tc>
-          <w:tcPr>
-            <w:tcW w:w="2254" w:type="dxa"/>
-          </w:tcPr>
-          <w:p>
-            <w:r>
-              <w:t>The home page appears.</w:t>
-            </w:r>
-          </w:p>
-        </w:tc>
-      </w:tr>
-      <w:tr>
-        <w:tc>
-          <w:tcPr>
-            <w:tcW w:w="2254" w:type="dxa"/>
-          </w:tcPr>
-          <w:p/>
-        </w:tc>
-        <w:tc>
-          <w:tcPr>
-            <w:tcW w:w="2254" w:type="dxa"/>
-          </w:tcPr>
-          <w:p/>
-        </w:tc>
-        <w:tc>
-          <w:tcPr>
-            <w:tcW w:w="2254" w:type="dxa"/>
-          </w:tcPr>
-          <w:p/>
-        </w:tc>
-        <w:tc>
-          <w:tcPr>
-            <w:tcW w:w="2254" w:type="dxa"/>
-          </w:tcPr>
-          <w:p/>
-        </w:tc>
-      </w:tr>
-      <w:tr>
-        <w:tc>
-          <w:tcPr>
-            <w:tcW w:w="2254" w:type="dxa"/>
+            <w:tcW w:w="2255" w:type="dxa"/>
+          </w:tcPr>
+          <w:p>
+            <w:r>
+              <w:t>The home page appears.</w:t>
+            </w:r>
+          </w:p>
+        </w:tc>
+        <w:tc>
+          <w:tcPr>
+            <w:tcW w:w="2253" w:type="dxa"/>
+          </w:tcPr>
+          <w:p>
+            <w:r>
+              <w:t>The home page appears.</w:t>
+            </w:r>
+          </w:p>
+        </w:tc>
+      </w:tr>
+      <w:tr>
+        <w:tc>
+          <w:tcPr>
+            <w:tcW w:w="2253" w:type="dxa"/>
+          </w:tcPr>
+          <w:p/>
+        </w:tc>
+        <w:tc>
+          <w:tcPr>
+            <w:tcW w:w="2255" w:type="dxa"/>
+          </w:tcPr>
+          <w:p/>
+        </w:tc>
+        <w:tc>
+          <w:tcPr>
+            <w:tcW w:w="2255" w:type="dxa"/>
+          </w:tcPr>
+          <w:p/>
+        </w:tc>
+        <w:tc>
+          <w:tcPr>
+            <w:tcW w:w="2253" w:type="dxa"/>
+          </w:tcPr>
+          <w:p/>
+        </w:tc>
+      </w:tr>
+      <w:tr>
+        <w:tc>
+          <w:tcPr>
+            <w:tcW w:w="2253" w:type="dxa"/>
           </w:tcPr>
           <w:p>
             <w:r>
@@ -3012,7 +3171,7 @@
         </w:tc>
         <w:tc>
           <w:tcPr>
-            <w:tcW w:w="2254" w:type="dxa"/>
+            <w:tcW w:w="2255" w:type="dxa"/>
           </w:tcPr>
           <w:p>
             <w:r>
@@ -3022,65 +3181,66 @@
         </w:tc>
         <w:tc>
           <w:tcPr>
-            <w:tcW w:w="2254" w:type="dxa"/>
-          </w:tcPr>
-          <w:p>
-            <w:r>
-              <w:t>The home page appears.</w:t>
-            </w:r>
-          </w:p>
-        </w:tc>
-        <w:tc>
-          <w:tcPr>
-            <w:tcW w:w="2254" w:type="dxa"/>
-          </w:tcPr>
-          <w:p>
-            <w:r>
-              <w:t>The home page appears.</w:t>
-            </w:r>
-          </w:p>
-        </w:tc>
-      </w:tr>
-      <w:tr>
-        <w:tc>
-          <w:tcPr>
-            <w:tcW w:w="2254" w:type="dxa"/>
-          </w:tcPr>
-          <w:p/>
-        </w:tc>
-        <w:tc>
-          <w:tcPr>
-            <w:tcW w:w="2254" w:type="dxa"/>
-          </w:tcPr>
-          <w:p/>
-        </w:tc>
-        <w:tc>
-          <w:tcPr>
-            <w:tcW w:w="2254" w:type="dxa"/>
-          </w:tcPr>
-          <w:p/>
-        </w:tc>
-        <w:tc>
-          <w:tcPr>
-            <w:tcW w:w="2254" w:type="dxa"/>
-          </w:tcPr>
-          <w:p/>
-        </w:tc>
-      </w:tr>
-      <w:tr>
-        <w:tc>
-          <w:tcPr>
-            <w:tcW w:w="2254" w:type="dxa"/>
-          </w:tcPr>
-          <w:p>
-            <w:r>
+            <w:tcW w:w="2255" w:type="dxa"/>
+          </w:tcPr>
+          <w:p>
+            <w:r>
+              <w:t>The home page appears.</w:t>
+            </w:r>
+          </w:p>
+        </w:tc>
+        <w:tc>
+          <w:tcPr>
+            <w:tcW w:w="2253" w:type="dxa"/>
+          </w:tcPr>
+          <w:p>
+            <w:r>
+              <w:t>The home page appears.</w:t>
+            </w:r>
+          </w:p>
+        </w:tc>
+      </w:tr>
+      <w:tr>
+        <w:tc>
+          <w:tcPr>
+            <w:tcW w:w="2253" w:type="dxa"/>
+          </w:tcPr>
+          <w:p/>
+        </w:tc>
+        <w:tc>
+          <w:tcPr>
+            <w:tcW w:w="2255" w:type="dxa"/>
+          </w:tcPr>
+          <w:p/>
+        </w:tc>
+        <w:tc>
+          <w:tcPr>
+            <w:tcW w:w="2255" w:type="dxa"/>
+          </w:tcPr>
+          <w:p/>
+        </w:tc>
+        <w:tc>
+          <w:tcPr>
+            <w:tcW w:w="2253" w:type="dxa"/>
+          </w:tcPr>
+          <w:p/>
+        </w:tc>
+      </w:tr>
+      <w:tr>
+        <w:tc>
+          <w:tcPr>
+            <w:tcW w:w="2253" w:type="dxa"/>
+          </w:tcPr>
+          <w:p>
+            <w:r>
+              <w:lastRenderedPageBreak/>
               <w:t>Modify Existing Category.</w:t>
             </w:r>
           </w:p>
         </w:tc>
         <w:tc>
           <w:tcPr>
-            <w:tcW w:w="2254" w:type="dxa"/>
+            <w:tcW w:w="2255" w:type="dxa"/>
           </w:tcPr>
           <w:p>
             <w:r>
@@ -3090,55 +3250,55 @@
         </w:tc>
         <w:tc>
           <w:tcPr>
-            <w:tcW w:w="2254" w:type="dxa"/>
-          </w:tcPr>
-          <w:p>
-            <w:r>
-              <w:t>The home page appears.</w:t>
-            </w:r>
-          </w:p>
-        </w:tc>
-        <w:tc>
-          <w:tcPr>
-            <w:tcW w:w="2254" w:type="dxa"/>
-          </w:tcPr>
-          <w:p>
-            <w:r>
-              <w:t>The home page appears.</w:t>
-            </w:r>
-          </w:p>
-        </w:tc>
-      </w:tr>
-      <w:tr>
-        <w:tc>
-          <w:tcPr>
-            <w:tcW w:w="2254" w:type="dxa"/>
-          </w:tcPr>
-          <w:p/>
-        </w:tc>
-        <w:tc>
-          <w:tcPr>
-            <w:tcW w:w="2254" w:type="dxa"/>
-          </w:tcPr>
-          <w:p/>
-        </w:tc>
-        <w:tc>
-          <w:tcPr>
-            <w:tcW w:w="2254" w:type="dxa"/>
-          </w:tcPr>
-          <w:p/>
-        </w:tc>
-        <w:tc>
-          <w:tcPr>
-            <w:tcW w:w="2254" w:type="dxa"/>
-          </w:tcPr>
-          <w:p/>
-        </w:tc>
-      </w:tr>
-      <w:tr>
-        <w:tc>
-          <w:tcPr>
-            <w:tcW w:w="2254" w:type="dxa"/>
+            <w:tcW w:w="2255" w:type="dxa"/>
+          </w:tcPr>
+          <w:p>
+            <w:r>
+              <w:t>The home page appears.</w:t>
+            </w:r>
+          </w:p>
+        </w:tc>
+        <w:tc>
+          <w:tcPr>
+            <w:tcW w:w="2253" w:type="dxa"/>
+          </w:tcPr>
+          <w:p>
+            <w:r>
+              <w:t>The home page appears.</w:t>
+            </w:r>
+          </w:p>
+        </w:tc>
+      </w:tr>
+      <w:tr>
+        <w:tc>
+          <w:tcPr>
+            <w:tcW w:w="2253" w:type="dxa"/>
+          </w:tcPr>
+          <w:p/>
+        </w:tc>
+        <w:tc>
+          <w:tcPr>
+            <w:tcW w:w="2255" w:type="dxa"/>
+          </w:tcPr>
+          <w:p/>
+        </w:tc>
+        <w:tc>
+          <w:tcPr>
+            <w:tcW w:w="2255" w:type="dxa"/>
+          </w:tcPr>
+          <w:p/>
+        </w:tc>
+        <w:tc>
+          <w:tcPr>
+            <w:tcW w:w="2253" w:type="dxa"/>
+          </w:tcPr>
+          <w:p/>
+        </w:tc>
+      </w:tr>
+      <w:tr>
+        <w:tc>
+          <w:tcPr>
+            <w:tcW w:w="2253" w:type="dxa"/>
           </w:tcPr>
           <w:p>
             <w:r>
@@ -3148,7 +3308,7 @@
         </w:tc>
         <w:tc>
           <w:tcPr>
-            <w:tcW w:w="2254" w:type="dxa"/>
+            <w:tcW w:w="2255" w:type="dxa"/>
           </w:tcPr>
           <w:p>
             <w:r>
@@ -3158,55 +3318,55 @@
         </w:tc>
         <w:tc>
           <w:tcPr>
-            <w:tcW w:w="2254" w:type="dxa"/>
-          </w:tcPr>
-          <w:p>
-            <w:r>
-              <w:t>The home page appears.</w:t>
-            </w:r>
-          </w:p>
-        </w:tc>
-        <w:tc>
-          <w:tcPr>
-            <w:tcW w:w="2254" w:type="dxa"/>
-          </w:tcPr>
-          <w:p>
-            <w:r>
-              <w:t>The home page appears.</w:t>
-            </w:r>
-          </w:p>
-        </w:tc>
-      </w:tr>
-      <w:tr>
-        <w:tc>
-          <w:tcPr>
-            <w:tcW w:w="2254" w:type="dxa"/>
-          </w:tcPr>
-          <w:p/>
-        </w:tc>
-        <w:tc>
-          <w:tcPr>
-            <w:tcW w:w="2254" w:type="dxa"/>
-          </w:tcPr>
-          <w:p/>
-        </w:tc>
-        <w:tc>
-          <w:tcPr>
-            <w:tcW w:w="2254" w:type="dxa"/>
-          </w:tcPr>
-          <w:p/>
-        </w:tc>
-        <w:tc>
-          <w:tcPr>
-            <w:tcW w:w="2254" w:type="dxa"/>
-          </w:tcPr>
-          <w:p/>
-        </w:tc>
-      </w:tr>
-      <w:tr>
-        <w:tc>
-          <w:tcPr>
-            <w:tcW w:w="2254" w:type="dxa"/>
+            <w:tcW w:w="2255" w:type="dxa"/>
+          </w:tcPr>
+          <w:p>
+            <w:r>
+              <w:t>The home page appears.</w:t>
+            </w:r>
+          </w:p>
+        </w:tc>
+        <w:tc>
+          <w:tcPr>
+            <w:tcW w:w="2253" w:type="dxa"/>
+          </w:tcPr>
+          <w:p>
+            <w:r>
+              <w:t>The home page appears.</w:t>
+            </w:r>
+          </w:p>
+        </w:tc>
+      </w:tr>
+      <w:tr>
+        <w:tc>
+          <w:tcPr>
+            <w:tcW w:w="2253" w:type="dxa"/>
+          </w:tcPr>
+          <w:p/>
+        </w:tc>
+        <w:tc>
+          <w:tcPr>
+            <w:tcW w:w="2255" w:type="dxa"/>
+          </w:tcPr>
+          <w:p/>
+        </w:tc>
+        <w:tc>
+          <w:tcPr>
+            <w:tcW w:w="2255" w:type="dxa"/>
+          </w:tcPr>
+          <w:p/>
+        </w:tc>
+        <w:tc>
+          <w:tcPr>
+            <w:tcW w:w="2253" w:type="dxa"/>
+          </w:tcPr>
+          <w:p/>
+        </w:tc>
+      </w:tr>
+      <w:tr>
+        <w:tc>
+          <w:tcPr>
+            <w:tcW w:w="2253" w:type="dxa"/>
           </w:tcPr>
           <w:p>
             <w:r>
@@ -3216,7 +3376,7 @@
         </w:tc>
         <w:tc>
           <w:tcPr>
-            <w:tcW w:w="2254" w:type="dxa"/>
+            <w:tcW w:w="2255" w:type="dxa"/>
           </w:tcPr>
           <w:p>
             <w:r>
@@ -3226,55 +3386,55 @@
         </w:tc>
         <w:tc>
           <w:tcPr>
-            <w:tcW w:w="2254" w:type="dxa"/>
-          </w:tcPr>
-          <w:p>
-            <w:r>
-              <w:t>The home page appears.</w:t>
-            </w:r>
-          </w:p>
-        </w:tc>
-        <w:tc>
-          <w:tcPr>
-            <w:tcW w:w="2254" w:type="dxa"/>
-          </w:tcPr>
-          <w:p>
-            <w:r>
-              <w:t>The home page appears.</w:t>
-            </w:r>
-          </w:p>
-        </w:tc>
-      </w:tr>
-      <w:tr>
-        <w:tc>
-          <w:tcPr>
-            <w:tcW w:w="2254" w:type="dxa"/>
-          </w:tcPr>
-          <w:p/>
-        </w:tc>
-        <w:tc>
-          <w:tcPr>
-            <w:tcW w:w="2254" w:type="dxa"/>
-          </w:tcPr>
-          <w:p/>
-        </w:tc>
-        <w:tc>
-          <w:tcPr>
-            <w:tcW w:w="2254" w:type="dxa"/>
-          </w:tcPr>
-          <w:p/>
-        </w:tc>
-        <w:tc>
-          <w:tcPr>
-            <w:tcW w:w="2254" w:type="dxa"/>
-          </w:tcPr>
-          <w:p/>
-        </w:tc>
-      </w:tr>
-      <w:tr>
-        <w:tc>
-          <w:tcPr>
-            <w:tcW w:w="2254" w:type="dxa"/>
+            <w:tcW w:w="2255" w:type="dxa"/>
+          </w:tcPr>
+          <w:p>
+            <w:r>
+              <w:t>The home page appears.</w:t>
+            </w:r>
+          </w:p>
+        </w:tc>
+        <w:tc>
+          <w:tcPr>
+            <w:tcW w:w="2253" w:type="dxa"/>
+          </w:tcPr>
+          <w:p>
+            <w:r>
+              <w:t>The home page appears.</w:t>
+            </w:r>
+          </w:p>
+        </w:tc>
+      </w:tr>
+      <w:tr>
+        <w:tc>
+          <w:tcPr>
+            <w:tcW w:w="2253" w:type="dxa"/>
+          </w:tcPr>
+          <w:p/>
+        </w:tc>
+        <w:tc>
+          <w:tcPr>
+            <w:tcW w:w="2255" w:type="dxa"/>
+          </w:tcPr>
+          <w:p/>
+        </w:tc>
+        <w:tc>
+          <w:tcPr>
+            <w:tcW w:w="2255" w:type="dxa"/>
+          </w:tcPr>
+          <w:p/>
+        </w:tc>
+        <w:tc>
+          <w:tcPr>
+            <w:tcW w:w="2253" w:type="dxa"/>
+          </w:tcPr>
+          <w:p/>
+        </w:tc>
+      </w:tr>
+      <w:tr>
+        <w:tc>
+          <w:tcPr>
+            <w:tcW w:w="2253" w:type="dxa"/>
           </w:tcPr>
           <w:p>
             <w:r>
@@ -3284,7 +3444,7 @@
         </w:tc>
         <w:tc>
           <w:tcPr>
-            <w:tcW w:w="2254" w:type="dxa"/>
+            <w:tcW w:w="2255" w:type="dxa"/>
           </w:tcPr>
           <w:p>
             <w:r>
@@ -3294,55 +3454,55 @@
         </w:tc>
         <w:tc>
           <w:tcPr>
-            <w:tcW w:w="2254" w:type="dxa"/>
-          </w:tcPr>
-          <w:p>
-            <w:r>
-              <w:t>The home page appears.</w:t>
-            </w:r>
-          </w:p>
-        </w:tc>
-        <w:tc>
-          <w:tcPr>
-            <w:tcW w:w="2254" w:type="dxa"/>
-          </w:tcPr>
-          <w:p>
-            <w:r>
-              <w:t>The home page appears.</w:t>
-            </w:r>
-          </w:p>
-        </w:tc>
-      </w:tr>
-      <w:tr>
-        <w:tc>
-          <w:tcPr>
-            <w:tcW w:w="2254" w:type="dxa"/>
-          </w:tcPr>
-          <w:p/>
-        </w:tc>
-        <w:tc>
-          <w:tcPr>
-            <w:tcW w:w="2254" w:type="dxa"/>
-          </w:tcPr>
-          <w:p/>
-        </w:tc>
-        <w:tc>
-          <w:tcPr>
-            <w:tcW w:w="2254" w:type="dxa"/>
-          </w:tcPr>
-          <w:p/>
-        </w:tc>
-        <w:tc>
-          <w:tcPr>
-            <w:tcW w:w="2254" w:type="dxa"/>
-          </w:tcPr>
-          <w:p/>
-        </w:tc>
-      </w:tr>
-      <w:tr>
-        <w:tc>
-          <w:tcPr>
-            <w:tcW w:w="2254" w:type="dxa"/>
+            <w:tcW w:w="2255" w:type="dxa"/>
+          </w:tcPr>
+          <w:p>
+            <w:r>
+              <w:t>The home page appears.</w:t>
+            </w:r>
+          </w:p>
+        </w:tc>
+        <w:tc>
+          <w:tcPr>
+            <w:tcW w:w="2253" w:type="dxa"/>
+          </w:tcPr>
+          <w:p>
+            <w:r>
+              <w:t>The home page appears.</w:t>
+            </w:r>
+          </w:p>
+        </w:tc>
+      </w:tr>
+      <w:tr>
+        <w:tc>
+          <w:tcPr>
+            <w:tcW w:w="2253" w:type="dxa"/>
+          </w:tcPr>
+          <w:p/>
+        </w:tc>
+        <w:tc>
+          <w:tcPr>
+            <w:tcW w:w="2255" w:type="dxa"/>
+          </w:tcPr>
+          <w:p/>
+        </w:tc>
+        <w:tc>
+          <w:tcPr>
+            <w:tcW w:w="2255" w:type="dxa"/>
+          </w:tcPr>
+          <w:p/>
+        </w:tc>
+        <w:tc>
+          <w:tcPr>
+            <w:tcW w:w="2253" w:type="dxa"/>
+          </w:tcPr>
+          <w:p/>
+        </w:tc>
+      </w:tr>
+      <w:tr>
+        <w:tc>
+          <w:tcPr>
+            <w:tcW w:w="2253" w:type="dxa"/>
           </w:tcPr>
           <w:p>
             <w:r>
@@ -3352,7 +3512,7 @@
         </w:tc>
         <w:tc>
           <w:tcPr>
-            <w:tcW w:w="2254" w:type="dxa"/>
+            <w:tcW w:w="2255" w:type="dxa"/>
           </w:tcPr>
           <w:p>
             <w:r>
@@ -3362,55 +3522,55 @@
         </w:tc>
         <w:tc>
           <w:tcPr>
-            <w:tcW w:w="2254" w:type="dxa"/>
-          </w:tcPr>
-          <w:p>
-            <w:r>
-              <w:t>The home page appears.</w:t>
-            </w:r>
-          </w:p>
-        </w:tc>
-        <w:tc>
-          <w:tcPr>
-            <w:tcW w:w="2254" w:type="dxa"/>
-          </w:tcPr>
-          <w:p>
-            <w:r>
-              <w:t>The home page appears.</w:t>
-            </w:r>
-          </w:p>
-        </w:tc>
-      </w:tr>
-      <w:tr>
-        <w:tc>
-          <w:tcPr>
-            <w:tcW w:w="2254" w:type="dxa"/>
-          </w:tcPr>
-          <w:p/>
-        </w:tc>
-        <w:tc>
-          <w:tcPr>
-            <w:tcW w:w="2254" w:type="dxa"/>
-          </w:tcPr>
-          <w:p/>
-        </w:tc>
-        <w:tc>
-          <w:tcPr>
-            <w:tcW w:w="2254" w:type="dxa"/>
-          </w:tcPr>
-          <w:p/>
-        </w:tc>
-        <w:tc>
-          <w:tcPr>
-            <w:tcW w:w="2254" w:type="dxa"/>
-          </w:tcPr>
-          <w:p/>
-        </w:tc>
-      </w:tr>
-      <w:tr>
-        <w:tc>
-          <w:tcPr>
-            <w:tcW w:w="2254" w:type="dxa"/>
+            <w:tcW w:w="2255" w:type="dxa"/>
+          </w:tcPr>
+          <w:p>
+            <w:r>
+              <w:t>The home page appears.</w:t>
+            </w:r>
+          </w:p>
+        </w:tc>
+        <w:tc>
+          <w:tcPr>
+            <w:tcW w:w="2253" w:type="dxa"/>
+          </w:tcPr>
+          <w:p>
+            <w:r>
+              <w:t>The home page appears.</w:t>
+            </w:r>
+          </w:p>
+        </w:tc>
+      </w:tr>
+      <w:tr>
+        <w:tc>
+          <w:tcPr>
+            <w:tcW w:w="2253" w:type="dxa"/>
+          </w:tcPr>
+          <w:p/>
+        </w:tc>
+        <w:tc>
+          <w:tcPr>
+            <w:tcW w:w="2255" w:type="dxa"/>
+          </w:tcPr>
+          <w:p/>
+        </w:tc>
+        <w:tc>
+          <w:tcPr>
+            <w:tcW w:w="2255" w:type="dxa"/>
+          </w:tcPr>
+          <w:p/>
+        </w:tc>
+        <w:tc>
+          <w:tcPr>
+            <w:tcW w:w="2253" w:type="dxa"/>
+          </w:tcPr>
+          <w:p/>
+        </w:tc>
+      </w:tr>
+      <w:tr>
+        <w:tc>
+          <w:tcPr>
+            <w:tcW w:w="2253" w:type="dxa"/>
           </w:tcPr>
           <w:p>
             <w:r>
@@ -3420,7 +3580,7 @@
         </w:tc>
         <w:tc>
           <w:tcPr>
-            <w:tcW w:w="2254" w:type="dxa"/>
+            <w:tcW w:w="2255" w:type="dxa"/>
           </w:tcPr>
           <w:p>
             <w:r>
@@ -3430,66 +3590,588 @@
         </w:tc>
         <w:tc>
           <w:tcPr>
-            <w:tcW w:w="2254" w:type="dxa"/>
-          </w:tcPr>
-          <w:p>
-            <w:r>
-              <w:t>The home page appears.</w:t>
-            </w:r>
-          </w:p>
-        </w:tc>
-        <w:tc>
-          <w:tcPr>
-            <w:tcW w:w="2254" w:type="dxa"/>
-          </w:tcPr>
-          <w:p>
-            <w:r>
-              <w:t>The home page appears.</w:t>
-            </w:r>
-          </w:p>
-        </w:tc>
-      </w:tr>
-      <w:tr>
-        <w:tc>
-          <w:tcPr>
-            <w:tcW w:w="2254" w:type="dxa"/>
-          </w:tcPr>
-          <w:p/>
-        </w:tc>
-        <w:tc>
-          <w:tcPr>
-            <w:tcW w:w="2254" w:type="dxa"/>
-          </w:tcPr>
-          <w:p/>
-        </w:tc>
-        <w:tc>
-          <w:tcPr>
-            <w:tcW w:w="2254" w:type="dxa"/>
-          </w:tcPr>
-          <w:p/>
-        </w:tc>
-        <w:tc>
-          <w:tcPr>
-            <w:tcW w:w="2254" w:type="dxa"/>
-          </w:tcPr>
-          <w:p/>
-        </w:tc>
-      </w:tr>
-      <w:tr>
-        <w:tc>
-          <w:tcPr>
-            <w:tcW w:w="2254" w:type="dxa"/>
-          </w:tcPr>
-          <w:p>
+            <w:tcW w:w="2255" w:type="dxa"/>
+          </w:tcPr>
+          <w:p>
+            <w:r>
+              <w:t>The home page appears.</w:t>
+            </w:r>
+          </w:p>
+        </w:tc>
+        <w:tc>
+          <w:tcPr>
+            <w:tcW w:w="2253" w:type="dxa"/>
+          </w:tcPr>
+          <w:p>
+            <w:r>
+              <w:t>The home page appears.</w:t>
+            </w:r>
+          </w:p>
+        </w:tc>
+      </w:tr>
+      <w:tr>
+        <w:tc>
+          <w:tcPr>
+            <w:tcW w:w="2253" w:type="dxa"/>
+          </w:tcPr>
+          <w:p/>
+        </w:tc>
+        <w:tc>
+          <w:tcPr>
+            <w:tcW w:w="2255" w:type="dxa"/>
+          </w:tcPr>
+          <w:p/>
+        </w:tc>
+        <w:tc>
+          <w:tcPr>
+            <w:tcW w:w="2255" w:type="dxa"/>
+          </w:tcPr>
+          <w:p/>
+        </w:tc>
+        <w:tc>
+          <w:tcPr>
+            <w:tcW w:w="2253" w:type="dxa"/>
+          </w:tcPr>
+          <w:p/>
+        </w:tc>
+      </w:tr>
+      <w:tr>
+        <w:tc>
+          <w:tcPr>
+            <w:tcW w:w="2253" w:type="dxa"/>
+          </w:tcPr>
+          <w:p>
+            <w:r>
+              <w:t>Disable existing customer.</w:t>
+            </w:r>
+          </w:p>
+        </w:tc>
+        <w:tc>
+          <w:tcPr>
+            <w:tcW w:w="2255" w:type="dxa"/>
+          </w:tcPr>
+          <w:p>
+            <w:r>
+              <w:t>Enter the site URL into the browser address bar and press enter.</w:t>
+            </w:r>
+          </w:p>
+        </w:tc>
+        <w:tc>
+          <w:tcPr>
+            <w:tcW w:w="2255" w:type="dxa"/>
+          </w:tcPr>
+          <w:p>
+            <w:r>
+              <w:t>The home page appears.</w:t>
+            </w:r>
+          </w:p>
+        </w:tc>
+        <w:tc>
+          <w:tcPr>
+            <w:tcW w:w="2253" w:type="dxa"/>
+          </w:tcPr>
+          <w:p>
+            <w:r>
+              <w:t>The home page appears.</w:t>
+            </w:r>
+          </w:p>
+        </w:tc>
+      </w:tr>
+      <w:tr>
+        <w:tc>
+          <w:tcPr>
+            <w:tcW w:w="2253" w:type="dxa"/>
+          </w:tcPr>
+          <w:p/>
+        </w:tc>
+        <w:tc>
+          <w:tcPr>
+            <w:tcW w:w="2255" w:type="dxa"/>
+          </w:tcPr>
+          <w:p/>
+        </w:tc>
+        <w:tc>
+          <w:tcPr>
+            <w:tcW w:w="2255" w:type="dxa"/>
+          </w:tcPr>
+          <w:p/>
+        </w:tc>
+        <w:tc>
+          <w:tcPr>
+            <w:tcW w:w="2253" w:type="dxa"/>
+          </w:tcPr>
+          <w:p/>
+        </w:tc>
+      </w:tr>
+      <w:tr>
+        <w:tc>
+          <w:tcPr>
+            <w:tcW w:w="2253" w:type="dxa"/>
+          </w:tcPr>
+          <w:p>
+            <w:r>
+              <w:t>Change Order Status from waiting to Shipped.</w:t>
+            </w:r>
+          </w:p>
+        </w:tc>
+        <w:tc>
+          <w:tcPr>
+            <w:tcW w:w="2255" w:type="dxa"/>
+          </w:tcPr>
+          <w:p>
+            <w:r>
+              <w:t>Enter the site URL into the browser address bar and press enter.</w:t>
+            </w:r>
+          </w:p>
+        </w:tc>
+        <w:tc>
+          <w:tcPr>
+            <w:tcW w:w="2255" w:type="dxa"/>
+          </w:tcPr>
+          <w:p>
+            <w:r>
+              <w:t>The home page appears.</w:t>
+            </w:r>
+          </w:p>
+        </w:tc>
+        <w:tc>
+          <w:tcPr>
+            <w:tcW w:w="2253" w:type="dxa"/>
+          </w:tcPr>
+          <w:p>
+            <w:r>
+              <w:t>The home page appears.</w:t>
+            </w:r>
+          </w:p>
+        </w:tc>
+      </w:tr>
+      <w:tr>
+        <w:tc>
+          <w:tcPr>
+            <w:tcW w:w="2253" w:type="dxa"/>
+          </w:tcPr>
+          <w:p/>
+        </w:tc>
+        <w:tc>
+          <w:tcPr>
+            <w:tcW w:w="2255" w:type="dxa"/>
+          </w:tcPr>
+          <w:p/>
+        </w:tc>
+        <w:tc>
+          <w:tcPr>
+            <w:tcW w:w="2255" w:type="dxa"/>
+          </w:tcPr>
+          <w:p/>
+        </w:tc>
+        <w:tc>
+          <w:tcPr>
+            <w:tcW w:w="2253" w:type="dxa"/>
+          </w:tcPr>
+          <w:p/>
+        </w:tc>
+      </w:tr>
+      <w:tr>
+        <w:tc>
+          <w:tcPr>
+            <w:tcW w:w="2253" w:type="dxa"/>
+          </w:tcPr>
+          <w:p>
+            <w:r>
+              <w:t>Add new colour.</w:t>
+            </w:r>
+          </w:p>
+        </w:tc>
+        <w:tc>
+          <w:tcPr>
+            <w:tcW w:w="2255" w:type="dxa"/>
+          </w:tcPr>
+          <w:p>
+            <w:r>
+              <w:t>Enter the site URL into the browser address bar and press enter.</w:t>
+            </w:r>
+          </w:p>
+        </w:tc>
+        <w:tc>
+          <w:tcPr>
+            <w:tcW w:w="2255" w:type="dxa"/>
+          </w:tcPr>
+          <w:p>
+            <w:r>
+              <w:t>The home page appears.</w:t>
+            </w:r>
+          </w:p>
+        </w:tc>
+        <w:tc>
+          <w:tcPr>
+            <w:tcW w:w="2253" w:type="dxa"/>
+          </w:tcPr>
+          <w:p>
+            <w:r>
+              <w:t>The home page appears.</w:t>
+            </w:r>
+          </w:p>
+        </w:tc>
+      </w:tr>
+      <w:tr>
+        <w:tc>
+          <w:tcPr>
+            <w:tcW w:w="2253" w:type="dxa"/>
+          </w:tcPr>
+          <w:p/>
+        </w:tc>
+        <w:tc>
+          <w:tcPr>
+            <w:tcW w:w="2255" w:type="dxa"/>
+          </w:tcPr>
+          <w:p/>
+        </w:tc>
+        <w:tc>
+          <w:tcPr>
+            <w:tcW w:w="2255" w:type="dxa"/>
+          </w:tcPr>
+          <w:p/>
+        </w:tc>
+        <w:tc>
+          <w:tcPr>
+            <w:tcW w:w="2253" w:type="dxa"/>
+          </w:tcPr>
+          <w:p/>
+        </w:tc>
+      </w:tr>
+      <w:tr>
+        <w:tc>
+          <w:tcPr>
+            <w:tcW w:w="2253" w:type="dxa"/>
+          </w:tcPr>
+          <w:p>
+            <w:r>
+              <w:t>Modify existing colour.</w:t>
+            </w:r>
+          </w:p>
+        </w:tc>
+        <w:tc>
+          <w:tcPr>
+            <w:tcW w:w="2255" w:type="dxa"/>
+          </w:tcPr>
+          <w:p>
+            <w:r>
+              <w:t>Enter the site URL into the browser address bar and press enter.</w:t>
+            </w:r>
+          </w:p>
+        </w:tc>
+        <w:tc>
+          <w:tcPr>
+            <w:tcW w:w="2255" w:type="dxa"/>
+          </w:tcPr>
+          <w:p>
+            <w:r>
+              <w:t>The home page appears.</w:t>
+            </w:r>
+          </w:p>
+        </w:tc>
+        <w:tc>
+          <w:tcPr>
+            <w:tcW w:w="2253" w:type="dxa"/>
+          </w:tcPr>
+          <w:p>
+            <w:r>
+              <w:t>The home page appears.</w:t>
+            </w:r>
+          </w:p>
+        </w:tc>
+      </w:tr>
+      <w:tr>
+        <w:tc>
+          <w:tcPr>
+            <w:tcW w:w="2253" w:type="dxa"/>
+          </w:tcPr>
+          <w:p/>
+        </w:tc>
+        <w:tc>
+          <w:tcPr>
+            <w:tcW w:w="2255" w:type="dxa"/>
+          </w:tcPr>
+          <w:p/>
+        </w:tc>
+        <w:tc>
+          <w:tcPr>
+            <w:tcW w:w="2255" w:type="dxa"/>
+          </w:tcPr>
+          <w:p/>
+        </w:tc>
+        <w:tc>
+          <w:tcPr>
+            <w:tcW w:w="2253" w:type="dxa"/>
+          </w:tcPr>
+          <w:p/>
+        </w:tc>
+      </w:tr>
+      <w:tr>
+        <w:tc>
+          <w:tcPr>
+            <w:tcW w:w="2253" w:type="dxa"/>
+          </w:tcPr>
+          <w:p>
+            <w:r>
+              <w:t>Administrator logout.</w:t>
+            </w:r>
+          </w:p>
+        </w:tc>
+        <w:tc>
+          <w:tcPr>
+            <w:tcW w:w="2255" w:type="dxa"/>
+          </w:tcPr>
+          <w:p>
+            <w:r>
+              <w:t>Enter the site URL into the browser address bar and press enter.</w:t>
+            </w:r>
+          </w:p>
+        </w:tc>
+        <w:tc>
+          <w:tcPr>
+            <w:tcW w:w="2255" w:type="dxa"/>
+          </w:tcPr>
+          <w:p>
+            <w:r>
+              <w:t>The home page appears.</w:t>
+            </w:r>
+          </w:p>
+        </w:tc>
+        <w:tc>
+          <w:tcPr>
+            <w:tcW w:w="2253" w:type="dxa"/>
+          </w:tcPr>
+          <w:p>
+            <w:r>
+              <w:t>The home page appears.</w:t>
+            </w:r>
+          </w:p>
+        </w:tc>
+      </w:tr>
+      <w:tr>
+        <w:tc>
+          <w:tcPr>
+            <w:tcW w:w="2253" w:type="dxa"/>
+          </w:tcPr>
+          <w:p/>
+        </w:tc>
+        <w:tc>
+          <w:tcPr>
+            <w:tcW w:w="2255" w:type="dxa"/>
+          </w:tcPr>
+          <w:p/>
+        </w:tc>
+        <w:tc>
+          <w:tcPr>
+            <w:tcW w:w="2255" w:type="dxa"/>
+          </w:tcPr>
+          <w:p/>
+        </w:tc>
+        <w:tc>
+          <w:tcPr>
+            <w:tcW w:w="2253" w:type="dxa"/>
+          </w:tcPr>
+          <w:p/>
+        </w:tc>
+      </w:tr>
+      <w:tr>
+        <w:tc>
+          <w:tcPr>
+            <w:tcW w:w="2253" w:type="dxa"/>
+          </w:tcPr>
+          <w:p>
+            <w:r>
+              <w:t>Disabled Account login.</w:t>
+            </w:r>
+          </w:p>
+        </w:tc>
+        <w:tc>
+          <w:tcPr>
+            <w:tcW w:w="2255" w:type="dxa"/>
+          </w:tcPr>
+          <w:p>
+            <w:r>
+              <w:t>Enter the site URL into the browser address bar and press enter.</w:t>
+            </w:r>
+          </w:p>
+        </w:tc>
+        <w:tc>
+          <w:tcPr>
+            <w:tcW w:w="2255" w:type="dxa"/>
+          </w:tcPr>
+          <w:p>
+            <w:r>
+              <w:t>The home page appears.</w:t>
+            </w:r>
+          </w:p>
+        </w:tc>
+        <w:tc>
+          <w:tcPr>
+            <w:tcW w:w="2253" w:type="dxa"/>
+          </w:tcPr>
+          <w:p>
+            <w:r>
+              <w:t>The home page appears.</w:t>
+            </w:r>
+          </w:p>
+        </w:tc>
+      </w:tr>
+      <w:tr>
+        <w:tc>
+          <w:tcPr>
+            <w:tcW w:w="2253" w:type="dxa"/>
+          </w:tcPr>
+          <w:p/>
+        </w:tc>
+        <w:tc>
+          <w:tcPr>
+            <w:tcW w:w="2255" w:type="dxa"/>
+          </w:tcPr>
+          <w:p>
+            <w:r>
+              <w:t>Click “Login” at top menu.</w:t>
+            </w:r>
+          </w:p>
+        </w:tc>
+        <w:tc>
+          <w:tcPr>
+            <w:tcW w:w="2255" w:type="dxa"/>
+          </w:tcPr>
+          <w:p>
+            <w:r>
+              <w:t>The login page appears.</w:t>
+            </w:r>
+          </w:p>
+        </w:tc>
+        <w:tc>
+          <w:tcPr>
+            <w:tcW w:w="2253" w:type="dxa"/>
+          </w:tcPr>
+          <w:p/>
+        </w:tc>
+      </w:tr>
+      <w:tr>
+        <w:tc>
+          <w:tcPr>
+            <w:tcW w:w="2253" w:type="dxa"/>
+          </w:tcPr>
+          <w:p/>
+        </w:tc>
+        <w:tc>
+          <w:tcPr>
+            <w:tcW w:w="2255" w:type="dxa"/>
+          </w:tcPr>
+          <w:p>
+            <w:r>
+              <w:t xml:space="preserve">Type “SuspendedCustomer” </w:t>
+            </w:r>
             <w:r>
               <w:lastRenderedPageBreak/>
-              <w:t>Disable existing customer.</w:t>
-            </w:r>
-          </w:p>
-        </w:tc>
-        <w:tc>
-          <w:tcPr>
-            <w:tcW w:w="2254" w:type="dxa"/>
+              <w:t>into login textbox.</w:t>
+            </w:r>
+            <w:r>
+              <w:br/>
+              <w:t>Type “passwordpassword” into password textbox.</w:t>
+            </w:r>
+          </w:p>
+        </w:tc>
+        <w:tc>
+          <w:tcPr>
+            <w:tcW w:w="2255" w:type="dxa"/>
+          </w:tcPr>
+          <w:p>
+            <w:r>
+              <w:lastRenderedPageBreak/>
+              <w:t xml:space="preserve">Login control shows “SuspendedCustomer” </w:t>
+            </w:r>
+            <w:r>
+              <w:lastRenderedPageBreak/>
+              <w:t>and “passwordpassword” in relevant textboxes.</w:t>
+            </w:r>
+          </w:p>
+        </w:tc>
+        <w:tc>
+          <w:tcPr>
+            <w:tcW w:w="2253" w:type="dxa"/>
+          </w:tcPr>
+          <w:p/>
+        </w:tc>
+      </w:tr>
+      <w:tr>
+        <w:tc>
+          <w:tcPr>
+            <w:tcW w:w="2253" w:type="dxa"/>
+          </w:tcPr>
+          <w:p/>
+        </w:tc>
+        <w:tc>
+          <w:tcPr>
+            <w:tcW w:w="2255" w:type="dxa"/>
+          </w:tcPr>
+          <w:p>
+            <w:r>
+              <w:t>Click Login button.</w:t>
+            </w:r>
+          </w:p>
+        </w:tc>
+        <w:tc>
+          <w:tcPr>
+            <w:tcW w:w="2255" w:type="dxa"/>
+          </w:tcPr>
+          <w:p>
+            <w:r>
+              <w:t>Login page reappears, with notice that the account is disabled or suspended.</w:t>
+            </w:r>
+          </w:p>
+        </w:tc>
+        <w:tc>
+          <w:tcPr>
+            <w:tcW w:w="2253" w:type="dxa"/>
+          </w:tcPr>
+          <w:p/>
+        </w:tc>
+      </w:tr>
+      <w:tr>
+        <w:tc>
+          <w:tcPr>
+            <w:tcW w:w="2253" w:type="dxa"/>
+          </w:tcPr>
+          <w:p/>
+        </w:tc>
+        <w:tc>
+          <w:tcPr>
+            <w:tcW w:w="2255" w:type="dxa"/>
+          </w:tcPr>
+          <w:p/>
+        </w:tc>
+        <w:tc>
+          <w:tcPr>
+            <w:tcW w:w="2255" w:type="dxa"/>
+          </w:tcPr>
+          <w:p/>
+        </w:tc>
+        <w:tc>
+          <w:tcPr>
+            <w:tcW w:w="2253" w:type="dxa"/>
+          </w:tcPr>
+          <w:p/>
+        </w:tc>
+      </w:tr>
+      <w:tr>
+        <w:tc>
+          <w:tcPr>
+            <w:tcW w:w="2253" w:type="dxa"/>
+          </w:tcPr>
+          <w:p>
+            <w:r>
+              <w:t>Session Timeout.</w:t>
+            </w:r>
+          </w:p>
+        </w:tc>
+        <w:tc>
+          <w:tcPr>
+            <w:tcW w:w="2255" w:type="dxa"/>
           </w:tcPr>
           <w:p>
             <w:r>
@@ -3499,458 +4181,47 @@
         </w:tc>
         <w:tc>
           <w:tcPr>
-            <w:tcW w:w="2254" w:type="dxa"/>
-          </w:tcPr>
-          <w:p>
-            <w:r>
-              <w:t>The home page appears.</w:t>
-            </w:r>
-          </w:p>
-        </w:tc>
-        <w:tc>
-          <w:tcPr>
-            <w:tcW w:w="2254" w:type="dxa"/>
-          </w:tcPr>
-          <w:p>
-            <w:r>
-              <w:t>The home page appears.</w:t>
-            </w:r>
-          </w:p>
-        </w:tc>
-      </w:tr>
-      <w:tr>
-        <w:tc>
-          <w:tcPr>
-            <w:tcW w:w="2254" w:type="dxa"/>
-          </w:tcPr>
-          <w:p/>
-        </w:tc>
-        <w:tc>
-          <w:tcPr>
-            <w:tcW w:w="2254" w:type="dxa"/>
-          </w:tcPr>
-          <w:p/>
-        </w:tc>
-        <w:tc>
-          <w:tcPr>
-            <w:tcW w:w="2254" w:type="dxa"/>
-          </w:tcPr>
-          <w:p/>
-        </w:tc>
-        <w:tc>
-          <w:tcPr>
-            <w:tcW w:w="2254" w:type="dxa"/>
-          </w:tcPr>
-          <w:p/>
-        </w:tc>
-      </w:tr>
-      <w:tr>
-        <w:tc>
-          <w:tcPr>
-            <w:tcW w:w="2254" w:type="dxa"/>
-          </w:tcPr>
-          <w:p>
-            <w:r>
-              <w:t>Change Order Status from waiting to Shipped.</w:t>
-            </w:r>
-          </w:p>
-        </w:tc>
-        <w:tc>
-          <w:tcPr>
-            <w:tcW w:w="2254" w:type="dxa"/>
-          </w:tcPr>
-          <w:p>
-            <w:r>
-              <w:t>Enter the site URL into the browser address bar and press enter.</w:t>
-            </w:r>
-          </w:p>
-        </w:tc>
-        <w:tc>
-          <w:tcPr>
-            <w:tcW w:w="2254" w:type="dxa"/>
-          </w:tcPr>
-          <w:p>
-            <w:r>
-              <w:t>The home page appears.</w:t>
-            </w:r>
-          </w:p>
-        </w:tc>
-        <w:tc>
-          <w:tcPr>
-            <w:tcW w:w="2254" w:type="dxa"/>
-          </w:tcPr>
-          <w:p>
-            <w:r>
-              <w:t>The home page appears.</w:t>
-            </w:r>
-          </w:p>
-        </w:tc>
-      </w:tr>
-      <w:tr>
-        <w:tc>
-          <w:tcPr>
-            <w:tcW w:w="2254" w:type="dxa"/>
-          </w:tcPr>
-          <w:p/>
-        </w:tc>
-        <w:tc>
-          <w:tcPr>
-            <w:tcW w:w="2254" w:type="dxa"/>
-          </w:tcPr>
-          <w:p/>
-        </w:tc>
-        <w:tc>
-          <w:tcPr>
-            <w:tcW w:w="2254" w:type="dxa"/>
-          </w:tcPr>
-          <w:p/>
-        </w:tc>
-        <w:tc>
-          <w:tcPr>
-            <w:tcW w:w="2254" w:type="dxa"/>
-          </w:tcPr>
-          <w:p/>
-        </w:tc>
-      </w:tr>
-      <w:tr>
-        <w:tc>
-          <w:tcPr>
-            <w:tcW w:w="2254" w:type="dxa"/>
-          </w:tcPr>
-          <w:p>
-            <w:r>
-              <w:t>Add new colour.</w:t>
-            </w:r>
-          </w:p>
-        </w:tc>
-        <w:tc>
-          <w:tcPr>
-            <w:tcW w:w="2254" w:type="dxa"/>
-          </w:tcPr>
-          <w:p>
-            <w:r>
-              <w:t>Enter the site URL into the browser address bar and press enter.</w:t>
-            </w:r>
-          </w:p>
-        </w:tc>
-        <w:tc>
-          <w:tcPr>
-            <w:tcW w:w="2254" w:type="dxa"/>
-          </w:tcPr>
-          <w:p>
-            <w:r>
-              <w:t>The home page appears.</w:t>
-            </w:r>
-          </w:p>
-        </w:tc>
-        <w:tc>
-          <w:tcPr>
-            <w:tcW w:w="2254" w:type="dxa"/>
-          </w:tcPr>
-          <w:p>
-            <w:r>
-              <w:t>The home page appears.</w:t>
-            </w:r>
-          </w:p>
-        </w:tc>
-      </w:tr>
-      <w:tr>
-        <w:tc>
-          <w:tcPr>
-            <w:tcW w:w="2254" w:type="dxa"/>
-          </w:tcPr>
-          <w:p/>
-        </w:tc>
-        <w:tc>
-          <w:tcPr>
-            <w:tcW w:w="2254" w:type="dxa"/>
-          </w:tcPr>
-          <w:p/>
-        </w:tc>
-        <w:tc>
-          <w:tcPr>
-            <w:tcW w:w="2254" w:type="dxa"/>
-          </w:tcPr>
-          <w:p/>
-        </w:tc>
-        <w:tc>
-          <w:tcPr>
-            <w:tcW w:w="2254" w:type="dxa"/>
-          </w:tcPr>
-          <w:p/>
-        </w:tc>
-      </w:tr>
-      <w:tr>
-        <w:tc>
-          <w:tcPr>
-            <w:tcW w:w="2254" w:type="dxa"/>
-          </w:tcPr>
-          <w:p>
-            <w:r>
-              <w:t>Modify existing colour.</w:t>
-            </w:r>
-          </w:p>
-        </w:tc>
-        <w:tc>
-          <w:tcPr>
-            <w:tcW w:w="2254" w:type="dxa"/>
-          </w:tcPr>
-          <w:p>
-            <w:r>
-              <w:t>Enter the site URL into the browser address bar and press enter.</w:t>
-            </w:r>
-          </w:p>
-        </w:tc>
-        <w:tc>
-          <w:tcPr>
-            <w:tcW w:w="2254" w:type="dxa"/>
-          </w:tcPr>
-          <w:p>
-            <w:r>
-              <w:t>The home page appears.</w:t>
-            </w:r>
-          </w:p>
-        </w:tc>
-        <w:tc>
-          <w:tcPr>
-            <w:tcW w:w="2254" w:type="dxa"/>
-          </w:tcPr>
-          <w:p>
-            <w:r>
-              <w:t>The home page appears.</w:t>
-            </w:r>
-          </w:p>
-        </w:tc>
-      </w:tr>
-      <w:tr>
-        <w:tc>
-          <w:tcPr>
-            <w:tcW w:w="2254" w:type="dxa"/>
-          </w:tcPr>
-          <w:p/>
-        </w:tc>
-        <w:tc>
-          <w:tcPr>
-            <w:tcW w:w="2254" w:type="dxa"/>
-          </w:tcPr>
-          <w:p/>
-        </w:tc>
-        <w:tc>
-          <w:tcPr>
-            <w:tcW w:w="2254" w:type="dxa"/>
-          </w:tcPr>
-          <w:p/>
-        </w:tc>
-        <w:tc>
-          <w:tcPr>
-            <w:tcW w:w="2254" w:type="dxa"/>
-          </w:tcPr>
-          <w:p/>
-        </w:tc>
-      </w:tr>
-      <w:tr>
-        <w:tc>
-          <w:tcPr>
-            <w:tcW w:w="2254" w:type="dxa"/>
-          </w:tcPr>
-          <w:p>
-            <w:r>
-              <w:t>Administrator logout.</w:t>
-            </w:r>
-          </w:p>
-        </w:tc>
-        <w:tc>
-          <w:tcPr>
-            <w:tcW w:w="2254" w:type="dxa"/>
-          </w:tcPr>
-          <w:p>
-            <w:r>
-              <w:t>Enter the site URL into the browser address bar and press enter.</w:t>
-            </w:r>
-          </w:p>
-        </w:tc>
-        <w:tc>
-          <w:tcPr>
-            <w:tcW w:w="2254" w:type="dxa"/>
-          </w:tcPr>
-          <w:p>
-            <w:r>
-              <w:t>The home page appears.</w:t>
-            </w:r>
-          </w:p>
-        </w:tc>
-        <w:tc>
-          <w:tcPr>
-            <w:tcW w:w="2254" w:type="dxa"/>
-          </w:tcPr>
-          <w:p>
-            <w:r>
-              <w:t>The home page appears.</w:t>
-            </w:r>
-          </w:p>
-        </w:tc>
-      </w:tr>
-      <w:tr>
-        <w:tc>
-          <w:tcPr>
-            <w:tcW w:w="2254" w:type="dxa"/>
-          </w:tcPr>
-          <w:p/>
-        </w:tc>
-        <w:tc>
-          <w:tcPr>
-            <w:tcW w:w="2254" w:type="dxa"/>
-          </w:tcPr>
-          <w:p/>
-        </w:tc>
-        <w:tc>
-          <w:tcPr>
-            <w:tcW w:w="2254" w:type="dxa"/>
-          </w:tcPr>
-          <w:p/>
-        </w:tc>
-        <w:tc>
-          <w:tcPr>
-            <w:tcW w:w="2254" w:type="dxa"/>
-          </w:tcPr>
-          <w:p/>
-        </w:tc>
-      </w:tr>
-      <w:tr>
-        <w:tc>
-          <w:tcPr>
-            <w:tcW w:w="2254" w:type="dxa"/>
-          </w:tcPr>
-          <w:p>
-            <w:r>
-              <w:t>Disabled Account login.</w:t>
-            </w:r>
-          </w:p>
-        </w:tc>
-        <w:tc>
-          <w:tcPr>
-            <w:tcW w:w="2254" w:type="dxa"/>
-          </w:tcPr>
-          <w:p>
-            <w:r>
-              <w:t>Enter the site URL into the browser address bar and press enter.</w:t>
-            </w:r>
-          </w:p>
-        </w:tc>
-        <w:tc>
-          <w:tcPr>
-            <w:tcW w:w="2254" w:type="dxa"/>
-          </w:tcPr>
-          <w:p>
-            <w:r>
-              <w:t>The home page appears.</w:t>
-            </w:r>
-          </w:p>
-        </w:tc>
-        <w:tc>
-          <w:tcPr>
-            <w:tcW w:w="2254" w:type="dxa"/>
-          </w:tcPr>
-          <w:p>
-            <w:r>
-              <w:t>The home page appears.</w:t>
-            </w:r>
-          </w:p>
-        </w:tc>
-      </w:tr>
-      <w:tr>
-        <w:tc>
-          <w:tcPr>
-            <w:tcW w:w="2254" w:type="dxa"/>
-          </w:tcPr>
-          <w:p>
-            <w:bookmarkStart w:id="0" w:name="_GoBack"/>
-          </w:p>
-        </w:tc>
-        <w:tc>
-          <w:tcPr>
-            <w:tcW w:w="2254" w:type="dxa"/>
-          </w:tcPr>
-          <w:p/>
-        </w:tc>
-        <w:tc>
-          <w:tcPr>
-            <w:tcW w:w="2254" w:type="dxa"/>
-          </w:tcPr>
-          <w:p/>
-        </w:tc>
-        <w:tc>
-          <w:tcPr>
-            <w:tcW w:w="2254" w:type="dxa"/>
-          </w:tcPr>
-          <w:p/>
-        </w:tc>
-      </w:tr>
-      <w:bookmarkEnd w:id="0"/>
-      <w:tr>
-        <w:tc>
-          <w:tcPr>
-            <w:tcW w:w="2254" w:type="dxa"/>
-          </w:tcPr>
-          <w:p>
-            <w:r>
-              <w:t>Session Timeout.</w:t>
-            </w:r>
-          </w:p>
-        </w:tc>
-        <w:tc>
-          <w:tcPr>
-            <w:tcW w:w="2254" w:type="dxa"/>
-          </w:tcPr>
-          <w:p>
-            <w:r>
-              <w:t>Enter the site URL into the browser address bar and press enter.</w:t>
-            </w:r>
-          </w:p>
-        </w:tc>
-        <w:tc>
-          <w:tcPr>
-            <w:tcW w:w="2254" w:type="dxa"/>
-          </w:tcPr>
-          <w:p>
-            <w:r>
-              <w:t>The home page appears.</w:t>
-            </w:r>
-          </w:p>
-        </w:tc>
-        <w:tc>
-          <w:tcPr>
-            <w:tcW w:w="2254" w:type="dxa"/>
-          </w:tcPr>
-          <w:p>
-            <w:r>
-              <w:t>The home page appears.</w:t>
-            </w:r>
-          </w:p>
-        </w:tc>
-      </w:tr>
-      <w:tr>
-        <w:tc>
-          <w:tcPr>
-            <w:tcW w:w="2254" w:type="dxa"/>
-          </w:tcPr>
-          <w:p/>
-        </w:tc>
-        <w:tc>
-          <w:tcPr>
-            <w:tcW w:w="2254" w:type="dxa"/>
-          </w:tcPr>
-          <w:p/>
-        </w:tc>
-        <w:tc>
-          <w:tcPr>
-            <w:tcW w:w="2254" w:type="dxa"/>
-          </w:tcPr>
-          <w:p/>
-        </w:tc>
-        <w:tc>
-          <w:tcPr>
-            <w:tcW w:w="2254" w:type="dxa"/>
+            <w:tcW w:w="2255" w:type="dxa"/>
+          </w:tcPr>
+          <w:p>
+            <w:r>
+              <w:t>The home page appears.</w:t>
+            </w:r>
+          </w:p>
+        </w:tc>
+        <w:tc>
+          <w:tcPr>
+            <w:tcW w:w="2253" w:type="dxa"/>
+          </w:tcPr>
+          <w:p>
+            <w:r>
+              <w:t>The home page appears.</w:t>
+            </w:r>
+          </w:p>
+        </w:tc>
+      </w:tr>
+      <w:tr>
+        <w:tc>
+          <w:tcPr>
+            <w:tcW w:w="2253" w:type="dxa"/>
+          </w:tcPr>
+          <w:p/>
+        </w:tc>
+        <w:tc>
+          <w:tcPr>
+            <w:tcW w:w="2255" w:type="dxa"/>
+          </w:tcPr>
+          <w:p/>
+        </w:tc>
+        <w:tc>
+          <w:tcPr>
+            <w:tcW w:w="2255" w:type="dxa"/>
+          </w:tcPr>
+          <w:p/>
+        </w:tc>
+        <w:tc>
+          <w:tcPr>
+            <w:tcW w:w="2253" w:type="dxa"/>
           </w:tcPr>
           <w:p/>
         </w:tc>
@@ -4916,7 +5187,7 @@
 </file>
 
 <file path=customXml/itemProps1.xml><?xml version="1.0" encoding="utf-8"?>
-<ds:datastoreItem xmlns:ds="http://schemas.openxmlformats.org/officeDocument/2006/customXml" ds:itemID="{E4FDB0F7-3BFD-4C2D-9B92-B6251BC3C443}">
+<ds:datastoreItem xmlns:ds="http://schemas.openxmlformats.org/officeDocument/2006/customXml" ds:itemID="{4E95F573-FF77-4A93-801E-2A2DB64AB93C}">
   <ds:schemaRefs>
     <ds:schemaRef ds:uri="http://schemas.openxmlformats.org/officeDocument/2006/bibliography"/>
   </ds:schemaRefs>

</xml_diff>

<commit_message>
Final fixes. Documentation updated, tests completed.
</commit_message>
<xml_diff>
--- a/External_docs/Documentation.docx
+++ b/External_docs/Documentation.docx
@@ -198,17 +198,33 @@
           </w:r>
         </w:p>
         <w:p>
-          <w:fldSimple w:instr=" TOC \o &quot;1-3&quot; \h \z \u ">
-            <w:r>
-              <w:rPr>
-                <w:b/>
-                <w:bCs/>
-                <w:noProof/>
-                <w:lang w:val="en-US"/>
-              </w:rPr>
-              <w:t>No table of contents entries found.</w:t>
-            </w:r>
-          </w:fldSimple>
+          <w:r>
+            <w:fldChar w:fldCharType="begin"/>
+          </w:r>
+          <w:r>
+            <w:instrText xml:space="preserve"> TOC \o "1-3" \h \z \u </w:instrText>
+          </w:r>
+          <w:r>
+            <w:fldChar w:fldCharType="separate"/>
+          </w:r>
+          <w:r>
+            <w:rPr>
+              <w:b/>
+              <w:bCs/>
+              <w:noProof/>
+              <w:lang w:val="en-US"/>
+            </w:rPr>
+            <w:t>No table of contents entries found.</w:t>
+          </w:r>
+          <w:r>
+            <w:rPr>
+              <w:b/>
+              <w:bCs/>
+              <w:noProof/>
+              <w:lang w:val="en-US"/>
+            </w:rPr>
+            <w:fldChar w:fldCharType="end"/>
+          </w:r>
         </w:p>
       </w:sdtContent>
     </w:sdt>
@@ -844,10 +860,10 @@
             <v:path o:extrusionok="f" gradientshapeok="t" o:connecttype="rect"/>
             <o:lock v:ext="edit" aspectratio="t"/>
           </v:shapetype>
-          <v:shape id="_x0000_i1025" type="#_x0000_t75" style="width:450.75pt;height:326.25pt" o:ole="">
+          <v:shape id="_x0000_i1025" type="#_x0000_t75" style="width:450.65pt;height:326pt" o:ole="">
             <v:imagedata r:id="rId7" o:title=""/>
           </v:shape>
-          <o:OLEObject Type="Embed" ProgID="Visio.Drawing.15" ShapeID="_x0000_i1025" DrawAspect="Content" ObjectID="_1537013112" r:id="rId8"/>
+          <o:OLEObject Type="Embed" ProgID="Visio.Drawing.15" ShapeID="_x0000_i1025" DrawAspect="Content" ObjectID="_1536989647" r:id="rId8"/>
         </w:object>
       </w:r>
     </w:p>
@@ -911,10 +927,10 @@
       </w:r>
       <w:r>
         <w:object w:dxaOrig="16153" w:dyaOrig="11221">
-          <v:shape id="_x0000_i1026" type="#_x0000_t75" style="width:450.75pt;height:313.5pt" o:ole="">
+          <v:shape id="_x0000_i1026" type="#_x0000_t75" style="width:450.65pt;height:313.35pt" o:ole="">
             <v:imagedata r:id="rId9" o:title=""/>
           </v:shape>
-          <o:OLEObject Type="Embed" ProgID="Visio.Drawing.15" ShapeID="_x0000_i1026" DrawAspect="Content" ObjectID="_1537013113" r:id="rId10"/>
+          <o:OLEObject Type="Embed" ProgID="Visio.Drawing.15" ShapeID="_x0000_i1026" DrawAspect="Content" ObjectID="_1536989648" r:id="rId10"/>
         </w:object>
       </w:r>
       <w:r>
@@ -991,10 +1007,10 @@
     <w:p>
       <w:r>
         <w:object w:dxaOrig="16153" w:dyaOrig="11221">
-          <v:shape id="_x0000_i1027" type="#_x0000_t75" style="width:450.75pt;height:313.5pt" o:ole="">
+          <v:shape id="_x0000_i1027" type="#_x0000_t75" style="width:450.65pt;height:313.35pt" o:ole="">
             <v:imagedata r:id="rId11" o:title=""/>
           </v:shape>
-          <o:OLEObject Type="Embed" ProgID="Visio.Drawing.15" ShapeID="_x0000_i1027" DrawAspect="Content" ObjectID="_1537013114" r:id="rId12"/>
+          <o:OLEObject Type="Embed" ProgID="Visio.Drawing.15" ShapeID="_x0000_i1027" DrawAspect="Content" ObjectID="_1536989649" r:id="rId12"/>
         </w:object>
       </w:r>
     </w:p>
@@ -1044,10 +1060,10 @@
       </w:pPr>
       <w:r>
         <w:object w:dxaOrig="16153" w:dyaOrig="11221">
-          <v:shape id="_x0000_i1028" type="#_x0000_t75" style="width:405pt;height:281.25pt" o:ole="">
+          <v:shape id="_x0000_i1028" type="#_x0000_t75" style="width:404.65pt;height:281.35pt" o:ole="">
             <v:imagedata r:id="rId13" o:title=""/>
           </v:shape>
-          <o:OLEObject Type="Embed" ProgID="Visio.Drawing.15" ShapeID="_x0000_i1028" DrawAspect="Content" ObjectID="_1537013115" r:id="rId14"/>
+          <o:OLEObject Type="Embed" ProgID="Visio.Drawing.15" ShapeID="_x0000_i1028" DrawAspect="Content" ObjectID="_1536989650" r:id="rId14"/>
         </w:object>
       </w:r>
     </w:p>
@@ -1068,10 +1084,10 @@
     <w:p>
       <w:r>
         <w:object w:dxaOrig="16153" w:dyaOrig="11221">
-          <v:shape id="_x0000_i1029" type="#_x0000_t75" style="width:408pt;height:284.25pt" o:ole="">
+          <v:shape id="_x0000_i1029" type="#_x0000_t75" style="width:408pt;height:284.65pt" o:ole="">
             <v:imagedata r:id="rId15" o:title=""/>
           </v:shape>
-          <o:OLEObject Type="Embed" ProgID="Visio.Drawing.15" ShapeID="_x0000_i1029" DrawAspect="Content" ObjectID="_1537013116" r:id="rId16"/>
+          <o:OLEObject Type="Embed" ProgID="Visio.Drawing.15" ShapeID="_x0000_i1029" DrawAspect="Content" ObjectID="_1536989651" r:id="rId16"/>
         </w:object>
       </w:r>
     </w:p>
@@ -1092,10 +1108,10 @@
     <w:p>
       <w:r>
         <w:object w:dxaOrig="16153" w:dyaOrig="11221">
-          <v:shape id="_x0000_i1030" type="#_x0000_t75" style="width:450.75pt;height:313.5pt" o:ole="">
+          <v:shape id="_x0000_i1030" type="#_x0000_t75" style="width:450.65pt;height:313.35pt" o:ole="">
             <v:imagedata r:id="rId17" o:title=""/>
           </v:shape>
-          <o:OLEObject Type="Embed" ProgID="Visio.Drawing.15" ShapeID="_x0000_i1030" DrawAspect="Content" ObjectID="_1537013117" r:id="rId18"/>
+          <o:OLEObject Type="Embed" ProgID="Visio.Drawing.15" ShapeID="_x0000_i1030" DrawAspect="Content" ObjectID="_1536989652" r:id="rId18"/>
         </w:object>
       </w:r>
     </w:p>
@@ -1210,10 +1226,10 @@
     <w:p>
       <w:r>
         <w:object w:dxaOrig="16153" w:dyaOrig="11221">
-          <v:shape id="_x0000_i1031" type="#_x0000_t75" style="width:428.25pt;height:297pt" o:ole="">
+          <v:shape id="_x0000_i1031" type="#_x0000_t75" style="width:428pt;height:296.65pt" o:ole="">
             <v:imagedata r:id="rId19" o:title=""/>
           </v:shape>
-          <o:OLEObject Type="Embed" ProgID="Visio.Drawing.15" ShapeID="_x0000_i1031" DrawAspect="Content" ObjectID="_1537013118" r:id="rId20"/>
+          <o:OLEObject Type="Embed" ProgID="Visio.Drawing.15" ShapeID="_x0000_i1031" DrawAspect="Content" ObjectID="_1536989653" r:id="rId20"/>
         </w:object>
       </w:r>
     </w:p>
@@ -1274,15 +1290,7 @@
       </w:r>
       <w:r>
         <w:tab/>
-        <w:t xml:space="preserve">After logging in, </w:t>
-      </w:r>
-      <w:proofErr w:type="gramStart"/>
-      <w:r>
-        <w:t>The</w:t>
-      </w:r>
-      <w:proofErr w:type="gramEnd"/>
-      <w:r>
-        <w:t xml:space="preserve"> customer is redirected to their profile page.</w:t>
+        <w:t>After logging in, The customer is redirected to their profile page.</w:t>
       </w:r>
     </w:p>
     <w:p>
@@ -1318,10 +1326,10 @@
     <w:p>
       <w:r>
         <w:object w:dxaOrig="16153" w:dyaOrig="11221">
-          <v:shape id="_x0000_i1032" type="#_x0000_t75" style="width:396pt;height:275.25pt" o:ole="">
+          <v:shape id="_x0000_i1032" type="#_x0000_t75" style="width:396pt;height:275.35pt" o:ole="">
             <v:imagedata r:id="rId21" o:title=""/>
           </v:shape>
-          <o:OLEObject Type="Embed" ProgID="Visio.Drawing.15" ShapeID="_x0000_i1032" DrawAspect="Content" ObjectID="_1537013119" r:id="rId22"/>
+          <o:OLEObject Type="Embed" ProgID="Visio.Drawing.15" ShapeID="_x0000_i1032" DrawAspect="Content" ObjectID="_1536989654" r:id="rId22"/>
         </w:object>
       </w:r>
     </w:p>
@@ -1360,10 +1368,10 @@
       </w:r>
       <w:r>
         <w:object w:dxaOrig="16152" w:dyaOrig="11220">
-          <v:shape id="_x0000_i1033" type="#_x0000_t75" style="width:417.75pt;height:290.25pt" o:ole="">
+          <v:shape id="_x0000_i1033" type="#_x0000_t75" style="width:417.35pt;height:290pt" o:ole="">
             <v:imagedata r:id="rId23" o:title=""/>
           </v:shape>
-          <o:OLEObject Type="Embed" ProgID="Visio.Drawing.15" ShapeID="_x0000_i1033" DrawAspect="Content" ObjectID="_1537013120" r:id="rId24"/>
+          <o:OLEObject Type="Embed" ProgID="Visio.Drawing.15" ShapeID="_x0000_i1033" DrawAspect="Content" ObjectID="_1536989655" r:id="rId24"/>
         </w:object>
       </w:r>
     </w:p>
@@ -1467,10 +1475,10 @@
     <w:p>
       <w:r>
         <w:object w:dxaOrig="16152" w:dyaOrig="11220">
-          <v:shape id="_x0000_i1034" type="#_x0000_t75" style="width:417pt;height:290.25pt" o:ole="">
+          <v:shape id="_x0000_i1034" type="#_x0000_t75" style="width:416.65pt;height:290pt" o:ole="">
             <v:imagedata r:id="rId25" o:title=""/>
           </v:shape>
-          <o:OLEObject Type="Embed" ProgID="Visio.Drawing.15" ShapeID="_x0000_i1034" DrawAspect="Content" ObjectID="_1537013121" r:id="rId26"/>
+          <o:OLEObject Type="Embed" ProgID="Visio.Drawing.15" ShapeID="_x0000_i1034" DrawAspect="Content" ObjectID="_1536989656" r:id="rId26"/>
         </w:object>
       </w:r>
     </w:p>
@@ -1492,10 +1500,10 @@
     <w:p>
       <w:r>
         <w:object w:dxaOrig="16152" w:dyaOrig="11220">
-          <v:shape id="_x0000_i1035" type="#_x0000_t75" style="width:420.75pt;height:291.75pt" o:ole="">
+          <v:shape id="_x0000_i1035" type="#_x0000_t75" style="width:420.65pt;height:292pt" o:ole="">
             <v:imagedata r:id="rId27" o:title=""/>
           </v:shape>
-          <o:OLEObject Type="Embed" ProgID="Visio.Drawing.15" ShapeID="_x0000_i1035" DrawAspect="Content" ObjectID="_1537013122" r:id="rId28"/>
+          <o:OLEObject Type="Embed" ProgID="Visio.Drawing.15" ShapeID="_x0000_i1035" DrawAspect="Content" ObjectID="_1536989657" r:id="rId28"/>
         </w:object>
       </w:r>
     </w:p>
@@ -1516,10 +1524,10 @@
     <w:p>
       <w:r>
         <w:object w:dxaOrig="16152" w:dyaOrig="11220">
-          <v:shape id="_x0000_i1036" type="#_x0000_t75" style="width:420pt;height:291.75pt" o:ole="">
+          <v:shape id="_x0000_i1036" type="#_x0000_t75" style="width:420pt;height:292pt" o:ole="">
             <v:imagedata r:id="rId29" o:title=""/>
           </v:shape>
-          <o:OLEObject Type="Embed" ProgID="Visio.Drawing.15" ShapeID="_x0000_i1036" DrawAspect="Content" ObjectID="_1537013123" r:id="rId30"/>
+          <o:OLEObject Type="Embed" ProgID="Visio.Drawing.15" ShapeID="_x0000_i1036" DrawAspect="Content" ObjectID="_1536989658" r:id="rId30"/>
         </w:object>
       </w:r>
     </w:p>
@@ -1544,10 +1552,10 @@
     <w:p>
       <w:r>
         <w:object w:dxaOrig="16152" w:dyaOrig="11220">
-          <v:shape id="_x0000_i1037" type="#_x0000_t75" style="width:417pt;height:290.25pt" o:ole="">
+          <v:shape id="_x0000_i1037" type="#_x0000_t75" style="width:416.65pt;height:290pt" o:ole="">
             <v:imagedata r:id="rId31" o:title=""/>
           </v:shape>
-          <o:OLEObject Type="Embed" ProgID="Visio.Drawing.15" ShapeID="_x0000_i1037" DrawAspect="Content" ObjectID="_1537013124" r:id="rId32"/>
+          <o:OLEObject Type="Embed" ProgID="Visio.Drawing.15" ShapeID="_x0000_i1037" DrawAspect="Content" ObjectID="_1536989659" r:id="rId32"/>
         </w:object>
       </w:r>
     </w:p>
@@ -1568,10 +1576,10 @@
     <w:p>
       <w:r>
         <w:object w:dxaOrig="16152" w:dyaOrig="11220">
-          <v:shape id="_x0000_i1038" type="#_x0000_t75" style="width:413.25pt;height:287.25pt" o:ole="">
+          <v:shape id="_x0000_i1038" type="#_x0000_t75" style="width:413.35pt;height:287.35pt" o:ole="">
             <v:imagedata r:id="rId33" o:title=""/>
           </v:shape>
-          <o:OLEObject Type="Embed" ProgID="Visio.Drawing.15" ShapeID="_x0000_i1038" DrawAspect="Content" ObjectID="_1537013125" r:id="rId34"/>
+          <o:OLEObject Type="Embed" ProgID="Visio.Drawing.15" ShapeID="_x0000_i1038" DrawAspect="Content" ObjectID="_1536989660" r:id="rId34"/>
         </w:object>
       </w:r>
     </w:p>
@@ -1618,10 +1626,10 @@
       </w:r>
       <w:r>
         <w:object w:dxaOrig="10896" w:dyaOrig="12480">
-          <v:shape id="_x0000_i1039" type="#_x0000_t75" style="width:450.75pt;height:516.75pt" o:ole="">
+          <v:shape id="_x0000_i1039" type="#_x0000_t75" style="width:450.65pt;height:516.65pt" o:ole="">
             <v:imagedata r:id="rId35" o:title=""/>
           </v:shape>
-          <o:OLEObject Type="Embed" ProgID="Visio.Drawing.15" ShapeID="_x0000_i1039" DrawAspect="Content" ObjectID="_1537013126" r:id="rId36"/>
+          <o:OLEObject Type="Embed" ProgID="Visio.Drawing.15" ShapeID="_x0000_i1039" DrawAspect="Content" ObjectID="_1536989661" r:id="rId36"/>
         </w:object>
       </w:r>
     </w:p>
@@ -3884,33 +3892,17 @@
           </w:tcPr>
           <w:p>
             <w:r>
-              <w:t>Click the “X” next to Shopping Cart entry “ID</w:t>
-            </w:r>
-            <w:proofErr w:type="gramStart"/>
-            <w:r>
-              <w:t>:15</w:t>
-            </w:r>
-            <w:proofErr w:type="gramEnd"/>
-            <w:r>
-              <w:t xml:space="preserve">  Side Trucker Blue  X 2” in the shopping basket section.</w:t>
-            </w:r>
-          </w:p>
-        </w:tc>
-        <w:tc>
-          <w:tcPr>
-            <w:tcW w:w="3141" w:type="dxa"/>
-          </w:tcPr>
-          <w:p>
-            <w:r>
-              <w:t>Shopping Cart entry “ID</w:t>
-            </w:r>
-            <w:proofErr w:type="gramStart"/>
-            <w:r>
-              <w:t>:15</w:t>
-            </w:r>
-            <w:proofErr w:type="gramEnd"/>
-            <w:r>
-              <w:t xml:space="preserve">  Side Trucker Blue  X 2” disappears.</w:t>
+              <w:t>Click the “X” next to Shopping Cart entry “ID:15  Side Trucker Blue  X 2” in the shopping basket section.</w:t>
+            </w:r>
+          </w:p>
+        </w:tc>
+        <w:tc>
+          <w:tcPr>
+            <w:tcW w:w="3141" w:type="dxa"/>
+          </w:tcPr>
+          <w:p>
+            <w:r>
+              <w:t>Shopping Cart entry “ID:15  Side Trucker Blue  X 2” disappears.</w:t>
             </w:r>
           </w:p>
           <w:p/>
@@ -3965,19 +3957,11 @@
               <w:rPr>
                 <w:bCs/>
               </w:rPr>
-              <w:t>Your Shopping Cart is empty</w:t>
-            </w:r>
-            <w:proofErr w:type="gramStart"/>
-            <w:r>
-              <w:rPr>
-                <w:bCs/>
-              </w:rPr>
-              <w:t>.</w:t>
+              <w:t>Your Shopping Cart is empty.</w:t>
             </w:r>
             <w:r>
               <w:t>“</w:t>
             </w:r>
-            <w:proofErr w:type="gramEnd"/>
           </w:p>
           <w:p/>
           <w:p>
@@ -5215,7 +5199,23 @@
               <w:t>Enter the URL “</w:t>
             </w:r>
             <w:r>
-              <w:t>http://dochyper.unitec.ac.nz/AskewR04/</w:t>
+              <w:t>http://</w:t>
+            </w:r>
+            <w:proofErr w:type="spellStart"/>
+            <w:r>
+              <w:t>dochyper.unitec.ac.nz</w:t>
+            </w:r>
+            <w:proofErr w:type="spellEnd"/>
+            <w:r>
+              <w:t>/</w:t>
+            </w:r>
+            <w:proofErr w:type="spellStart"/>
+            <w:r>
+              <w:t>AskewR04</w:t>
+            </w:r>
+            <w:proofErr w:type="spellEnd"/>
+            <w:r>
+              <w:t>/</w:t>
             </w:r>
             <w:proofErr w:type="spellStart"/>
             <w:r>
@@ -5589,13 +5589,8 @@
           </w:p>
           <w:p>
             <w:r>
-              <w:t>Error Messages</w:t>
-            </w:r>
-            <w:proofErr w:type="gramStart"/>
-            <w:r>
-              <w:t>:</w:t>
-            </w:r>
-            <w:proofErr w:type="gramEnd"/>
+              <w:t>Error Messages:</w:t>
+            </w:r>
             <w:r>
               <w:br/>
               <w:t>At least one contact number is required.</w:t>
@@ -6054,13 +6049,8 @@
             </w:r>
             <w:r>
               <w:br/>
-              <w:t>Error Messages</w:t>
-            </w:r>
-            <w:proofErr w:type="gramStart"/>
-            <w:r>
-              <w:t>:</w:t>
-            </w:r>
-            <w:proofErr w:type="gramEnd"/>
+              <w:t>Error Messages:</w:t>
+            </w:r>
             <w:r>
               <w:br/>
             </w:r>
@@ -6301,13 +6291,8 @@
           </w:tcPr>
           <w:p>
             <w:r>
-              <w:t>Error message</w:t>
-            </w:r>
-            <w:proofErr w:type="gramStart"/>
-            <w:r>
-              <w:t>:</w:t>
-            </w:r>
-            <w:proofErr w:type="gramEnd"/>
+              <w:t>Error message:</w:t>
+            </w:r>
             <w:r>
               <w:br/>
               <w:t>At least one contact number is required.</w:t>
@@ -6468,13 +6453,8 @@
               </w:rPr>
             </w:pPr>
             <w:r>
-              <w:t>Error Messages</w:t>
-            </w:r>
-            <w:proofErr w:type="gramStart"/>
-            <w:r>
-              <w:t>:</w:t>
-            </w:r>
-            <w:proofErr w:type="gramEnd"/>
+              <w:t>Error Messages:</w:t>
+            </w:r>
             <w:r>
               <w:br/>
             </w:r>
@@ -6649,13 +6629,8 @@
           <w:p/>
           <w:p>
             <w:r>
-              <w:t>Message is shown</w:t>
-            </w:r>
-            <w:proofErr w:type="gramStart"/>
-            <w:r>
-              <w:t>:</w:t>
-            </w:r>
-            <w:proofErr w:type="gramEnd"/>
+              <w:t>Message is shown:</w:t>
+            </w:r>
             <w:r>
               <w:br/>
             </w:r>
@@ -6895,7 +6870,15 @@
           </w:tcPr>
           <w:p>
             <w:r>
-              <w:t>Login control shows “Customer111” and “</w:t>
+              <w:t>Login control shows “</w:t>
+            </w:r>
+            <w:proofErr w:type="spellStart"/>
+            <w:r>
+              <w:t>Customer111</w:t>
+            </w:r>
+            <w:proofErr w:type="spellEnd"/>
+            <w:r>
+              <w:t>” and “</w:t>
             </w:r>
             <w:proofErr w:type="spellStart"/>
             <w:r>
@@ -7225,7 +7208,15 @@
           </w:tcPr>
           <w:p>
             <w:r>
-              <w:t>Login control shows “Customer111” and “</w:t>
+              <w:t>Login control shows “</w:t>
+            </w:r>
+            <w:proofErr w:type="spellStart"/>
+            <w:r>
+              <w:t>Customer111</w:t>
+            </w:r>
+            <w:proofErr w:type="spellEnd"/>
+            <w:r>
+              <w:t>” and “</w:t>
             </w:r>
             <w:proofErr w:type="spellStart"/>
             <w:r>
@@ -7494,13 +7485,8 @@
               <w:t>E</w:t>
             </w:r>
             <w:r>
-              <w:t>rror message appears</w:t>
-            </w:r>
-            <w:proofErr w:type="gramStart"/>
-            <w:r>
-              <w:t>:</w:t>
-            </w:r>
-            <w:proofErr w:type="gramEnd"/>
+              <w:t>rror message appears:</w:t>
+            </w:r>
             <w:r>
               <w:br/>
             </w:r>
@@ -7825,10 +7811,18 @@
           </w:tcPr>
           <w:p>
             <w:r>
-              <w:t>Login control shows “Customer111” and “</w:t>
+              <w:t>Login control shows “</w:t>
             </w:r>
             <w:proofErr w:type="spellStart"/>
             <w:r>
+              <w:t>Customer111</w:t>
+            </w:r>
+            <w:proofErr w:type="spellEnd"/>
+            <w:r>
+              <w:t>” and “</w:t>
+            </w:r>
+            <w:proofErr w:type="spellStart"/>
+            <w:r>
               <w:t>passwordpassword</w:t>
             </w:r>
             <w:proofErr w:type="spellEnd"/>
@@ -8442,16 +8436,11 @@
             <w:r>
               <w:t xml:space="preserve">”, ID:  </w:t>
             </w:r>
-            <w:proofErr w:type="gramStart"/>
             <w:r>
               <w:t xml:space="preserve">39  </w:t>
             </w:r>
             <w:r>
-              <w:t>,</w:t>
-            </w:r>
-            <w:proofErr w:type="gramEnd"/>
-            <w:r>
-              <w:t xml:space="preserve"> click edit.</w:t>
+              <w:t>, click edit.</w:t>
             </w:r>
           </w:p>
         </w:tc>
@@ -8721,16 +8710,11 @@
             <w:r>
               <w:t xml:space="preserve">”, ID:  </w:t>
             </w:r>
-            <w:proofErr w:type="gramStart"/>
             <w:r>
               <w:t xml:space="preserve">39  </w:t>
             </w:r>
             <w:r>
-              <w:t>,</w:t>
-            </w:r>
-            <w:proofErr w:type="gramEnd"/>
-            <w:r>
-              <w:t xml:space="preserve"> click the red “X”.</w:t>
+              <w:t>, click the red “X”.</w:t>
             </w:r>
           </w:p>
         </w:tc>
@@ -8748,16 +8732,11 @@
             <w:r>
               <w:t xml:space="preserve">”, ID:  </w:t>
             </w:r>
-            <w:proofErr w:type="gramStart"/>
             <w:r>
               <w:t xml:space="preserve">39  </w:t>
             </w:r>
             <w:r>
-              <w:t>disappears</w:t>
-            </w:r>
-            <w:proofErr w:type="gramEnd"/>
-            <w:r>
-              <w:t>.</w:t>
+              <w:t>disappears.</w:t>
             </w:r>
           </w:p>
         </w:tc>
@@ -8787,16 +8766,11 @@
             <w:r>
               <w:t>Click “</w:t>
             </w:r>
-            <w:proofErr w:type="gramStart"/>
             <w:r>
               <w:t xml:space="preserve">Complete </w:t>
             </w:r>
             <w:r>
-              <w:t xml:space="preserve"> Order</w:t>
-            </w:r>
-            <w:proofErr w:type="gramEnd"/>
-            <w:r>
-              <w:t>”.</w:t>
+              <w:t xml:space="preserve"> Order”.</w:t>
             </w:r>
           </w:p>
         </w:tc>
@@ -9529,15 +9503,7 @@
           </w:tcPr>
           <w:p>
             <w:r>
-              <w:t xml:space="preserve">Message: “Ready to </w:t>
-            </w:r>
-            <w:proofErr w:type="gramStart"/>
-            <w:r>
-              <w:t>Add .</w:t>
-            </w:r>
-            <w:proofErr w:type="gramEnd"/>
-            <w:r>
-              <w:t xml:space="preserve"> Please fill out required fields”.</w:t>
+              <w:t>Message: “Ready to Add . Please fill out required fields”.</w:t>
             </w:r>
           </w:p>
         </w:tc>
@@ -10032,13 +9998,8 @@
             <w:tcW w:w="3141" w:type="dxa"/>
           </w:tcPr>
           <w:p>
-            <w:proofErr w:type="gramStart"/>
-            <w:r>
-              <w:t>category</w:t>
-            </w:r>
-            <w:proofErr w:type="gramEnd"/>
-            <w:r>
-              <w:t xml:space="preserve"> “Business Caps” changes to “Casual Caps” appears in the list at left.</w:t>
+            <w:r>
+              <w:t>category “Business Caps” changes to “Casual Caps” appears in the list at left.</w:t>
             </w:r>
           </w:p>
           <w:p/>
@@ -10393,18 +10354,10 @@
               <w:t>Message: “Ready to Add</w:t>
             </w:r>
             <w:r>
-              <w:t xml:space="preserve"> </w:t>
-            </w:r>
-            <w:proofErr w:type="gramStart"/>
-            <w:r>
-              <w:t>Supplier</w:t>
-            </w:r>
-            <w:r>
-              <w:t xml:space="preserve"> .</w:t>
-            </w:r>
-            <w:proofErr w:type="gramEnd"/>
-            <w:r>
-              <w:t xml:space="preserve"> Please fill out required fields”.</w:t>
+              <w:t xml:space="preserve"> Supplier</w:t>
+            </w:r>
+            <w:r>
+              <w:t xml:space="preserve"> . Please fill out required fields”.</w:t>
             </w:r>
           </w:p>
         </w:tc>
@@ -10890,13 +10843,8 @@
             <w:tcW w:w="3141" w:type="dxa"/>
           </w:tcPr>
           <w:p>
-            <w:proofErr w:type="gramStart"/>
-            <w:r>
-              <w:t>Suppliers</w:t>
-            </w:r>
-            <w:proofErr w:type="gramEnd"/>
-            <w:r>
-              <w:t xml:space="preserve"> page appears.</w:t>
+            <w:r>
+              <w:t>Suppliers page appears.</w:t>
             </w:r>
           </w:p>
         </w:tc>
@@ -11055,13 +11003,8 @@
             <w:tcW w:w="3141" w:type="dxa"/>
           </w:tcPr>
           <w:p>
-            <w:proofErr w:type="gramStart"/>
-            <w:r>
-              <w:t>supplier</w:t>
-            </w:r>
-            <w:proofErr w:type="gramEnd"/>
-            <w:r>
-              <w:t xml:space="preserve"> “Escobar Fabrics” changes to “Walton Fabrics”. </w:t>
+            <w:r>
+              <w:t xml:space="preserve">supplier “Escobar Fabrics” changes to “Walton Fabrics”. </w:t>
             </w:r>
           </w:p>
         </w:tc>
@@ -11371,10 +11314,7 @@
           </w:tcPr>
           <w:p>
             <w:r>
-              <w:t xml:space="preserve">Caps </w:t>
-            </w:r>
-            <w:r>
-              <w:t>page appears.</w:t>
+              <w:t>Caps page appears.</w:t>
             </w:r>
           </w:p>
         </w:tc>
@@ -11402,15 +11342,7 @@
           </w:tcPr>
           <w:p>
             <w:r>
-              <w:t xml:space="preserve">Message: “Ready to Add </w:t>
-            </w:r>
-            <w:proofErr w:type="gramStart"/>
-            <w:r>
-              <w:t>Cap .</w:t>
-            </w:r>
-            <w:proofErr w:type="gramEnd"/>
-            <w:r>
-              <w:t xml:space="preserve"> Please fill out required fields”. (May have to scroll down to see it).</w:t>
+              <w:t>Message: “Ready to Add Cap . Please fill out required fields”. (May have to scroll down to see it).</w:t>
             </w:r>
           </w:p>
         </w:tc>
@@ -11697,11 +11629,7 @@
           </w:tcPr>
           <w:p>
             <w:r>
-              <w:rPr>
-                <w:color w:val="FF0000"/>
-                <w:highlight w:val="yellow"/>
-              </w:rPr>
-              <w:t>FAILED – check code for bugs</w:t>
+              <w:t>Matches expected outcome.</w:t>
             </w:r>
             <w:bookmarkStart w:id="0" w:name="_GoBack"/>
             <w:bookmarkEnd w:id="0"/>
@@ -11997,10 +11925,7 @@
           </w:tcPr>
           <w:p>
             <w:r>
-              <w:t xml:space="preserve">Caps </w:t>
-            </w:r>
-            <w:r>
-              <w:t>page appears.</w:t>
+              <w:t>Caps page appears.</w:t>
             </w:r>
           </w:p>
         </w:tc>
@@ -12618,31 +12543,659 @@
               <w:rPr>
                 <w:rStyle w:val="jumbotron"/>
               </w:rPr>
-              <w:t>Item</w:t>
+              <w:t>Item, Maude Shaun Loaded.”</w:t>
+            </w:r>
+          </w:p>
+        </w:tc>
+        <w:tc>
+          <w:tcPr>
+            <w:tcW w:w="2358" w:type="dxa"/>
+          </w:tcPr>
+          <w:p>
+            <w:r>
+              <w:t>Matches expected outcome</w:t>
+            </w:r>
+          </w:p>
+        </w:tc>
+      </w:tr>
+      <w:tr>
+        <w:tc>
+          <w:tcPr>
+            <w:tcW w:w="1413" w:type="dxa"/>
+          </w:tcPr>
+          <w:p/>
+        </w:tc>
+        <w:tc>
+          <w:tcPr>
+            <w:tcW w:w="2104" w:type="dxa"/>
+          </w:tcPr>
+          <w:p>
+            <w:r>
+              <w:t>Change work number to 063344777</w:t>
+            </w:r>
+          </w:p>
+        </w:tc>
+        <w:tc>
+          <w:tcPr>
+            <w:tcW w:w="3141" w:type="dxa"/>
+          </w:tcPr>
+          <w:p>
+            <w:r>
+              <w:t>-</w:t>
+            </w:r>
+          </w:p>
+        </w:tc>
+        <w:tc>
+          <w:tcPr>
+            <w:tcW w:w="2358" w:type="dxa"/>
+          </w:tcPr>
+          <w:p>
+            <w:r>
+              <w:t>-</w:t>
+            </w:r>
+          </w:p>
+        </w:tc>
+      </w:tr>
+      <w:tr>
+        <w:tc>
+          <w:tcPr>
+            <w:tcW w:w="1413" w:type="dxa"/>
+          </w:tcPr>
+          <w:p/>
+        </w:tc>
+        <w:tc>
+          <w:tcPr>
+            <w:tcW w:w="2104" w:type="dxa"/>
+          </w:tcPr>
+          <w:p>
+            <w:r>
+              <w:t>Change email to an email you can access.</w:t>
+            </w:r>
+          </w:p>
+        </w:tc>
+        <w:tc>
+          <w:tcPr>
+            <w:tcW w:w="3141" w:type="dxa"/>
+          </w:tcPr>
+          <w:p>
+            <w:r>
+              <w:t>-</w:t>
+            </w:r>
+          </w:p>
+        </w:tc>
+        <w:tc>
+          <w:tcPr>
+            <w:tcW w:w="2358" w:type="dxa"/>
+          </w:tcPr>
+          <w:p>
+            <w:r>
+              <w:t>-</w:t>
+            </w:r>
+          </w:p>
+        </w:tc>
+      </w:tr>
+      <w:tr>
+        <w:tc>
+          <w:tcPr>
+            <w:tcW w:w="1413" w:type="dxa"/>
+          </w:tcPr>
+          <w:p/>
+        </w:tc>
+        <w:tc>
+          <w:tcPr>
+            <w:tcW w:w="2104" w:type="dxa"/>
+          </w:tcPr>
+          <w:p>
+            <w:r>
+              <w:t>Click save changes</w:t>
+            </w:r>
+          </w:p>
+        </w:tc>
+        <w:tc>
+          <w:tcPr>
+            <w:tcW w:w="3141" w:type="dxa"/>
+          </w:tcPr>
+          <w:p>
+            <w:r>
+              <w:t xml:space="preserve">SUCCESS message appears at bottom (scroll down). </w:t>
+            </w:r>
+            <w:r>
+              <w:br/>
+            </w:r>
+            <w:r>
+              <w:br/>
+            </w:r>
+          </w:p>
+        </w:tc>
+        <w:tc>
+          <w:tcPr>
+            <w:tcW w:w="2358" w:type="dxa"/>
+          </w:tcPr>
+          <w:p>
+            <w:r>
+              <w:t>Matches expected outcome</w:t>
+            </w:r>
+          </w:p>
+        </w:tc>
+      </w:tr>
+      <w:tr>
+        <w:tc>
+          <w:tcPr>
+            <w:tcW w:w="1413" w:type="dxa"/>
+          </w:tcPr>
+          <w:p/>
+        </w:tc>
+        <w:tc>
+          <w:tcPr>
+            <w:tcW w:w="2104" w:type="dxa"/>
+          </w:tcPr>
+          <w:p>
+            <w:r>
+              <w:t>Click Change Password.</w:t>
+            </w:r>
+          </w:p>
+        </w:tc>
+        <w:tc>
+          <w:tcPr>
+            <w:tcW w:w="3141" w:type="dxa"/>
+          </w:tcPr>
+          <w:p>
+            <w:r>
+              <w:t>Password field is enabled</w:t>
+            </w:r>
+          </w:p>
+        </w:tc>
+        <w:tc>
+          <w:tcPr>
+            <w:tcW w:w="2358" w:type="dxa"/>
+          </w:tcPr>
+          <w:p>
+            <w:r>
+              <w:t>Matches expected outcome</w:t>
+            </w:r>
+          </w:p>
+        </w:tc>
+      </w:tr>
+      <w:tr>
+        <w:tc>
+          <w:tcPr>
+            <w:tcW w:w="1413" w:type="dxa"/>
+          </w:tcPr>
+          <w:p/>
+        </w:tc>
+        <w:tc>
+          <w:tcPr>
+            <w:tcW w:w="2104" w:type="dxa"/>
+          </w:tcPr>
+          <w:p>
+            <w:r>
+              <w:t>Change password field to a “</w:t>
+            </w:r>
+            <w:proofErr w:type="spellStart"/>
+            <w:r>
+              <w:t>I_expect_an_email</w:t>
+            </w:r>
+            <w:proofErr w:type="spellEnd"/>
+            <w:r>
+              <w:t>”</w:t>
+            </w:r>
+          </w:p>
+        </w:tc>
+        <w:tc>
+          <w:tcPr>
+            <w:tcW w:w="3141" w:type="dxa"/>
+          </w:tcPr>
+          <w:p>
+            <w:r>
+              <w:t>-</w:t>
+            </w:r>
+          </w:p>
+        </w:tc>
+        <w:tc>
+          <w:tcPr>
+            <w:tcW w:w="2358" w:type="dxa"/>
+          </w:tcPr>
+          <w:p>
+            <w:r>
+              <w:t>-</w:t>
+            </w:r>
+          </w:p>
+        </w:tc>
+      </w:tr>
+      <w:tr>
+        <w:tc>
+          <w:tcPr>
+            <w:tcW w:w="1413" w:type="dxa"/>
+          </w:tcPr>
+          <w:p/>
+        </w:tc>
+        <w:tc>
+          <w:tcPr>
+            <w:tcW w:w="2104" w:type="dxa"/>
+          </w:tcPr>
+          <w:p>
+            <w:r>
+              <w:t>Click Save Changes.</w:t>
+            </w:r>
+          </w:p>
+        </w:tc>
+        <w:tc>
+          <w:tcPr>
+            <w:tcW w:w="3141" w:type="dxa"/>
+          </w:tcPr>
+          <w:p>
+            <w:r>
+              <w:t xml:space="preserve">SUCCESS message appears at bottom (scroll down). </w:t>
+            </w:r>
+            <w:r>
+              <w:br/>
+            </w:r>
+            <w:r>
+              <w:br/>
+              <w:t>Password field is now blank and disabled</w:t>
+            </w:r>
+          </w:p>
+        </w:tc>
+        <w:tc>
+          <w:tcPr>
+            <w:tcW w:w="2358" w:type="dxa"/>
+          </w:tcPr>
+          <w:p>
+            <w:r>
+              <w:t>Matches expected outcome</w:t>
+            </w:r>
+          </w:p>
+        </w:tc>
+      </w:tr>
+      <w:tr>
+        <w:tc>
+          <w:tcPr>
+            <w:tcW w:w="1413" w:type="dxa"/>
+          </w:tcPr>
+          <w:p/>
+        </w:tc>
+        <w:tc>
+          <w:tcPr>
+            <w:tcW w:w="2104" w:type="dxa"/>
+          </w:tcPr>
+          <w:p>
+            <w:r>
+              <w:t>Che</w:t>
+            </w:r>
+            <w:r>
+              <w:t>c</w:t>
+            </w:r>
+            <w:r>
+              <w:t>k the email you entered into the email field</w:t>
+            </w:r>
+          </w:p>
+        </w:tc>
+        <w:tc>
+          <w:tcPr>
+            <w:tcW w:w="3141" w:type="dxa"/>
+          </w:tcPr>
+          <w:p>
+            <w:r>
+              <w:t>An email was received. “Quality Caps, change in customer details</w:t>
+            </w:r>
+          </w:p>
+          <w:p>
+            <w:r>
+              <w:t>“</w:t>
+            </w:r>
+          </w:p>
+          <w:p/>
+          <w:p>
+            <w:r>
+              <w:t>It mentions login “Customer222” and the new password that was entered.</w:t>
+            </w:r>
+          </w:p>
+        </w:tc>
+        <w:tc>
+          <w:tcPr>
+            <w:tcW w:w="2358" w:type="dxa"/>
+          </w:tcPr>
+          <w:p>
+            <w:r>
+              <w:t>Matches expected outcome</w:t>
+            </w:r>
+          </w:p>
+        </w:tc>
+      </w:tr>
+      <w:tr>
+        <w:tc>
+          <w:tcPr>
+            <w:tcW w:w="1413" w:type="dxa"/>
+          </w:tcPr>
+          <w:p/>
+        </w:tc>
+        <w:tc>
+          <w:tcPr>
+            <w:tcW w:w="2104" w:type="dxa"/>
+          </w:tcPr>
+          <w:p>
+            <w:r>
+              <w:t>Click Logout button.</w:t>
+            </w:r>
+          </w:p>
+        </w:tc>
+        <w:tc>
+          <w:tcPr>
+            <w:tcW w:w="3141" w:type="dxa"/>
+          </w:tcPr>
+          <w:p>
+            <w:r>
+              <w:t>The home Page shows. The top menu says “Greetings Visitor!”</w:t>
+            </w:r>
+          </w:p>
+        </w:tc>
+        <w:tc>
+          <w:tcPr>
+            <w:tcW w:w="2358" w:type="dxa"/>
+          </w:tcPr>
+          <w:p>
+            <w:r>
+              <w:t>The home page shows as expected.</w:t>
+            </w:r>
+          </w:p>
+        </w:tc>
+      </w:tr>
+      <w:tr>
+        <w:tc>
+          <w:tcPr>
+            <w:tcW w:w="1413" w:type="dxa"/>
+          </w:tcPr>
+          <w:p/>
+        </w:tc>
+        <w:tc>
+          <w:tcPr>
+            <w:tcW w:w="2104" w:type="dxa"/>
+          </w:tcPr>
+          <w:p/>
+        </w:tc>
+        <w:tc>
+          <w:tcPr>
+            <w:tcW w:w="3141" w:type="dxa"/>
+          </w:tcPr>
+          <w:p/>
+        </w:tc>
+        <w:tc>
+          <w:tcPr>
+            <w:tcW w:w="2358" w:type="dxa"/>
+          </w:tcPr>
+          <w:p/>
+        </w:tc>
+      </w:tr>
+      <w:tr>
+        <w:tc>
+          <w:tcPr>
+            <w:tcW w:w="1413" w:type="dxa"/>
+          </w:tcPr>
+          <w:p>
+            <w:r>
+              <w:t>Disable existing customer.</w:t>
+            </w:r>
+          </w:p>
+        </w:tc>
+        <w:tc>
+          <w:tcPr>
+            <w:tcW w:w="2104" w:type="dxa"/>
+          </w:tcPr>
+          <w:p>
+            <w:r>
+              <w:t>Enter the site URL into the browser address bar and press enter.</w:t>
+            </w:r>
+          </w:p>
+        </w:tc>
+        <w:tc>
+          <w:tcPr>
+            <w:tcW w:w="3141" w:type="dxa"/>
+          </w:tcPr>
+          <w:p>
+            <w:r>
+              <w:t>The home page appears.</w:t>
+            </w:r>
+          </w:p>
+        </w:tc>
+        <w:tc>
+          <w:tcPr>
+            <w:tcW w:w="2358" w:type="dxa"/>
+          </w:tcPr>
+          <w:p>
+            <w:r>
+              <w:t>The home page appears.</w:t>
+            </w:r>
+          </w:p>
+        </w:tc>
+      </w:tr>
+      <w:tr>
+        <w:tc>
+          <w:tcPr>
+            <w:tcW w:w="1413" w:type="dxa"/>
+          </w:tcPr>
+          <w:p/>
+        </w:tc>
+        <w:tc>
+          <w:tcPr>
+            <w:tcW w:w="2104" w:type="dxa"/>
+          </w:tcPr>
+          <w:p>
+            <w:r>
+              <w:t>Click “Login” at top menu.</w:t>
+            </w:r>
+          </w:p>
+        </w:tc>
+        <w:tc>
+          <w:tcPr>
+            <w:tcW w:w="3141" w:type="dxa"/>
+          </w:tcPr>
+          <w:p>
+            <w:r>
+              <w:t>The login page appears.</w:t>
+            </w:r>
+          </w:p>
+        </w:tc>
+        <w:tc>
+          <w:tcPr>
+            <w:tcW w:w="2358" w:type="dxa"/>
+          </w:tcPr>
+          <w:p>
+            <w:r>
+              <w:t>The login page appears.</w:t>
+            </w:r>
+          </w:p>
+        </w:tc>
+      </w:tr>
+      <w:tr>
+        <w:tc>
+          <w:tcPr>
+            <w:tcW w:w="1413" w:type="dxa"/>
+          </w:tcPr>
+          <w:p/>
+        </w:tc>
+        <w:tc>
+          <w:tcPr>
+            <w:tcW w:w="2104" w:type="dxa"/>
+          </w:tcPr>
+          <w:p>
+            <w:r>
+              <w:t>Type “</w:t>
+            </w:r>
+            <w:proofErr w:type="spellStart"/>
+            <w:r>
+              <w:t>Admin_Testing</w:t>
+            </w:r>
+            <w:proofErr w:type="spellEnd"/>
+            <w:r>
+              <w:t>” into login textbox.</w:t>
+            </w:r>
+            <w:r>
+              <w:br/>
+              <w:t>Type “</w:t>
+            </w:r>
+            <w:proofErr w:type="spellStart"/>
+            <w:r>
+              <w:t>passwordpassword</w:t>
+            </w:r>
+            <w:proofErr w:type="spellEnd"/>
+            <w:r>
+              <w:t>” into password textbox.</w:t>
+            </w:r>
+          </w:p>
+        </w:tc>
+        <w:tc>
+          <w:tcPr>
+            <w:tcW w:w="3141" w:type="dxa"/>
+          </w:tcPr>
+          <w:p>
+            <w:r>
+              <w:t>Login control shows “</w:t>
+            </w:r>
+            <w:proofErr w:type="spellStart"/>
+            <w:r>
+              <w:t>Admin_Testing</w:t>
+            </w:r>
+            <w:proofErr w:type="spellEnd"/>
+            <w:r>
+              <w:t>” and “</w:t>
+            </w:r>
+            <w:proofErr w:type="spellStart"/>
+            <w:r>
+              <w:t>passwordpassword</w:t>
+            </w:r>
+            <w:proofErr w:type="spellEnd"/>
+            <w:r>
+              <w:t>” in relevant textboxes.</w:t>
+            </w:r>
+          </w:p>
+        </w:tc>
+        <w:tc>
+          <w:tcPr>
+            <w:tcW w:w="2358" w:type="dxa"/>
+          </w:tcPr>
+          <w:p>
+            <w:r>
+              <w:t>Login control matches the expected outcome.</w:t>
+            </w:r>
+          </w:p>
+        </w:tc>
+      </w:tr>
+      <w:tr>
+        <w:tc>
+          <w:tcPr>
+            <w:tcW w:w="1413" w:type="dxa"/>
+          </w:tcPr>
+          <w:p/>
+        </w:tc>
+        <w:tc>
+          <w:tcPr>
+            <w:tcW w:w="2104" w:type="dxa"/>
+          </w:tcPr>
+          <w:p>
+            <w:r>
+              <w:t>Click Login button.</w:t>
+            </w:r>
+          </w:p>
+        </w:tc>
+        <w:tc>
+          <w:tcPr>
+            <w:tcW w:w="3141" w:type="dxa"/>
+          </w:tcPr>
+          <w:p>
+            <w:r>
+              <w:t xml:space="preserve">Default Admin page appears. </w:t>
+            </w:r>
+          </w:p>
+        </w:tc>
+        <w:tc>
+          <w:tcPr>
+            <w:tcW w:w="2358" w:type="dxa"/>
+          </w:tcPr>
+          <w:p>
+            <w:r>
+              <w:t>Matches expected outcome</w:t>
+            </w:r>
+          </w:p>
+        </w:tc>
+      </w:tr>
+      <w:tr>
+        <w:tc>
+          <w:tcPr>
+            <w:tcW w:w="1413" w:type="dxa"/>
+          </w:tcPr>
+          <w:p/>
+        </w:tc>
+        <w:tc>
+          <w:tcPr>
+            <w:tcW w:w="2104" w:type="dxa"/>
+          </w:tcPr>
+          <w:p>
+            <w:r>
+              <w:t>Click Customers in the top menu.</w:t>
+            </w:r>
+          </w:p>
+        </w:tc>
+        <w:tc>
+          <w:tcPr>
+            <w:tcW w:w="3141" w:type="dxa"/>
+          </w:tcPr>
+          <w:p>
+            <w:proofErr w:type="gramStart"/>
+            <w:r>
+              <w:t>Customers</w:t>
+            </w:r>
+            <w:proofErr w:type="gramEnd"/>
+            <w:r>
+              <w:t xml:space="preserve"> page appears.</w:t>
+            </w:r>
+          </w:p>
+        </w:tc>
+        <w:tc>
+          <w:tcPr>
+            <w:tcW w:w="2358" w:type="dxa"/>
+          </w:tcPr>
+          <w:p>
+            <w:proofErr w:type="gramStart"/>
+            <w:r>
+              <w:t>Customers</w:t>
+            </w:r>
+            <w:proofErr w:type="gramEnd"/>
+            <w:r>
+              <w:t xml:space="preserve"> page appears.</w:t>
+            </w:r>
+          </w:p>
+        </w:tc>
+      </w:tr>
+      <w:tr>
+        <w:tc>
+          <w:tcPr>
+            <w:tcW w:w="1413" w:type="dxa"/>
+          </w:tcPr>
+          <w:p/>
+        </w:tc>
+        <w:tc>
+          <w:tcPr>
+            <w:tcW w:w="2104" w:type="dxa"/>
+          </w:tcPr>
+          <w:p>
+            <w:r>
+              <w:t>Click “Customer222” from list at left.</w:t>
+            </w:r>
+          </w:p>
+        </w:tc>
+        <w:tc>
+          <w:tcPr>
+            <w:tcW w:w="3141" w:type="dxa"/>
+          </w:tcPr>
+          <w:p>
+            <w:r>
+              <w:t>Message (Scroll down):  “</w:t>
             </w:r>
             <w:r>
               <w:rPr>
                 <w:rStyle w:val="jumbotron"/>
               </w:rPr>
-              <w:t xml:space="preserve">, </w:t>
-            </w:r>
-            <w:r>
-              <w:rPr>
-                <w:rStyle w:val="jumbotron"/>
-              </w:rPr>
-              <w:t>Maude Shaun</w:t>
-            </w:r>
-            <w:r>
-              <w:rPr>
-                <w:rStyle w:val="jumbotron"/>
-              </w:rPr>
-              <w:t xml:space="preserve"> Loaded.</w:t>
-            </w:r>
-            <w:r>
-              <w:rPr>
-                <w:rStyle w:val="jumbotron"/>
-              </w:rPr>
-              <w:t>”</w:t>
+              <w:t>Item, Maude Shaun Loaded.”</w:t>
             </w:r>
           </w:p>
         </w:tc>
@@ -12670,99 +13223,17 @@
           </w:tcPr>
           <w:p>
             <w:r>
-              <w:t>Change work number to 063344777</w:t>
-            </w:r>
-          </w:p>
-        </w:tc>
-        <w:tc>
-          <w:tcPr>
-            <w:tcW w:w="3141" w:type="dxa"/>
-          </w:tcPr>
-          <w:p>
-            <w:r>
-              <w:t>-</w:t>
-            </w:r>
-          </w:p>
-        </w:tc>
-        <w:tc>
-          <w:tcPr>
-            <w:tcW w:w="2358" w:type="dxa"/>
-          </w:tcPr>
-          <w:p>
-            <w:r>
-              <w:t>-</w:t>
-            </w:r>
-          </w:p>
-        </w:tc>
-      </w:tr>
-      <w:tr>
-        <w:tc>
-          <w:tcPr>
-            <w:tcW w:w="1413" w:type="dxa"/>
-          </w:tcPr>
-          <w:p/>
-        </w:tc>
-        <w:tc>
-          <w:tcPr>
-            <w:tcW w:w="2104" w:type="dxa"/>
-          </w:tcPr>
-          <w:p>
-            <w:r>
-              <w:t>Change email to an email you can access.</w:t>
-            </w:r>
-          </w:p>
-        </w:tc>
-        <w:tc>
-          <w:tcPr>
-            <w:tcW w:w="3141" w:type="dxa"/>
-          </w:tcPr>
-          <w:p>
-            <w:r>
-              <w:t>-</w:t>
-            </w:r>
-          </w:p>
-        </w:tc>
-        <w:tc>
-          <w:tcPr>
-            <w:tcW w:w="2358" w:type="dxa"/>
-          </w:tcPr>
-          <w:p>
-            <w:r>
-              <w:t>-</w:t>
-            </w:r>
-          </w:p>
-        </w:tc>
-      </w:tr>
-      <w:tr>
-        <w:tc>
-          <w:tcPr>
-            <w:tcW w:w="1413" w:type="dxa"/>
-          </w:tcPr>
-          <w:p/>
-        </w:tc>
-        <w:tc>
-          <w:tcPr>
-            <w:tcW w:w="2104" w:type="dxa"/>
-          </w:tcPr>
-          <w:p>
-            <w:r>
-              <w:t>Click save changes</w:t>
-            </w:r>
-          </w:p>
-        </w:tc>
-        <w:tc>
-          <w:tcPr>
-            <w:tcW w:w="3141" w:type="dxa"/>
-          </w:tcPr>
-          <w:p>
-            <w:r>
-              <w:t xml:space="preserve">SUCCESS message appears at bottom (scroll down). </w:t>
-            </w:r>
-            <w:r>
-              <w:br/>
-            </w:r>
-            <w:r>
-              <w:br/>
+              <w:t>Scroll down to bottom and click “disable Account”</w:t>
+            </w:r>
+          </w:p>
+        </w:tc>
+        <w:tc>
+          <w:tcPr>
+            <w:tcW w:w="3141" w:type="dxa"/>
+          </w:tcPr>
+          <w:p>
+            <w:r>
+              <w:t>Disabled value changes from “False” to “True”</w:t>
             </w:r>
           </w:p>
         </w:tc>
@@ -12790,192 +13261,6 @@
           </w:tcPr>
           <w:p>
             <w:r>
-              <w:t>Click Change Password.</w:t>
-            </w:r>
-          </w:p>
-        </w:tc>
-        <w:tc>
-          <w:tcPr>
-            <w:tcW w:w="3141" w:type="dxa"/>
-          </w:tcPr>
-          <w:p>
-            <w:r>
-              <w:t>Password field is enabled</w:t>
-            </w:r>
-          </w:p>
-        </w:tc>
-        <w:tc>
-          <w:tcPr>
-            <w:tcW w:w="2358" w:type="dxa"/>
-          </w:tcPr>
-          <w:p>
-            <w:r>
-              <w:t>Matches expected outcome</w:t>
-            </w:r>
-          </w:p>
-        </w:tc>
-      </w:tr>
-      <w:tr>
-        <w:tc>
-          <w:tcPr>
-            <w:tcW w:w="1413" w:type="dxa"/>
-          </w:tcPr>
-          <w:p/>
-        </w:tc>
-        <w:tc>
-          <w:tcPr>
-            <w:tcW w:w="2104" w:type="dxa"/>
-          </w:tcPr>
-          <w:p>
-            <w:r>
-              <w:t>Change password field to a “</w:t>
-            </w:r>
-            <w:proofErr w:type="spellStart"/>
-            <w:r>
-              <w:t>I_expect_an_email</w:t>
-            </w:r>
-            <w:proofErr w:type="spellEnd"/>
-            <w:r>
-              <w:t>”</w:t>
-            </w:r>
-          </w:p>
-        </w:tc>
-        <w:tc>
-          <w:tcPr>
-            <w:tcW w:w="3141" w:type="dxa"/>
-          </w:tcPr>
-          <w:p>
-            <w:r>
-              <w:t>-</w:t>
-            </w:r>
-          </w:p>
-        </w:tc>
-        <w:tc>
-          <w:tcPr>
-            <w:tcW w:w="2358" w:type="dxa"/>
-          </w:tcPr>
-          <w:p>
-            <w:r>
-              <w:t>-</w:t>
-            </w:r>
-          </w:p>
-        </w:tc>
-      </w:tr>
-      <w:tr>
-        <w:tc>
-          <w:tcPr>
-            <w:tcW w:w="1413" w:type="dxa"/>
-          </w:tcPr>
-          <w:p/>
-        </w:tc>
-        <w:tc>
-          <w:tcPr>
-            <w:tcW w:w="2104" w:type="dxa"/>
-          </w:tcPr>
-          <w:p>
-            <w:r>
-              <w:t>Click Save Changes.</w:t>
-            </w:r>
-          </w:p>
-        </w:tc>
-        <w:tc>
-          <w:tcPr>
-            <w:tcW w:w="3141" w:type="dxa"/>
-          </w:tcPr>
-          <w:p>
-            <w:r>
-              <w:t xml:space="preserve">SUCCESS message appears at bottom (scroll down). </w:t>
-            </w:r>
-            <w:r>
-              <w:br/>
-            </w:r>
-            <w:r>
-              <w:br/>
-            </w:r>
-            <w:r>
-              <w:t>Password field is now blank and disabled</w:t>
-            </w:r>
-          </w:p>
-        </w:tc>
-        <w:tc>
-          <w:tcPr>
-            <w:tcW w:w="2358" w:type="dxa"/>
-          </w:tcPr>
-          <w:p>
-            <w:r>
-              <w:t>Matches expected outcome</w:t>
-            </w:r>
-          </w:p>
-        </w:tc>
-      </w:tr>
-      <w:tr>
-        <w:tc>
-          <w:tcPr>
-            <w:tcW w:w="1413" w:type="dxa"/>
-          </w:tcPr>
-          <w:p/>
-        </w:tc>
-        <w:tc>
-          <w:tcPr>
-            <w:tcW w:w="2104" w:type="dxa"/>
-          </w:tcPr>
-          <w:p>
-            <w:r>
-              <w:t>Che</w:t>
-            </w:r>
-            <w:r>
-              <w:t>c</w:t>
-            </w:r>
-            <w:r>
-              <w:t>k the email you entered into the email field</w:t>
-            </w:r>
-          </w:p>
-        </w:tc>
-        <w:tc>
-          <w:tcPr>
-            <w:tcW w:w="3141" w:type="dxa"/>
-          </w:tcPr>
-          <w:p>
-            <w:r>
-              <w:t>An email was received. “Quality Caps, change in customer details</w:t>
-            </w:r>
-          </w:p>
-          <w:p>
-            <w:r>
-              <w:t>“</w:t>
-            </w:r>
-          </w:p>
-          <w:p/>
-          <w:p>
-            <w:r>
-              <w:t>It mentions login “Customer222” and the new password that was entered.</w:t>
-            </w:r>
-          </w:p>
-        </w:tc>
-        <w:tc>
-          <w:tcPr>
-            <w:tcW w:w="2358" w:type="dxa"/>
-          </w:tcPr>
-          <w:p>
-            <w:r>
-              <w:t>Matches expected outcome</w:t>
-            </w:r>
-          </w:p>
-        </w:tc>
-      </w:tr>
-      <w:tr>
-        <w:tc>
-          <w:tcPr>
-            <w:tcW w:w="1413" w:type="dxa"/>
-          </w:tcPr>
-          <w:p/>
-        </w:tc>
-        <w:tc>
-          <w:tcPr>
-            <w:tcW w:w="2104" w:type="dxa"/>
-          </w:tcPr>
-          <w:p>
-            <w:r>
               <w:t>Click Logout button.</w:t>
             </w:r>
           </w:p>
@@ -13012,74 +13297,6 @@
           <w:tcPr>
             <w:tcW w:w="2104" w:type="dxa"/>
           </w:tcPr>
-          <w:p/>
-        </w:tc>
-        <w:tc>
-          <w:tcPr>
-            <w:tcW w:w="3141" w:type="dxa"/>
-          </w:tcPr>
-          <w:p/>
-        </w:tc>
-        <w:tc>
-          <w:tcPr>
-            <w:tcW w:w="2358" w:type="dxa"/>
-          </w:tcPr>
-          <w:p/>
-        </w:tc>
-      </w:tr>
-      <w:tr>
-        <w:tc>
-          <w:tcPr>
-            <w:tcW w:w="1413" w:type="dxa"/>
-          </w:tcPr>
-          <w:p>
-            <w:r>
-              <w:t>Disable existing customer.</w:t>
-            </w:r>
-          </w:p>
-        </w:tc>
-        <w:tc>
-          <w:tcPr>
-            <w:tcW w:w="2104" w:type="dxa"/>
-          </w:tcPr>
-          <w:p>
-            <w:r>
-              <w:t>Enter the site URL into the browser address bar and press enter.</w:t>
-            </w:r>
-          </w:p>
-        </w:tc>
-        <w:tc>
-          <w:tcPr>
-            <w:tcW w:w="3141" w:type="dxa"/>
-          </w:tcPr>
-          <w:p>
-            <w:r>
-              <w:t>The home page appears.</w:t>
-            </w:r>
-          </w:p>
-        </w:tc>
-        <w:tc>
-          <w:tcPr>
-            <w:tcW w:w="2358" w:type="dxa"/>
-          </w:tcPr>
-          <w:p>
-            <w:r>
-              <w:t>The home page appears.</w:t>
-            </w:r>
-          </w:p>
-        </w:tc>
-      </w:tr>
-      <w:tr>
-        <w:tc>
-          <w:tcPr>
-            <w:tcW w:w="1413" w:type="dxa"/>
-          </w:tcPr>
-          <w:p/>
-        </w:tc>
-        <w:tc>
-          <w:tcPr>
-            <w:tcW w:w="2104" w:type="dxa"/>
-          </w:tcPr>
           <w:p>
             <w:r>
               <w:t>Click “Login” at top menu.</w:t>
@@ -13120,15 +13337,7 @@
           </w:tcPr>
           <w:p>
             <w:r>
-              <w:t>Type “</w:t>
-            </w:r>
-            <w:proofErr w:type="spellStart"/>
-            <w:r>
-              <w:t>Admin_Testing</w:t>
-            </w:r>
-            <w:proofErr w:type="spellEnd"/>
-            <w:r>
-              <w:t>” into login textbox.</w:t>
+              <w:t>Type “Customer222” into login textbox.</w:t>
             </w:r>
             <w:r>
               <w:br/>
@@ -13154,325 +13363,197 @@
             </w:r>
             <w:proofErr w:type="spellStart"/>
             <w:r>
+              <w:t>Customer222</w:t>
+            </w:r>
+            <w:proofErr w:type="spellEnd"/>
+            <w:r>
+              <w:t>” and “</w:t>
+            </w:r>
+            <w:proofErr w:type="spellStart"/>
+            <w:r>
+              <w:t>passwordpassword</w:t>
+            </w:r>
+            <w:proofErr w:type="spellEnd"/>
+            <w:r>
+              <w:t>” in relevant textboxes.</w:t>
+            </w:r>
+          </w:p>
+        </w:tc>
+        <w:tc>
+          <w:tcPr>
+            <w:tcW w:w="2358" w:type="dxa"/>
+          </w:tcPr>
+          <w:p>
+            <w:r>
+              <w:t>Login control matches the expected outcome.</w:t>
+            </w:r>
+          </w:p>
+        </w:tc>
+      </w:tr>
+      <w:tr>
+        <w:tc>
+          <w:tcPr>
+            <w:tcW w:w="1413" w:type="dxa"/>
+          </w:tcPr>
+          <w:p/>
+        </w:tc>
+        <w:tc>
+          <w:tcPr>
+            <w:tcW w:w="2104" w:type="dxa"/>
+          </w:tcPr>
+          <w:p>
+            <w:r>
+              <w:t>Click Login button.</w:t>
+            </w:r>
+          </w:p>
+        </w:tc>
+        <w:tc>
+          <w:tcPr>
+            <w:tcW w:w="3141" w:type="dxa"/>
+          </w:tcPr>
+          <w:p>
+            <w:r>
+              <w:t xml:space="preserve">Suspended account message appears. </w:t>
+            </w:r>
+          </w:p>
+        </w:tc>
+        <w:tc>
+          <w:tcPr>
+            <w:tcW w:w="2358" w:type="dxa"/>
+          </w:tcPr>
+          <w:p>
+            <w:r>
+              <w:t>Matches expected outcome</w:t>
+            </w:r>
+          </w:p>
+        </w:tc>
+      </w:tr>
+      <w:tr>
+        <w:tc>
+          <w:tcPr>
+            <w:tcW w:w="1413" w:type="dxa"/>
+          </w:tcPr>
+          <w:p/>
+        </w:tc>
+        <w:tc>
+          <w:tcPr>
+            <w:tcW w:w="2104" w:type="dxa"/>
+          </w:tcPr>
+          <w:p/>
+        </w:tc>
+        <w:tc>
+          <w:tcPr>
+            <w:tcW w:w="3141" w:type="dxa"/>
+          </w:tcPr>
+          <w:p/>
+        </w:tc>
+        <w:tc>
+          <w:tcPr>
+            <w:tcW w:w="2358" w:type="dxa"/>
+          </w:tcPr>
+          <w:p/>
+        </w:tc>
+      </w:tr>
+      <w:tr>
+        <w:tc>
+          <w:tcPr>
+            <w:tcW w:w="1413" w:type="dxa"/>
+          </w:tcPr>
+          <w:p>
+            <w:r>
+              <w:t>Change Order Status from waiting to Shipped.</w:t>
+            </w:r>
+          </w:p>
+        </w:tc>
+        <w:tc>
+          <w:tcPr>
+            <w:tcW w:w="2104" w:type="dxa"/>
+          </w:tcPr>
+          <w:p>
+            <w:r>
+              <w:t>Enter the site URL into the browser address bar and press enter.</w:t>
+            </w:r>
+          </w:p>
+        </w:tc>
+        <w:tc>
+          <w:tcPr>
+            <w:tcW w:w="3141" w:type="dxa"/>
+          </w:tcPr>
+          <w:p>
+            <w:r>
+              <w:t>The home page appears.</w:t>
+            </w:r>
+          </w:p>
+        </w:tc>
+        <w:tc>
+          <w:tcPr>
+            <w:tcW w:w="2358" w:type="dxa"/>
+          </w:tcPr>
+          <w:p>
+            <w:r>
+              <w:t>The home page appears.</w:t>
+            </w:r>
+          </w:p>
+        </w:tc>
+      </w:tr>
+      <w:tr>
+        <w:tc>
+          <w:tcPr>
+            <w:tcW w:w="1413" w:type="dxa"/>
+          </w:tcPr>
+          <w:p/>
+        </w:tc>
+        <w:tc>
+          <w:tcPr>
+            <w:tcW w:w="2104" w:type="dxa"/>
+          </w:tcPr>
+          <w:p>
+            <w:r>
+              <w:t>Click “Login” at top menu.</w:t>
+            </w:r>
+          </w:p>
+        </w:tc>
+        <w:tc>
+          <w:tcPr>
+            <w:tcW w:w="3141" w:type="dxa"/>
+          </w:tcPr>
+          <w:p>
+            <w:r>
+              <w:t>The login page appears.</w:t>
+            </w:r>
+          </w:p>
+        </w:tc>
+        <w:tc>
+          <w:tcPr>
+            <w:tcW w:w="2358" w:type="dxa"/>
+          </w:tcPr>
+          <w:p>
+            <w:r>
+              <w:t>The login page appears.</w:t>
+            </w:r>
+          </w:p>
+        </w:tc>
+      </w:tr>
+      <w:tr>
+        <w:tc>
+          <w:tcPr>
+            <w:tcW w:w="1413" w:type="dxa"/>
+          </w:tcPr>
+          <w:p/>
+        </w:tc>
+        <w:tc>
+          <w:tcPr>
+            <w:tcW w:w="2104" w:type="dxa"/>
+          </w:tcPr>
+          <w:p>
+            <w:r>
+              <w:t>Type “</w:t>
+            </w:r>
+            <w:proofErr w:type="spellStart"/>
+            <w:r>
               <w:t>Admin_Testing</w:t>
             </w:r>
             <w:proofErr w:type="spellEnd"/>
-            <w:r>
-              <w:t>” and “</w:t>
-            </w:r>
-            <w:proofErr w:type="spellStart"/>
-            <w:r>
-              <w:t>passwordpassword</w:t>
-            </w:r>
-            <w:proofErr w:type="spellEnd"/>
-            <w:r>
-              <w:t>” in relevant textboxes.</w:t>
-            </w:r>
-          </w:p>
-        </w:tc>
-        <w:tc>
-          <w:tcPr>
-            <w:tcW w:w="2358" w:type="dxa"/>
-          </w:tcPr>
-          <w:p>
-            <w:r>
-              <w:t>Login control matches the expected outcome.</w:t>
-            </w:r>
-          </w:p>
-        </w:tc>
-      </w:tr>
-      <w:tr>
-        <w:tc>
-          <w:tcPr>
-            <w:tcW w:w="1413" w:type="dxa"/>
-          </w:tcPr>
-          <w:p/>
-        </w:tc>
-        <w:tc>
-          <w:tcPr>
-            <w:tcW w:w="2104" w:type="dxa"/>
-          </w:tcPr>
-          <w:p>
-            <w:r>
-              <w:t>Click Login button.</w:t>
-            </w:r>
-          </w:p>
-        </w:tc>
-        <w:tc>
-          <w:tcPr>
-            <w:tcW w:w="3141" w:type="dxa"/>
-          </w:tcPr>
-          <w:p>
-            <w:r>
-              <w:t xml:space="preserve">Default Admin page appears. </w:t>
-            </w:r>
-          </w:p>
-        </w:tc>
-        <w:tc>
-          <w:tcPr>
-            <w:tcW w:w="2358" w:type="dxa"/>
-          </w:tcPr>
-          <w:p>
-            <w:r>
-              <w:t>Matches expected outcome</w:t>
-            </w:r>
-          </w:p>
-        </w:tc>
-      </w:tr>
-      <w:tr>
-        <w:tc>
-          <w:tcPr>
-            <w:tcW w:w="1413" w:type="dxa"/>
-          </w:tcPr>
-          <w:p/>
-        </w:tc>
-        <w:tc>
-          <w:tcPr>
-            <w:tcW w:w="2104" w:type="dxa"/>
-          </w:tcPr>
-          <w:p>
-            <w:r>
-              <w:t>Click Customers in the top menu.</w:t>
-            </w:r>
-          </w:p>
-        </w:tc>
-        <w:tc>
-          <w:tcPr>
-            <w:tcW w:w="3141" w:type="dxa"/>
-          </w:tcPr>
-          <w:p>
-            <w:proofErr w:type="gramStart"/>
-            <w:r>
-              <w:t>Customers</w:t>
-            </w:r>
-            <w:proofErr w:type="gramEnd"/>
-            <w:r>
-              <w:t xml:space="preserve"> </w:t>
-            </w:r>
-            <w:r>
-              <w:t>page appears.</w:t>
-            </w:r>
-          </w:p>
-        </w:tc>
-        <w:tc>
-          <w:tcPr>
-            <w:tcW w:w="2358" w:type="dxa"/>
-          </w:tcPr>
-          <w:p>
-            <w:proofErr w:type="gramStart"/>
-            <w:r>
-              <w:t>Customers</w:t>
-            </w:r>
-            <w:proofErr w:type="gramEnd"/>
-            <w:r>
-              <w:t xml:space="preserve"> </w:t>
-            </w:r>
-            <w:r>
-              <w:t>page appears.</w:t>
-            </w:r>
-          </w:p>
-        </w:tc>
-      </w:tr>
-      <w:tr>
-        <w:tc>
-          <w:tcPr>
-            <w:tcW w:w="1413" w:type="dxa"/>
-          </w:tcPr>
-          <w:p/>
-        </w:tc>
-        <w:tc>
-          <w:tcPr>
-            <w:tcW w:w="2104" w:type="dxa"/>
-          </w:tcPr>
-          <w:p>
-            <w:r>
-              <w:t>Click “Customer222” from list at left.</w:t>
-            </w:r>
-          </w:p>
-        </w:tc>
-        <w:tc>
-          <w:tcPr>
-            <w:tcW w:w="3141" w:type="dxa"/>
-          </w:tcPr>
-          <w:p>
-            <w:r>
-              <w:t>Message (Scroll down):  “</w:t>
-            </w:r>
-            <w:r>
-              <w:rPr>
-                <w:rStyle w:val="jumbotron"/>
-              </w:rPr>
-              <w:t>Item</w:t>
-            </w:r>
-            <w:r>
-              <w:rPr>
-                <w:rStyle w:val="jumbotron"/>
-              </w:rPr>
-              <w:t xml:space="preserve">, </w:t>
-            </w:r>
-            <w:r>
-              <w:rPr>
-                <w:rStyle w:val="jumbotron"/>
-              </w:rPr>
-              <w:t>Maude Shaun</w:t>
-            </w:r>
-            <w:r>
-              <w:rPr>
-                <w:rStyle w:val="jumbotron"/>
-              </w:rPr>
-              <w:t xml:space="preserve"> Loaded.</w:t>
-            </w:r>
-            <w:r>
-              <w:rPr>
-                <w:rStyle w:val="jumbotron"/>
-              </w:rPr>
-              <w:t>”</w:t>
-            </w:r>
-          </w:p>
-        </w:tc>
-        <w:tc>
-          <w:tcPr>
-            <w:tcW w:w="2358" w:type="dxa"/>
-          </w:tcPr>
-          <w:p>
-            <w:r>
-              <w:t>Matches expected outcome</w:t>
-            </w:r>
-          </w:p>
-        </w:tc>
-      </w:tr>
-      <w:tr>
-        <w:tc>
-          <w:tcPr>
-            <w:tcW w:w="1413" w:type="dxa"/>
-          </w:tcPr>
-          <w:p/>
-        </w:tc>
-        <w:tc>
-          <w:tcPr>
-            <w:tcW w:w="2104" w:type="dxa"/>
-          </w:tcPr>
-          <w:p>
-            <w:r>
-              <w:t>Scroll down to bottom and click “disable Account”</w:t>
-            </w:r>
-          </w:p>
-        </w:tc>
-        <w:tc>
-          <w:tcPr>
-            <w:tcW w:w="3141" w:type="dxa"/>
-          </w:tcPr>
-          <w:p>
-            <w:r>
-              <w:t>Disabled value changes from “False” to “True”</w:t>
-            </w:r>
-          </w:p>
-        </w:tc>
-        <w:tc>
-          <w:tcPr>
-            <w:tcW w:w="2358" w:type="dxa"/>
-          </w:tcPr>
-          <w:p>
-            <w:r>
-              <w:t>Matches expected outcome</w:t>
-            </w:r>
-          </w:p>
-        </w:tc>
-      </w:tr>
-      <w:tr>
-        <w:tc>
-          <w:tcPr>
-            <w:tcW w:w="1413" w:type="dxa"/>
-          </w:tcPr>
-          <w:p/>
-        </w:tc>
-        <w:tc>
-          <w:tcPr>
-            <w:tcW w:w="2104" w:type="dxa"/>
-          </w:tcPr>
-          <w:p>
-            <w:r>
-              <w:t>Click Logout button.</w:t>
-            </w:r>
-          </w:p>
-        </w:tc>
-        <w:tc>
-          <w:tcPr>
-            <w:tcW w:w="3141" w:type="dxa"/>
-          </w:tcPr>
-          <w:p>
-            <w:r>
-              <w:t>The home Page shows. The top menu says “Greetings Visitor!”</w:t>
-            </w:r>
-          </w:p>
-        </w:tc>
-        <w:tc>
-          <w:tcPr>
-            <w:tcW w:w="2358" w:type="dxa"/>
-          </w:tcPr>
-          <w:p>
-            <w:r>
-              <w:t>The home page shows as expected.</w:t>
-            </w:r>
-          </w:p>
-        </w:tc>
-      </w:tr>
-      <w:tr>
-        <w:tc>
-          <w:tcPr>
-            <w:tcW w:w="1413" w:type="dxa"/>
-          </w:tcPr>
-          <w:p/>
-        </w:tc>
-        <w:tc>
-          <w:tcPr>
-            <w:tcW w:w="2104" w:type="dxa"/>
-          </w:tcPr>
-          <w:p>
-            <w:r>
-              <w:t>Click “Login” at top menu.</w:t>
-            </w:r>
-          </w:p>
-        </w:tc>
-        <w:tc>
-          <w:tcPr>
-            <w:tcW w:w="3141" w:type="dxa"/>
-          </w:tcPr>
-          <w:p>
-            <w:r>
-              <w:t>The login page appears.</w:t>
-            </w:r>
-          </w:p>
-        </w:tc>
-        <w:tc>
-          <w:tcPr>
-            <w:tcW w:w="2358" w:type="dxa"/>
-          </w:tcPr>
-          <w:p>
-            <w:r>
-              <w:t>The login page appears.</w:t>
-            </w:r>
-          </w:p>
-        </w:tc>
-      </w:tr>
-      <w:tr>
-        <w:tc>
-          <w:tcPr>
-            <w:tcW w:w="1413" w:type="dxa"/>
-          </w:tcPr>
-          <w:p/>
-        </w:tc>
-        <w:tc>
-          <w:tcPr>
-            <w:tcW w:w="2104" w:type="dxa"/>
-          </w:tcPr>
-          <w:p>
-            <w:r>
-              <w:t>Type “</w:t>
-            </w:r>
-            <w:r>
-              <w:t>Customer222</w:t>
-            </w:r>
             <w:r>
               <w:t>” into login textbox.</w:t>
             </w:r>
@@ -13498,9 +13579,11 @@
             <w:r>
               <w:t>Login control shows “</w:t>
             </w:r>
-            <w:r>
-              <w:t>Customer222</w:t>
-            </w:r>
+            <w:proofErr w:type="spellStart"/>
+            <w:r>
+              <w:t>Admin_Testing</w:t>
+            </w:r>
+            <w:proofErr w:type="spellEnd"/>
             <w:r>
               <w:t>” and “</w:t>
             </w:r>
@@ -13548,7 +13631,7 @@
           </w:tcPr>
           <w:p>
             <w:r>
-              <w:t xml:space="preserve">Suspended account message appears. </w:t>
+              <w:t xml:space="preserve">Default Admin page appears. </w:t>
             </w:r>
           </w:p>
         </w:tc>
@@ -13574,29 +13657,225 @@
           <w:tcPr>
             <w:tcW w:w="2104" w:type="dxa"/>
           </w:tcPr>
-          <w:p/>
-        </w:tc>
-        <w:tc>
-          <w:tcPr>
-            <w:tcW w:w="3141" w:type="dxa"/>
-          </w:tcPr>
-          <w:p/>
-        </w:tc>
-        <w:tc>
-          <w:tcPr>
-            <w:tcW w:w="2358" w:type="dxa"/>
-          </w:tcPr>
-          <w:p/>
-        </w:tc>
-      </w:tr>
-      <w:tr>
-        <w:tc>
-          <w:tcPr>
-            <w:tcW w:w="1413" w:type="dxa"/>
-          </w:tcPr>
-          <w:p>
-            <w:r>
-              <w:t>Change Order Status from waiting to Shipped.</w:t>
+          <w:p>
+            <w:r>
+              <w:t>Click Orders in the top menu.</w:t>
+            </w:r>
+          </w:p>
+        </w:tc>
+        <w:tc>
+          <w:tcPr>
+            <w:tcW w:w="3141" w:type="dxa"/>
+          </w:tcPr>
+          <w:p>
+            <w:r>
+              <w:t>Orders page appears.</w:t>
+            </w:r>
+          </w:p>
+        </w:tc>
+        <w:tc>
+          <w:tcPr>
+            <w:tcW w:w="2358" w:type="dxa"/>
+          </w:tcPr>
+          <w:p>
+            <w:r>
+              <w:t>Orders page appears.</w:t>
+            </w:r>
+          </w:p>
+        </w:tc>
+      </w:tr>
+      <w:tr>
+        <w:tc>
+          <w:tcPr>
+            <w:tcW w:w="1413" w:type="dxa"/>
+          </w:tcPr>
+          <w:p/>
+        </w:tc>
+        <w:tc>
+          <w:tcPr>
+            <w:tcW w:w="2104" w:type="dxa"/>
+          </w:tcPr>
+          <w:p>
+            <w:r>
+              <w:t>Click “1, waiting” in list at left</w:t>
+            </w:r>
+          </w:p>
+        </w:tc>
+        <w:tc>
+          <w:tcPr>
+            <w:tcW w:w="3141" w:type="dxa"/>
+          </w:tcPr>
+          <w:p>
+            <w:r>
+              <w:t>Order ID: 1 is loaded.</w:t>
+            </w:r>
+          </w:p>
+          <w:p/>
+          <w:p>
+            <w:r>
+              <w:t>Message: “Item Loaded”</w:t>
+            </w:r>
+          </w:p>
+        </w:tc>
+        <w:tc>
+          <w:tcPr>
+            <w:tcW w:w="2358" w:type="dxa"/>
+          </w:tcPr>
+          <w:p>
+            <w:r>
+              <w:t>Matches expected outcome</w:t>
+            </w:r>
+          </w:p>
+        </w:tc>
+      </w:tr>
+      <w:tr>
+        <w:tc>
+          <w:tcPr>
+            <w:tcW w:w="1413" w:type="dxa"/>
+          </w:tcPr>
+          <w:p/>
+        </w:tc>
+        <w:tc>
+          <w:tcPr>
+            <w:tcW w:w="2104" w:type="dxa"/>
+          </w:tcPr>
+          <w:p>
+            <w:r>
+              <w:t>Change status from waiting to Shipped</w:t>
+            </w:r>
+          </w:p>
+        </w:tc>
+        <w:tc>
+          <w:tcPr>
+            <w:tcW w:w="3141" w:type="dxa"/>
+          </w:tcPr>
+          <w:p>
+            <w:r>
+              <w:t>-</w:t>
+            </w:r>
+          </w:p>
+        </w:tc>
+        <w:tc>
+          <w:tcPr>
+            <w:tcW w:w="2358" w:type="dxa"/>
+          </w:tcPr>
+          <w:p>
+            <w:r>
+              <w:t>-</w:t>
+            </w:r>
+          </w:p>
+        </w:tc>
+      </w:tr>
+      <w:tr>
+        <w:tc>
+          <w:tcPr>
+            <w:tcW w:w="1413" w:type="dxa"/>
+          </w:tcPr>
+          <w:p/>
+        </w:tc>
+        <w:tc>
+          <w:tcPr>
+            <w:tcW w:w="2104" w:type="dxa"/>
+          </w:tcPr>
+          <w:p>
+            <w:r>
+              <w:t>Click save changes.</w:t>
+            </w:r>
+          </w:p>
+        </w:tc>
+        <w:tc>
+          <w:tcPr>
+            <w:tcW w:w="3141" w:type="dxa"/>
+          </w:tcPr>
+          <w:p>
+            <w:r>
+              <w:t>“1, waiting” in list at left changes to “1, shipped”</w:t>
+            </w:r>
+          </w:p>
+        </w:tc>
+        <w:tc>
+          <w:tcPr>
+            <w:tcW w:w="2358" w:type="dxa"/>
+          </w:tcPr>
+          <w:p>
+            <w:r>
+              <w:t>Matches expected outcome</w:t>
+            </w:r>
+          </w:p>
+        </w:tc>
+      </w:tr>
+      <w:tr>
+        <w:tc>
+          <w:tcPr>
+            <w:tcW w:w="1413" w:type="dxa"/>
+          </w:tcPr>
+          <w:p/>
+        </w:tc>
+        <w:tc>
+          <w:tcPr>
+            <w:tcW w:w="2104" w:type="dxa"/>
+          </w:tcPr>
+          <w:p>
+            <w:r>
+              <w:t>Click Logout button.</w:t>
+            </w:r>
+          </w:p>
+        </w:tc>
+        <w:tc>
+          <w:tcPr>
+            <w:tcW w:w="3141" w:type="dxa"/>
+          </w:tcPr>
+          <w:p>
+            <w:r>
+              <w:t>The home Page shows. The top menu says “Greetings Visitor!”</w:t>
+            </w:r>
+          </w:p>
+        </w:tc>
+        <w:tc>
+          <w:tcPr>
+            <w:tcW w:w="2358" w:type="dxa"/>
+          </w:tcPr>
+          <w:p>
+            <w:r>
+              <w:t>The home page shows as expected.</w:t>
+            </w:r>
+          </w:p>
+        </w:tc>
+      </w:tr>
+      <w:tr>
+        <w:tc>
+          <w:tcPr>
+            <w:tcW w:w="1413" w:type="dxa"/>
+          </w:tcPr>
+          <w:p/>
+        </w:tc>
+        <w:tc>
+          <w:tcPr>
+            <w:tcW w:w="2104" w:type="dxa"/>
+          </w:tcPr>
+          <w:p/>
+        </w:tc>
+        <w:tc>
+          <w:tcPr>
+            <w:tcW w:w="3141" w:type="dxa"/>
+          </w:tcPr>
+          <w:p/>
+        </w:tc>
+        <w:tc>
+          <w:tcPr>
+            <w:tcW w:w="2358" w:type="dxa"/>
+          </w:tcPr>
+          <w:p/>
+        </w:tc>
+      </w:tr>
+      <w:tr>
+        <w:tc>
+          <w:tcPr>
+            <w:tcW w:w="1413" w:type="dxa"/>
+          </w:tcPr>
+          <w:p>
+            <w:r>
+              <w:t>Add new colour.</w:t>
             </w:r>
           </w:p>
         </w:tc>
@@ -13690,7 +13969,11 @@
             </w:r>
             <w:proofErr w:type="spellEnd"/>
             <w:r>
-              <w:t>” into login textbox.</w:t>
+              <w:t xml:space="preserve">” </w:t>
+            </w:r>
+            <w:r>
+              <w:lastRenderedPageBreak/>
+              <w:t>into login textbox.</w:t>
             </w:r>
             <w:r>
               <w:br/>
@@ -13712,6 +13995,7 @@
           </w:tcPr>
           <w:p>
             <w:r>
+              <w:lastRenderedPageBreak/>
               <w:t>Login control shows “</w:t>
             </w:r>
             <w:proofErr w:type="spellStart"/>
@@ -13720,7 +14004,11 @@
             </w:r>
             <w:proofErr w:type="spellEnd"/>
             <w:r>
-              <w:t>” and “</w:t>
+              <w:t xml:space="preserve">” and </w:t>
+            </w:r>
+            <w:r>
+              <w:lastRenderedPageBreak/>
+              <w:t>“</w:t>
             </w:r>
             <w:proofErr w:type="spellStart"/>
             <w:r>
@@ -13738,6 +14026,7 @@
           </w:tcPr>
           <w:p>
             <w:r>
+              <w:lastRenderedPageBreak/>
               <w:t>Login control matches the expected outcome.</w:t>
             </w:r>
           </w:p>
@@ -13794,67 +14083,55 @@
           </w:tcPr>
           <w:p>
             <w:r>
-              <w:t>Click Orders in the top menu.</w:t>
-            </w:r>
-          </w:p>
-        </w:tc>
-        <w:tc>
-          <w:tcPr>
-            <w:tcW w:w="3141" w:type="dxa"/>
-          </w:tcPr>
-          <w:p>
-            <w:r>
-              <w:t xml:space="preserve">Orders </w:t>
-            </w:r>
-            <w:r>
-              <w:t>page appears.</w:t>
-            </w:r>
-          </w:p>
-        </w:tc>
-        <w:tc>
-          <w:tcPr>
-            <w:tcW w:w="2358" w:type="dxa"/>
-          </w:tcPr>
-          <w:p>
-            <w:r>
-              <w:t xml:space="preserve">Orders </w:t>
-            </w:r>
-            <w:r>
-              <w:t>page appears.</w:t>
-            </w:r>
-          </w:p>
-        </w:tc>
-      </w:tr>
-      <w:tr>
-        <w:tc>
-          <w:tcPr>
-            <w:tcW w:w="1413" w:type="dxa"/>
-          </w:tcPr>
-          <w:p/>
-        </w:tc>
-        <w:tc>
-          <w:tcPr>
-            <w:tcW w:w="2104" w:type="dxa"/>
-          </w:tcPr>
-          <w:p>
-            <w:r>
-              <w:t>Click “1, waiting” in list at left</w:t>
-            </w:r>
-          </w:p>
-        </w:tc>
-        <w:tc>
-          <w:tcPr>
-            <w:tcW w:w="3141" w:type="dxa"/>
-          </w:tcPr>
-          <w:p>
-            <w:r>
-              <w:t>Order ID: 1 is loaded.</w:t>
-            </w:r>
-          </w:p>
-          <w:p/>
-          <w:p>
-            <w:r>
-              <w:t>Message: “Item Loaded”</w:t>
+              <w:t>Click Colours in the top menu.</w:t>
+            </w:r>
+          </w:p>
+        </w:tc>
+        <w:tc>
+          <w:tcPr>
+            <w:tcW w:w="3141" w:type="dxa"/>
+          </w:tcPr>
+          <w:p>
+            <w:r>
+              <w:t>Colours page appears.</w:t>
+            </w:r>
+          </w:p>
+        </w:tc>
+        <w:tc>
+          <w:tcPr>
+            <w:tcW w:w="2358" w:type="dxa"/>
+          </w:tcPr>
+          <w:p>
+            <w:r>
+              <w:t>Colours page appears.</w:t>
+            </w:r>
+          </w:p>
+        </w:tc>
+      </w:tr>
+      <w:tr>
+        <w:tc>
+          <w:tcPr>
+            <w:tcW w:w="1413" w:type="dxa"/>
+          </w:tcPr>
+          <w:p/>
+        </w:tc>
+        <w:tc>
+          <w:tcPr>
+            <w:tcW w:w="2104" w:type="dxa"/>
+          </w:tcPr>
+          <w:p>
+            <w:r>
+              <w:t>Click “Add new Colour …” at top right.</w:t>
+            </w:r>
+          </w:p>
+        </w:tc>
+        <w:tc>
+          <w:tcPr>
+            <w:tcW w:w="3141" w:type="dxa"/>
+          </w:tcPr>
+          <w:p>
+            <w:r>
+              <w:t>Message: “Ready to Add Colour. Please fill out required fields”.</w:t>
             </w:r>
           </w:p>
         </w:tc>
@@ -13882,7 +14159,7 @@
           </w:tcPr>
           <w:p>
             <w:r>
-              <w:t>Change status from waiting to Shipped</w:t>
+              <w:t>Type “Maroon” in the Name field.</w:t>
             </w:r>
           </w:p>
         </w:tc>
@@ -13920,29 +14197,23 @@
           </w:tcPr>
           <w:p>
             <w:r>
-              <w:t>Click save changes.</w:t>
-            </w:r>
-          </w:p>
-        </w:tc>
-        <w:tc>
-          <w:tcPr>
-            <w:tcW w:w="3141" w:type="dxa"/>
-          </w:tcPr>
-          <w:p>
-            <w:r>
-              <w:t>“1, waiting”</w:t>
-            </w:r>
-            <w:r>
-              <w:t xml:space="preserve"> in list at left changes to </w:t>
-            </w:r>
-            <w:r>
-              <w:t xml:space="preserve">“1, </w:t>
-            </w:r>
-            <w:r>
-              <w:t>shipped</w:t>
-            </w:r>
-            <w:r>
-              <w:t>”</w:t>
+              <w:t>Click “Save Changes”</w:t>
+            </w:r>
+          </w:p>
+        </w:tc>
+        <w:tc>
+          <w:tcPr>
+            <w:tcW w:w="3141" w:type="dxa"/>
+          </w:tcPr>
+          <w:p>
+            <w:r>
+              <w:t>A new colour “Maroon” appears in the list at left.</w:t>
+            </w:r>
+          </w:p>
+          <w:p/>
+          <w:p>
+            <w:r>
+              <w:t>SUCCESS message appears.</w:t>
             </w:r>
           </w:p>
         </w:tc>
@@ -14028,7 +14299,7 @@
           </w:tcPr>
           <w:p>
             <w:r>
-              <w:t>Add new colour.</w:t>
+              <w:t>Modify existing colour.</w:t>
             </w:r>
           </w:p>
         </w:tc>
@@ -14122,11 +14393,7 @@
             </w:r>
             <w:proofErr w:type="spellEnd"/>
             <w:r>
-              <w:t xml:space="preserve">” </w:t>
-            </w:r>
-            <w:r>
-              <w:lastRenderedPageBreak/>
-              <w:t>into login textbox.</w:t>
+              <w:t>” into login textbox.</w:t>
             </w:r>
             <w:r>
               <w:br/>
@@ -14148,401 +14415,404 @@
           </w:tcPr>
           <w:p>
             <w:r>
+              <w:t>Login control shows “</w:t>
+            </w:r>
+            <w:proofErr w:type="spellStart"/>
+            <w:r>
+              <w:t>Admin_Testing</w:t>
+            </w:r>
+            <w:proofErr w:type="spellEnd"/>
+            <w:r>
+              <w:t>” and “</w:t>
+            </w:r>
+            <w:proofErr w:type="spellStart"/>
+            <w:r>
+              <w:t>passwordpassword</w:t>
+            </w:r>
+            <w:proofErr w:type="spellEnd"/>
+            <w:r>
+              <w:t>” in relevant textboxes.</w:t>
+            </w:r>
+          </w:p>
+        </w:tc>
+        <w:tc>
+          <w:tcPr>
+            <w:tcW w:w="2358" w:type="dxa"/>
+          </w:tcPr>
+          <w:p>
+            <w:r>
+              <w:t>Login control matches the expected outcome.</w:t>
+            </w:r>
+          </w:p>
+        </w:tc>
+      </w:tr>
+      <w:tr>
+        <w:tc>
+          <w:tcPr>
+            <w:tcW w:w="1413" w:type="dxa"/>
+          </w:tcPr>
+          <w:p/>
+        </w:tc>
+        <w:tc>
+          <w:tcPr>
+            <w:tcW w:w="2104" w:type="dxa"/>
+          </w:tcPr>
+          <w:p>
+            <w:r>
+              <w:t>Click Login button.</w:t>
+            </w:r>
+          </w:p>
+        </w:tc>
+        <w:tc>
+          <w:tcPr>
+            <w:tcW w:w="3141" w:type="dxa"/>
+          </w:tcPr>
+          <w:p>
+            <w:r>
+              <w:t xml:space="preserve">Default Admin page appears. </w:t>
+            </w:r>
+          </w:p>
+        </w:tc>
+        <w:tc>
+          <w:tcPr>
+            <w:tcW w:w="2358" w:type="dxa"/>
+          </w:tcPr>
+          <w:p>
+            <w:r>
+              <w:t>Matches expected outcome</w:t>
+            </w:r>
+          </w:p>
+        </w:tc>
+      </w:tr>
+      <w:tr>
+        <w:tc>
+          <w:tcPr>
+            <w:tcW w:w="1413" w:type="dxa"/>
+          </w:tcPr>
+          <w:p/>
+        </w:tc>
+        <w:tc>
+          <w:tcPr>
+            <w:tcW w:w="2104" w:type="dxa"/>
+          </w:tcPr>
+          <w:p>
+            <w:r>
+              <w:t>Click Colours in the top menu.</w:t>
+            </w:r>
+          </w:p>
+        </w:tc>
+        <w:tc>
+          <w:tcPr>
+            <w:tcW w:w="3141" w:type="dxa"/>
+          </w:tcPr>
+          <w:p>
+            <w:r>
+              <w:t>Colours page appears.</w:t>
+            </w:r>
+          </w:p>
+        </w:tc>
+        <w:tc>
+          <w:tcPr>
+            <w:tcW w:w="2358" w:type="dxa"/>
+          </w:tcPr>
+          <w:p>
+            <w:r>
+              <w:t>Colours page appears.</w:t>
+            </w:r>
+          </w:p>
+        </w:tc>
+      </w:tr>
+      <w:tr>
+        <w:tc>
+          <w:tcPr>
+            <w:tcW w:w="1413" w:type="dxa"/>
+          </w:tcPr>
+          <w:p/>
+        </w:tc>
+        <w:tc>
+          <w:tcPr>
+            <w:tcW w:w="2104" w:type="dxa"/>
+          </w:tcPr>
+          <w:p>
+            <w:r>
+              <w:t>Click “Green” in list at left.</w:t>
+            </w:r>
+          </w:p>
+        </w:tc>
+        <w:tc>
+          <w:tcPr>
+            <w:tcW w:w="3141" w:type="dxa"/>
+          </w:tcPr>
+          <w:p>
+            <w:r>
+              <w:t>Message: “Item loaded”.</w:t>
+            </w:r>
+          </w:p>
+        </w:tc>
+        <w:tc>
+          <w:tcPr>
+            <w:tcW w:w="2358" w:type="dxa"/>
+          </w:tcPr>
+          <w:p>
+            <w:r>
+              <w:t>Matches expected outcome</w:t>
+            </w:r>
+          </w:p>
+        </w:tc>
+      </w:tr>
+      <w:tr>
+        <w:tc>
+          <w:tcPr>
+            <w:tcW w:w="1413" w:type="dxa"/>
+          </w:tcPr>
+          <w:p/>
+        </w:tc>
+        <w:tc>
+          <w:tcPr>
+            <w:tcW w:w="2104" w:type="dxa"/>
+          </w:tcPr>
+          <w:p>
+            <w:r>
+              <w:t xml:space="preserve">Change name field </w:t>
+            </w:r>
+            <w:proofErr w:type="gramStart"/>
+            <w:r>
+              <w:t>to  “</w:t>
+            </w:r>
+            <w:proofErr w:type="gramEnd"/>
+            <w:r>
+              <w:t>Indigo”.</w:t>
+            </w:r>
+          </w:p>
+        </w:tc>
+        <w:tc>
+          <w:tcPr>
+            <w:tcW w:w="3141" w:type="dxa"/>
+          </w:tcPr>
+          <w:p>
+            <w:r>
+              <w:t>-</w:t>
+            </w:r>
+          </w:p>
+        </w:tc>
+        <w:tc>
+          <w:tcPr>
+            <w:tcW w:w="2358" w:type="dxa"/>
+          </w:tcPr>
+          <w:p>
+            <w:r>
+              <w:t>-</w:t>
+            </w:r>
+          </w:p>
+        </w:tc>
+      </w:tr>
+      <w:tr>
+        <w:tc>
+          <w:tcPr>
+            <w:tcW w:w="1413" w:type="dxa"/>
+          </w:tcPr>
+          <w:p/>
+        </w:tc>
+        <w:tc>
+          <w:tcPr>
+            <w:tcW w:w="2104" w:type="dxa"/>
+          </w:tcPr>
+          <w:p>
+            <w:r>
+              <w:t>Click “Save Changes”</w:t>
+            </w:r>
+          </w:p>
+        </w:tc>
+        <w:tc>
+          <w:tcPr>
+            <w:tcW w:w="3141" w:type="dxa"/>
+          </w:tcPr>
+          <w:p>
+            <w:r>
+              <w:t>Colour “Green” changes to “Indigo”.</w:t>
+            </w:r>
+          </w:p>
+          <w:p/>
+          <w:p>
+            <w:r>
+              <w:t>SUCCESS message appears.</w:t>
+            </w:r>
+          </w:p>
+        </w:tc>
+        <w:tc>
+          <w:tcPr>
+            <w:tcW w:w="2358" w:type="dxa"/>
+          </w:tcPr>
+          <w:p>
+            <w:r>
+              <w:t>Matches expected outcome</w:t>
+            </w:r>
+          </w:p>
+        </w:tc>
+      </w:tr>
+      <w:tr>
+        <w:tc>
+          <w:tcPr>
+            <w:tcW w:w="1413" w:type="dxa"/>
+          </w:tcPr>
+          <w:p/>
+        </w:tc>
+        <w:tc>
+          <w:tcPr>
+            <w:tcW w:w="2104" w:type="dxa"/>
+          </w:tcPr>
+          <w:p>
+            <w:r>
+              <w:t>Click Logout button.</w:t>
+            </w:r>
+          </w:p>
+        </w:tc>
+        <w:tc>
+          <w:tcPr>
+            <w:tcW w:w="3141" w:type="dxa"/>
+          </w:tcPr>
+          <w:p>
+            <w:r>
+              <w:t>The home Page shows. The top menu says “Greetings Visitor!”</w:t>
+            </w:r>
+          </w:p>
+        </w:tc>
+        <w:tc>
+          <w:tcPr>
+            <w:tcW w:w="2358" w:type="dxa"/>
+          </w:tcPr>
+          <w:p>
+            <w:r>
+              <w:t>The home page shows as expected.</w:t>
+            </w:r>
+          </w:p>
+        </w:tc>
+      </w:tr>
+      <w:tr>
+        <w:tc>
+          <w:tcPr>
+            <w:tcW w:w="1413" w:type="dxa"/>
+          </w:tcPr>
+          <w:p/>
+        </w:tc>
+        <w:tc>
+          <w:tcPr>
+            <w:tcW w:w="2104" w:type="dxa"/>
+          </w:tcPr>
+          <w:p/>
+        </w:tc>
+        <w:tc>
+          <w:tcPr>
+            <w:tcW w:w="3141" w:type="dxa"/>
+          </w:tcPr>
+          <w:p/>
+        </w:tc>
+        <w:tc>
+          <w:tcPr>
+            <w:tcW w:w="2358" w:type="dxa"/>
+          </w:tcPr>
+          <w:p/>
+        </w:tc>
+      </w:tr>
+      <w:tr>
+        <w:tc>
+          <w:tcPr>
+            <w:tcW w:w="1413" w:type="dxa"/>
+          </w:tcPr>
+          <w:p>
+            <w:r>
               <w:lastRenderedPageBreak/>
-              <w:t>Login control shows “</w:t>
+              <w:t>Disabled Account login.</w:t>
+            </w:r>
+          </w:p>
+        </w:tc>
+        <w:tc>
+          <w:tcPr>
+            <w:tcW w:w="2104" w:type="dxa"/>
+          </w:tcPr>
+          <w:p>
+            <w:r>
+              <w:t>Enter the site URL into the browser address bar and press enter.</w:t>
+            </w:r>
+          </w:p>
+        </w:tc>
+        <w:tc>
+          <w:tcPr>
+            <w:tcW w:w="3141" w:type="dxa"/>
+          </w:tcPr>
+          <w:p>
+            <w:r>
+              <w:t>The home page appears.</w:t>
+            </w:r>
+          </w:p>
+        </w:tc>
+        <w:tc>
+          <w:tcPr>
+            <w:tcW w:w="2358" w:type="dxa"/>
+          </w:tcPr>
+          <w:p>
+            <w:r>
+              <w:t>The home page appears.</w:t>
+            </w:r>
+          </w:p>
+        </w:tc>
+      </w:tr>
+      <w:tr>
+        <w:tc>
+          <w:tcPr>
+            <w:tcW w:w="1413" w:type="dxa"/>
+          </w:tcPr>
+          <w:p/>
+        </w:tc>
+        <w:tc>
+          <w:tcPr>
+            <w:tcW w:w="2104" w:type="dxa"/>
+          </w:tcPr>
+          <w:p>
+            <w:r>
+              <w:t>Click “Login” at top menu.</w:t>
+            </w:r>
+          </w:p>
+        </w:tc>
+        <w:tc>
+          <w:tcPr>
+            <w:tcW w:w="3141" w:type="dxa"/>
+          </w:tcPr>
+          <w:p>
+            <w:r>
+              <w:t>The login page appears.</w:t>
+            </w:r>
+          </w:p>
+        </w:tc>
+        <w:tc>
+          <w:tcPr>
+            <w:tcW w:w="2358" w:type="dxa"/>
+          </w:tcPr>
+          <w:p>
+            <w:r>
+              <w:t>Matches expected outcome</w:t>
+            </w:r>
+          </w:p>
+        </w:tc>
+      </w:tr>
+      <w:tr>
+        <w:tc>
+          <w:tcPr>
+            <w:tcW w:w="1413" w:type="dxa"/>
+          </w:tcPr>
+          <w:p/>
+        </w:tc>
+        <w:tc>
+          <w:tcPr>
+            <w:tcW w:w="2104" w:type="dxa"/>
+          </w:tcPr>
+          <w:p>
+            <w:r>
+              <w:t>Type “</w:t>
             </w:r>
             <w:proofErr w:type="spellStart"/>
             <w:r>
-              <w:t>Admin_Testing</w:t>
-            </w:r>
-            <w:proofErr w:type="spellEnd"/>
-            <w:r>
-              <w:t xml:space="preserve">” and </w:t>
-            </w:r>
-            <w:r>
-              <w:lastRenderedPageBreak/>
-              <w:t>“</w:t>
-            </w:r>
-            <w:proofErr w:type="spellStart"/>
-            <w:r>
-              <w:t>passwordpassword</w:t>
-            </w:r>
-            <w:proofErr w:type="spellEnd"/>
-            <w:r>
-              <w:t>” in relevant textboxes.</w:t>
-            </w:r>
-          </w:p>
-        </w:tc>
-        <w:tc>
-          <w:tcPr>
-            <w:tcW w:w="2358" w:type="dxa"/>
-          </w:tcPr>
-          <w:p>
-            <w:r>
-              <w:lastRenderedPageBreak/>
-              <w:t>Login control matches the expected outcome.</w:t>
-            </w:r>
-          </w:p>
-        </w:tc>
-      </w:tr>
-      <w:tr>
-        <w:tc>
-          <w:tcPr>
-            <w:tcW w:w="1413" w:type="dxa"/>
-          </w:tcPr>
-          <w:p/>
-        </w:tc>
-        <w:tc>
-          <w:tcPr>
-            <w:tcW w:w="2104" w:type="dxa"/>
-          </w:tcPr>
-          <w:p>
-            <w:r>
-              <w:t>Click Login button.</w:t>
-            </w:r>
-          </w:p>
-        </w:tc>
-        <w:tc>
-          <w:tcPr>
-            <w:tcW w:w="3141" w:type="dxa"/>
-          </w:tcPr>
-          <w:p>
-            <w:r>
-              <w:t xml:space="preserve">Default Admin page appears. </w:t>
-            </w:r>
-          </w:p>
-        </w:tc>
-        <w:tc>
-          <w:tcPr>
-            <w:tcW w:w="2358" w:type="dxa"/>
-          </w:tcPr>
-          <w:p>
-            <w:r>
-              <w:t>Matches expected outcome</w:t>
-            </w:r>
-          </w:p>
-        </w:tc>
-      </w:tr>
-      <w:tr>
-        <w:tc>
-          <w:tcPr>
-            <w:tcW w:w="1413" w:type="dxa"/>
-          </w:tcPr>
-          <w:p/>
-        </w:tc>
-        <w:tc>
-          <w:tcPr>
-            <w:tcW w:w="2104" w:type="dxa"/>
-          </w:tcPr>
-          <w:p>
-            <w:r>
-              <w:t>Click Colours in the top menu.</w:t>
-            </w:r>
-          </w:p>
-        </w:tc>
-        <w:tc>
-          <w:tcPr>
-            <w:tcW w:w="3141" w:type="dxa"/>
-          </w:tcPr>
-          <w:p>
-            <w:r>
-              <w:t>Colours page appears.</w:t>
-            </w:r>
-          </w:p>
-        </w:tc>
-        <w:tc>
-          <w:tcPr>
-            <w:tcW w:w="2358" w:type="dxa"/>
-          </w:tcPr>
-          <w:p>
-            <w:r>
-              <w:t>Colours page appears.</w:t>
-            </w:r>
-          </w:p>
-        </w:tc>
-      </w:tr>
-      <w:tr>
-        <w:tc>
-          <w:tcPr>
-            <w:tcW w:w="1413" w:type="dxa"/>
-          </w:tcPr>
-          <w:p/>
-        </w:tc>
-        <w:tc>
-          <w:tcPr>
-            <w:tcW w:w="2104" w:type="dxa"/>
-          </w:tcPr>
-          <w:p>
-            <w:r>
-              <w:t>Click “Add new Colour …” at top right.</w:t>
-            </w:r>
-          </w:p>
-        </w:tc>
-        <w:tc>
-          <w:tcPr>
-            <w:tcW w:w="3141" w:type="dxa"/>
-          </w:tcPr>
-          <w:p>
-            <w:r>
-              <w:t>Message: “Ready to Add Colour. Please fill out required fields”.</w:t>
-            </w:r>
-          </w:p>
-        </w:tc>
-        <w:tc>
-          <w:tcPr>
-            <w:tcW w:w="2358" w:type="dxa"/>
-          </w:tcPr>
-          <w:p>
-            <w:r>
-              <w:t>Matches expected outcome</w:t>
-            </w:r>
-          </w:p>
-        </w:tc>
-      </w:tr>
-      <w:tr>
-        <w:tc>
-          <w:tcPr>
-            <w:tcW w:w="1413" w:type="dxa"/>
-          </w:tcPr>
-          <w:p/>
-        </w:tc>
-        <w:tc>
-          <w:tcPr>
-            <w:tcW w:w="2104" w:type="dxa"/>
-          </w:tcPr>
-          <w:p>
-            <w:r>
-              <w:t>Type “Maroon” in the Name field.</w:t>
-            </w:r>
-          </w:p>
-        </w:tc>
-        <w:tc>
-          <w:tcPr>
-            <w:tcW w:w="3141" w:type="dxa"/>
-          </w:tcPr>
-          <w:p>
-            <w:r>
-              <w:t>-</w:t>
-            </w:r>
-          </w:p>
-        </w:tc>
-        <w:tc>
-          <w:tcPr>
-            <w:tcW w:w="2358" w:type="dxa"/>
-          </w:tcPr>
-          <w:p>
-            <w:r>
-              <w:t>-</w:t>
-            </w:r>
-          </w:p>
-        </w:tc>
-      </w:tr>
-      <w:tr>
-        <w:tc>
-          <w:tcPr>
-            <w:tcW w:w="1413" w:type="dxa"/>
-          </w:tcPr>
-          <w:p/>
-        </w:tc>
-        <w:tc>
-          <w:tcPr>
-            <w:tcW w:w="2104" w:type="dxa"/>
-          </w:tcPr>
-          <w:p>
-            <w:r>
-              <w:t>Click “Save Changes”</w:t>
-            </w:r>
-          </w:p>
-        </w:tc>
-        <w:tc>
-          <w:tcPr>
-            <w:tcW w:w="3141" w:type="dxa"/>
-          </w:tcPr>
-          <w:p>
-            <w:r>
-              <w:t>A new colour “Maroon” appears in the list at left.</w:t>
-            </w:r>
-          </w:p>
-          <w:p/>
-          <w:p>
-            <w:r>
-              <w:t>SUCCESS message appears.</w:t>
-            </w:r>
-          </w:p>
-        </w:tc>
-        <w:tc>
-          <w:tcPr>
-            <w:tcW w:w="2358" w:type="dxa"/>
-          </w:tcPr>
-          <w:p>
-            <w:r>
-              <w:t>Matches expected outcome</w:t>
-            </w:r>
-          </w:p>
-        </w:tc>
-      </w:tr>
-      <w:tr>
-        <w:tc>
-          <w:tcPr>
-            <w:tcW w:w="1413" w:type="dxa"/>
-          </w:tcPr>
-          <w:p/>
-        </w:tc>
-        <w:tc>
-          <w:tcPr>
-            <w:tcW w:w="2104" w:type="dxa"/>
-          </w:tcPr>
-          <w:p>
-            <w:r>
-              <w:t>Click Logout button.</w:t>
-            </w:r>
-          </w:p>
-        </w:tc>
-        <w:tc>
-          <w:tcPr>
-            <w:tcW w:w="3141" w:type="dxa"/>
-          </w:tcPr>
-          <w:p>
-            <w:r>
-              <w:t>The home Page shows. The top menu says “Greetings Visitor!”</w:t>
-            </w:r>
-          </w:p>
-        </w:tc>
-        <w:tc>
-          <w:tcPr>
-            <w:tcW w:w="2358" w:type="dxa"/>
-          </w:tcPr>
-          <w:p>
-            <w:r>
-              <w:t>The home page shows as expected.</w:t>
-            </w:r>
-          </w:p>
-        </w:tc>
-      </w:tr>
-      <w:tr>
-        <w:tc>
-          <w:tcPr>
-            <w:tcW w:w="1413" w:type="dxa"/>
-          </w:tcPr>
-          <w:p/>
-        </w:tc>
-        <w:tc>
-          <w:tcPr>
-            <w:tcW w:w="2104" w:type="dxa"/>
-          </w:tcPr>
-          <w:p/>
-        </w:tc>
-        <w:tc>
-          <w:tcPr>
-            <w:tcW w:w="3141" w:type="dxa"/>
-          </w:tcPr>
-          <w:p/>
-        </w:tc>
-        <w:tc>
-          <w:tcPr>
-            <w:tcW w:w="2358" w:type="dxa"/>
-          </w:tcPr>
-          <w:p/>
-        </w:tc>
-      </w:tr>
-      <w:tr>
-        <w:tc>
-          <w:tcPr>
-            <w:tcW w:w="1413" w:type="dxa"/>
-          </w:tcPr>
-          <w:p>
-            <w:r>
-              <w:t>Modify existing colour.</w:t>
-            </w:r>
-          </w:p>
-        </w:tc>
-        <w:tc>
-          <w:tcPr>
-            <w:tcW w:w="2104" w:type="dxa"/>
-          </w:tcPr>
-          <w:p>
-            <w:r>
-              <w:t>Enter the site URL into the browser address bar and press enter.</w:t>
-            </w:r>
-          </w:p>
-        </w:tc>
-        <w:tc>
-          <w:tcPr>
-            <w:tcW w:w="3141" w:type="dxa"/>
-          </w:tcPr>
-          <w:p>
-            <w:r>
-              <w:t>The home page appears.</w:t>
-            </w:r>
-          </w:p>
-        </w:tc>
-        <w:tc>
-          <w:tcPr>
-            <w:tcW w:w="2358" w:type="dxa"/>
-          </w:tcPr>
-          <w:p>
-            <w:r>
-              <w:t>The home page appears.</w:t>
-            </w:r>
-          </w:p>
-        </w:tc>
-      </w:tr>
-      <w:tr>
-        <w:tc>
-          <w:tcPr>
-            <w:tcW w:w="1413" w:type="dxa"/>
-          </w:tcPr>
-          <w:p/>
-        </w:tc>
-        <w:tc>
-          <w:tcPr>
-            <w:tcW w:w="2104" w:type="dxa"/>
-          </w:tcPr>
-          <w:p>
-            <w:r>
-              <w:t>Click “Login” at top menu.</w:t>
-            </w:r>
-          </w:p>
-        </w:tc>
-        <w:tc>
-          <w:tcPr>
-            <w:tcW w:w="3141" w:type="dxa"/>
-          </w:tcPr>
-          <w:p>
-            <w:r>
-              <w:t>The login page appears.</w:t>
-            </w:r>
-          </w:p>
-        </w:tc>
-        <w:tc>
-          <w:tcPr>
-            <w:tcW w:w="2358" w:type="dxa"/>
-          </w:tcPr>
-          <w:p>
-            <w:r>
-              <w:t>The login page appears.</w:t>
-            </w:r>
-          </w:p>
-        </w:tc>
-      </w:tr>
-      <w:tr>
-        <w:tc>
-          <w:tcPr>
-            <w:tcW w:w="1413" w:type="dxa"/>
-          </w:tcPr>
-          <w:p/>
-        </w:tc>
-        <w:tc>
-          <w:tcPr>
-            <w:tcW w:w="2104" w:type="dxa"/>
-          </w:tcPr>
-          <w:p>
-            <w:r>
-              <w:t>Type “</w:t>
-            </w:r>
-            <w:proofErr w:type="spellStart"/>
-            <w:r>
-              <w:t>Admin_Testing</w:t>
+              <w:t>SuspendedCustomer</w:t>
             </w:r>
             <w:proofErr w:type="spellEnd"/>
             <w:r>
@@ -14572,7 +14842,7 @@
             </w:r>
             <w:proofErr w:type="spellStart"/>
             <w:r>
-              <w:t>Admin_Testing</w:t>
+              <w:t>SuspendedCustomer</w:t>
             </w:r>
             <w:proofErr w:type="spellEnd"/>
             <w:r>
@@ -14594,7 +14864,7 @@
           </w:tcPr>
           <w:p>
             <w:r>
-              <w:t>Login control matches the expected outcome.</w:t>
+              <w:t>Matches expected outcome</w:t>
             </w:r>
           </w:p>
         </w:tc>
@@ -14622,7 +14892,7 @@
           </w:tcPr>
           <w:p>
             <w:r>
-              <w:t xml:space="preserve">Default Admin page appears. </w:t>
+              <w:t>Login page reappears, with notice that the account is disabled or suspended.</w:t>
             </w:r>
           </w:p>
         </w:tc>
@@ -14648,234 +14918,29 @@
           <w:tcPr>
             <w:tcW w:w="2104" w:type="dxa"/>
           </w:tcPr>
-          <w:p>
-            <w:r>
-              <w:t>Click Colours in the top menu.</w:t>
-            </w:r>
-          </w:p>
-        </w:tc>
-        <w:tc>
-          <w:tcPr>
-            <w:tcW w:w="3141" w:type="dxa"/>
-          </w:tcPr>
-          <w:p>
-            <w:r>
-              <w:t>Colours page appears.</w:t>
-            </w:r>
-          </w:p>
-        </w:tc>
-        <w:tc>
-          <w:tcPr>
-            <w:tcW w:w="2358" w:type="dxa"/>
-          </w:tcPr>
-          <w:p>
-            <w:r>
-              <w:t>Colours page appears.</w:t>
-            </w:r>
-          </w:p>
-        </w:tc>
-      </w:tr>
-      <w:tr>
-        <w:tc>
-          <w:tcPr>
-            <w:tcW w:w="1413" w:type="dxa"/>
-          </w:tcPr>
-          <w:p/>
-        </w:tc>
-        <w:tc>
-          <w:tcPr>
-            <w:tcW w:w="2104" w:type="dxa"/>
-          </w:tcPr>
-          <w:p>
-            <w:r>
-              <w:t>Click “Green” in list at left.</w:t>
-            </w:r>
-          </w:p>
-        </w:tc>
-        <w:tc>
-          <w:tcPr>
-            <w:tcW w:w="3141" w:type="dxa"/>
-          </w:tcPr>
-          <w:p>
-            <w:r>
-              <w:t>Message: “Item loaded”.</w:t>
-            </w:r>
-          </w:p>
-        </w:tc>
-        <w:tc>
-          <w:tcPr>
-            <w:tcW w:w="2358" w:type="dxa"/>
-          </w:tcPr>
-          <w:p>
-            <w:r>
-              <w:t>Matches expected outcome</w:t>
-            </w:r>
-          </w:p>
-        </w:tc>
-      </w:tr>
-      <w:tr>
-        <w:tc>
-          <w:tcPr>
-            <w:tcW w:w="1413" w:type="dxa"/>
-          </w:tcPr>
-          <w:p/>
-        </w:tc>
-        <w:tc>
-          <w:tcPr>
-            <w:tcW w:w="2104" w:type="dxa"/>
-          </w:tcPr>
-          <w:p>
-            <w:r>
-              <w:t xml:space="preserve">Change name field </w:t>
-            </w:r>
-            <w:proofErr w:type="gramStart"/>
-            <w:r>
-              <w:t>to  “</w:t>
-            </w:r>
-            <w:proofErr w:type="gramEnd"/>
-            <w:r>
-              <w:t>Indigo”.</w:t>
-            </w:r>
-          </w:p>
-        </w:tc>
-        <w:tc>
-          <w:tcPr>
-            <w:tcW w:w="3141" w:type="dxa"/>
-          </w:tcPr>
-          <w:p>
-            <w:r>
-              <w:t>-</w:t>
-            </w:r>
-          </w:p>
-        </w:tc>
-        <w:tc>
-          <w:tcPr>
-            <w:tcW w:w="2358" w:type="dxa"/>
-          </w:tcPr>
-          <w:p>
-            <w:r>
-              <w:t>-</w:t>
-            </w:r>
-          </w:p>
-        </w:tc>
-      </w:tr>
-      <w:tr>
-        <w:tc>
-          <w:tcPr>
-            <w:tcW w:w="1413" w:type="dxa"/>
-          </w:tcPr>
-          <w:p/>
-        </w:tc>
-        <w:tc>
-          <w:tcPr>
-            <w:tcW w:w="2104" w:type="dxa"/>
-          </w:tcPr>
-          <w:p>
-            <w:r>
-              <w:t>Click “Save Changes”</w:t>
-            </w:r>
-          </w:p>
-        </w:tc>
-        <w:tc>
-          <w:tcPr>
-            <w:tcW w:w="3141" w:type="dxa"/>
-          </w:tcPr>
-          <w:p>
-            <w:r>
-              <w:t>Colour “Green” changes to “Indigo”.</w:t>
-            </w:r>
-          </w:p>
-          <w:p/>
-          <w:p>
-            <w:r>
-              <w:t>SUCCESS message appears.</w:t>
-            </w:r>
-          </w:p>
-        </w:tc>
-        <w:tc>
-          <w:tcPr>
-            <w:tcW w:w="2358" w:type="dxa"/>
-          </w:tcPr>
-          <w:p>
-            <w:r>
-              <w:t>Matches expected outcome</w:t>
-            </w:r>
-          </w:p>
-        </w:tc>
-      </w:tr>
-      <w:tr>
-        <w:tc>
-          <w:tcPr>
-            <w:tcW w:w="1413" w:type="dxa"/>
-          </w:tcPr>
-          <w:p/>
-        </w:tc>
-        <w:tc>
-          <w:tcPr>
-            <w:tcW w:w="2104" w:type="dxa"/>
-          </w:tcPr>
-          <w:p>
-            <w:r>
-              <w:t>Click Logout button.</w:t>
-            </w:r>
-          </w:p>
-        </w:tc>
-        <w:tc>
-          <w:tcPr>
-            <w:tcW w:w="3141" w:type="dxa"/>
-          </w:tcPr>
-          <w:p>
-            <w:r>
-              <w:t>The home Page shows. The top menu says “Greetings Visitor!”</w:t>
-            </w:r>
-          </w:p>
-        </w:tc>
-        <w:tc>
-          <w:tcPr>
-            <w:tcW w:w="2358" w:type="dxa"/>
-          </w:tcPr>
-          <w:p>
-            <w:r>
-              <w:t>The home page shows as expected.</w:t>
-            </w:r>
-          </w:p>
-        </w:tc>
-      </w:tr>
-      <w:tr>
-        <w:tc>
-          <w:tcPr>
-            <w:tcW w:w="1413" w:type="dxa"/>
-          </w:tcPr>
-          <w:p/>
-        </w:tc>
-        <w:tc>
-          <w:tcPr>
-            <w:tcW w:w="2104" w:type="dxa"/>
-          </w:tcPr>
-          <w:p/>
-        </w:tc>
-        <w:tc>
-          <w:tcPr>
-            <w:tcW w:w="3141" w:type="dxa"/>
-          </w:tcPr>
-          <w:p/>
-        </w:tc>
-        <w:tc>
-          <w:tcPr>
-            <w:tcW w:w="2358" w:type="dxa"/>
-          </w:tcPr>
-          <w:p/>
-        </w:tc>
-      </w:tr>
-      <w:tr>
-        <w:tc>
-          <w:tcPr>
-            <w:tcW w:w="1413" w:type="dxa"/>
-          </w:tcPr>
-          <w:p>
-            <w:r>
-              <w:lastRenderedPageBreak/>
-              <w:t>Disabled Account login.</w:t>
+          <w:p/>
+        </w:tc>
+        <w:tc>
+          <w:tcPr>
+            <w:tcW w:w="3141" w:type="dxa"/>
+          </w:tcPr>
+          <w:p/>
+        </w:tc>
+        <w:tc>
+          <w:tcPr>
+            <w:tcW w:w="2358" w:type="dxa"/>
+          </w:tcPr>
+          <w:p/>
+        </w:tc>
+      </w:tr>
+      <w:tr>
+        <w:tc>
+          <w:tcPr>
+            <w:tcW w:w="1413" w:type="dxa"/>
+          </w:tcPr>
+          <w:p>
+            <w:r>
+              <w:t>Session Timeout.</w:t>
             </w:r>
           </w:p>
         </w:tc>
@@ -14943,33 +15008,25 @@
           </w:tcPr>
           <w:p>
             <w:r>
-              <w:t>Matches expected outcome</w:t>
-            </w:r>
-          </w:p>
-        </w:tc>
-      </w:tr>
-      <w:tr>
-        <w:tc>
-          <w:tcPr>
-            <w:tcW w:w="1413" w:type="dxa"/>
-          </w:tcPr>
-          <w:p/>
-        </w:tc>
-        <w:tc>
-          <w:tcPr>
-            <w:tcW w:w="2104" w:type="dxa"/>
-          </w:tcPr>
-          <w:p>
-            <w:r>
-              <w:t>Type “</w:t>
-            </w:r>
-            <w:proofErr w:type="spellStart"/>
-            <w:r>
-              <w:t>SuspendedCustomer</w:t>
-            </w:r>
-            <w:proofErr w:type="spellEnd"/>
-            <w:r>
-              <w:t>” into login textbox.</w:t>
+              <w:t>The login page appears.</w:t>
+            </w:r>
+          </w:p>
+        </w:tc>
+      </w:tr>
+      <w:tr>
+        <w:tc>
+          <w:tcPr>
+            <w:tcW w:w="1413" w:type="dxa"/>
+          </w:tcPr>
+          <w:p/>
+        </w:tc>
+        <w:tc>
+          <w:tcPr>
+            <w:tcW w:w="2104" w:type="dxa"/>
+          </w:tcPr>
+          <w:p>
+            <w:r>
+              <w:t>Type “Customer111” into login textbox.</w:t>
             </w:r>
             <w:r>
               <w:br/>
@@ -14995,213 +15052,11 @@
             </w:r>
             <w:proofErr w:type="spellStart"/>
             <w:r>
-              <w:t>SuspendedCustomer</w:t>
+              <w:t>Customer111</w:t>
             </w:r>
             <w:proofErr w:type="spellEnd"/>
             <w:r>
               <w:t>” and “</w:t>
-            </w:r>
-            <w:proofErr w:type="spellStart"/>
-            <w:r>
-              <w:t>passwordpassword</w:t>
-            </w:r>
-            <w:proofErr w:type="spellEnd"/>
-            <w:r>
-              <w:t>” in relevant textboxes.</w:t>
-            </w:r>
-          </w:p>
-        </w:tc>
-        <w:tc>
-          <w:tcPr>
-            <w:tcW w:w="2358" w:type="dxa"/>
-          </w:tcPr>
-          <w:p>
-            <w:r>
-              <w:t>Matches expected outcome</w:t>
-            </w:r>
-          </w:p>
-        </w:tc>
-      </w:tr>
-      <w:tr>
-        <w:tc>
-          <w:tcPr>
-            <w:tcW w:w="1413" w:type="dxa"/>
-          </w:tcPr>
-          <w:p/>
-        </w:tc>
-        <w:tc>
-          <w:tcPr>
-            <w:tcW w:w="2104" w:type="dxa"/>
-          </w:tcPr>
-          <w:p>
-            <w:r>
-              <w:t>Click Login button.</w:t>
-            </w:r>
-          </w:p>
-        </w:tc>
-        <w:tc>
-          <w:tcPr>
-            <w:tcW w:w="3141" w:type="dxa"/>
-          </w:tcPr>
-          <w:p>
-            <w:r>
-              <w:t>Login page reappears, with notice that the account is disabled or suspended.</w:t>
-            </w:r>
-          </w:p>
-        </w:tc>
-        <w:tc>
-          <w:tcPr>
-            <w:tcW w:w="2358" w:type="dxa"/>
-          </w:tcPr>
-          <w:p>
-            <w:r>
-              <w:t>Matches expected outcome</w:t>
-            </w:r>
-          </w:p>
-        </w:tc>
-      </w:tr>
-      <w:tr>
-        <w:tc>
-          <w:tcPr>
-            <w:tcW w:w="1413" w:type="dxa"/>
-          </w:tcPr>
-          <w:p/>
-        </w:tc>
-        <w:tc>
-          <w:tcPr>
-            <w:tcW w:w="2104" w:type="dxa"/>
-          </w:tcPr>
-          <w:p/>
-        </w:tc>
-        <w:tc>
-          <w:tcPr>
-            <w:tcW w:w="3141" w:type="dxa"/>
-          </w:tcPr>
-          <w:p/>
-        </w:tc>
-        <w:tc>
-          <w:tcPr>
-            <w:tcW w:w="2358" w:type="dxa"/>
-          </w:tcPr>
-          <w:p/>
-        </w:tc>
-      </w:tr>
-      <w:tr>
-        <w:tc>
-          <w:tcPr>
-            <w:tcW w:w="1413" w:type="dxa"/>
-          </w:tcPr>
-          <w:p>
-            <w:r>
-              <w:t>Session Timeout.</w:t>
-            </w:r>
-          </w:p>
-        </w:tc>
-        <w:tc>
-          <w:tcPr>
-            <w:tcW w:w="2104" w:type="dxa"/>
-          </w:tcPr>
-          <w:p>
-            <w:r>
-              <w:t>Enter the site URL into the browser address bar and press enter.</w:t>
-            </w:r>
-          </w:p>
-        </w:tc>
-        <w:tc>
-          <w:tcPr>
-            <w:tcW w:w="3141" w:type="dxa"/>
-          </w:tcPr>
-          <w:p>
-            <w:r>
-              <w:t>The home page appears.</w:t>
-            </w:r>
-          </w:p>
-        </w:tc>
-        <w:tc>
-          <w:tcPr>
-            <w:tcW w:w="2358" w:type="dxa"/>
-          </w:tcPr>
-          <w:p>
-            <w:r>
-              <w:t>The home page appears.</w:t>
-            </w:r>
-          </w:p>
-        </w:tc>
-      </w:tr>
-      <w:tr>
-        <w:tc>
-          <w:tcPr>
-            <w:tcW w:w="1413" w:type="dxa"/>
-          </w:tcPr>
-          <w:p/>
-        </w:tc>
-        <w:tc>
-          <w:tcPr>
-            <w:tcW w:w="2104" w:type="dxa"/>
-          </w:tcPr>
-          <w:p>
-            <w:r>
-              <w:t>Click “Login” at top menu.</w:t>
-            </w:r>
-          </w:p>
-        </w:tc>
-        <w:tc>
-          <w:tcPr>
-            <w:tcW w:w="3141" w:type="dxa"/>
-          </w:tcPr>
-          <w:p>
-            <w:r>
-              <w:t>The login page appears.</w:t>
-            </w:r>
-          </w:p>
-        </w:tc>
-        <w:tc>
-          <w:tcPr>
-            <w:tcW w:w="2358" w:type="dxa"/>
-          </w:tcPr>
-          <w:p>
-            <w:r>
-              <w:t>The login page appears.</w:t>
-            </w:r>
-          </w:p>
-        </w:tc>
-      </w:tr>
-      <w:tr>
-        <w:tc>
-          <w:tcPr>
-            <w:tcW w:w="1413" w:type="dxa"/>
-          </w:tcPr>
-          <w:p/>
-        </w:tc>
-        <w:tc>
-          <w:tcPr>
-            <w:tcW w:w="2104" w:type="dxa"/>
-          </w:tcPr>
-          <w:p>
-            <w:r>
-              <w:t>Type “Customer111” into login textbox.</w:t>
-            </w:r>
-            <w:r>
-              <w:br/>
-              <w:t>Type “</w:t>
-            </w:r>
-            <w:proofErr w:type="spellStart"/>
-            <w:r>
-              <w:t>passwordpassword</w:t>
-            </w:r>
-            <w:proofErr w:type="spellEnd"/>
-            <w:r>
-              <w:t>” into password textbox.</w:t>
-            </w:r>
-          </w:p>
-        </w:tc>
-        <w:tc>
-          <w:tcPr>
-            <w:tcW w:w="3141" w:type="dxa"/>
-          </w:tcPr>
-          <w:p>
-            <w:r>
-              <w:t>Login control shows “Customer111” and “</w:t>
             </w:r>
             <w:proofErr w:type="spellStart"/>
             <w:r>
@@ -16551,7 +16406,7 @@
 </file>
 
 <file path=customXml/itemProps1.xml><?xml version="1.0" encoding="utf-8"?>
-<ds:datastoreItem xmlns:ds="http://schemas.openxmlformats.org/officeDocument/2006/customXml" ds:itemID="{59A406AB-5F95-44B5-86C2-F40A23FF149E}">
+<ds:datastoreItem xmlns:ds="http://schemas.openxmlformats.org/officeDocument/2006/customXml" ds:itemID="{9DBE7EAA-D341-4B0E-BF8B-10188FF0D167}">
   <ds:schemaRefs>
     <ds:schemaRef ds:uri="http://schemas.openxmlformats.org/officeDocument/2006/bibliography"/>
   </ds:schemaRefs>

</xml_diff>